<commit_message>
Añadido colores y comparacion de modelos
</commit_message>
<xml_diff>
--- a/Comparacion_Modelos_HuggingFace.docx
+++ b/Comparacion_Modelos_HuggingFace.docx
@@ -67,6 +67,107 @@
           <w:lang w:val="en-US"/>
         </w:rPr>
       </w:pPr>
+    </w:p>
+    <w:p>
+      <w:pPr>
+        <w:rPr>
+          <w:lang w:val="en-US"/>
+        </w:rPr>
+      </w:pPr>
+    </w:p>
+    <w:p>
+      <w:pPr>
+        <w:rPr>
+          <w:lang w:val="en-US"/>
+        </w:rPr>
+      </w:pPr>
+      <w:proofErr w:type="spellStart"/>
+      <w:r>
+        <w:rPr>
+          <w:lang w:val="en-US"/>
+        </w:rPr>
+        <w:t>Modelo</w:t>
+      </w:r>
+      <w:proofErr w:type="spellEnd"/>
+      <w:r>
+        <w:rPr>
+          <w:lang w:val="en-US"/>
+        </w:rPr>
+        <w:t xml:space="preserve"> 1: </w:t>
+      </w:r>
+      <w:hyperlink r:id="rId4" w:history="1">
+        <w:r>
+          <w:rPr>
+            <w:rStyle w:val="Hipervnculo"/>
+            <w:rFonts w:ascii="Arial" w:hAnsi="Arial" w:cs="Arial"/>
+            <w:color w:val="1155CC"/>
+          </w:rPr>
+          <w:t>https://huggingface.co/Jean-Bap</w:t>
+        </w:r>
+        <w:r>
+          <w:rPr>
+            <w:rStyle w:val="Hipervnculo"/>
+            <w:rFonts w:ascii="Arial" w:hAnsi="Arial" w:cs="Arial"/>
+            <w:color w:val="1155CC"/>
+          </w:rPr>
+          <w:t>t</w:t>
+        </w:r>
+        <w:r>
+          <w:rPr>
+            <w:rStyle w:val="Hipervnculo"/>
+            <w:rFonts w:ascii="Arial" w:hAnsi="Arial" w:cs="Arial"/>
+            <w:color w:val="1155CC"/>
+          </w:rPr>
+          <w:t>iste/camembert-ner</w:t>
+        </w:r>
+      </w:hyperlink>
+    </w:p>
+    <w:p>
+      <w:pPr>
+        <w:rPr>
+          <w:lang w:val="en-US"/>
+        </w:rPr>
+      </w:pPr>
+      <w:proofErr w:type="spellStart"/>
+      <w:r>
+        <w:rPr>
+          <w:lang w:val="en-US"/>
+        </w:rPr>
+        <w:t>Modelo</w:t>
+      </w:r>
+      <w:proofErr w:type="spellEnd"/>
+      <w:r>
+        <w:rPr>
+          <w:lang w:val="en-US"/>
+        </w:rPr>
+        <w:t xml:space="preserve"> 2: </w:t>
+      </w:r>
+      <w:hyperlink r:id="rId5" w:history="1">
+        <w:r>
+          <w:rPr>
+            <w:rStyle w:val="Hipervnculo"/>
+            <w:rFonts w:ascii="Arial" w:hAnsi="Arial" w:cs="Arial"/>
+            <w:color w:val="1155CC"/>
+          </w:rPr>
+          <w:t>https://huggingface.co/dslim/b</w:t>
+        </w:r>
+        <w:r>
+          <w:rPr>
+            <w:rStyle w:val="Hipervnculo"/>
+            <w:rFonts w:ascii="Arial" w:hAnsi="Arial" w:cs="Arial"/>
+            <w:color w:val="1155CC"/>
+          </w:rPr>
+          <w:t>e</w:t>
+        </w:r>
+        <w:r>
+          <w:rPr>
+            <w:rStyle w:val="Hipervnculo"/>
+            <w:rFonts w:ascii="Arial" w:hAnsi="Arial" w:cs="Arial"/>
+            <w:color w:val="1155CC"/>
+          </w:rPr>
+          <w:t>rt-large-NER</w:t>
+        </w:r>
+      </w:hyperlink>
     </w:p>
     <w:p>
       <w:pPr>
@@ -1531,7 +1632,7 @@
               <w:rPr>
                 <w:rFonts w:ascii="Calibri" w:eastAsia="Times New Roman" w:hAnsi="Calibri" w:cs="Calibri"/>
                 <w:color w:val="3F3F3F"/>
-                <w:highlight w:val="yellow"/>
+                <w:highlight w:val="red"/>
                 <w:lang w:eastAsia="es-ES"/>
               </w:rPr>
               <w:t>Ministry</w:t>
@@ -1541,7 +1642,7 @@
               <w:rPr>
                 <w:rFonts w:ascii="Calibri" w:eastAsia="Times New Roman" w:hAnsi="Calibri" w:cs="Calibri"/>
                 <w:color w:val="3F3F3F"/>
-                <w:highlight w:val="yellow"/>
+                <w:highlight w:val="red"/>
                 <w:lang w:eastAsia="es-ES"/>
               </w:rPr>
               <w:t xml:space="preserve"> </w:t>
@@ -1551,7 +1652,7 @@
               <w:rPr>
                 <w:rFonts w:ascii="Calibri" w:eastAsia="Times New Roman" w:hAnsi="Calibri" w:cs="Calibri"/>
                 <w:color w:val="3F3F3F"/>
-                <w:highlight w:val="yellow"/>
+                <w:highlight w:val="red"/>
                 <w:lang w:eastAsia="es-ES"/>
               </w:rPr>
               <w:t>of</w:t>
@@ -1561,7 +1662,7 @@
               <w:rPr>
                 <w:rFonts w:ascii="Calibri" w:eastAsia="Times New Roman" w:hAnsi="Calibri" w:cs="Calibri"/>
                 <w:color w:val="3F3F3F"/>
-                <w:highlight w:val="yellow"/>
+                <w:highlight w:val="red"/>
                 <w:lang w:eastAsia="es-ES"/>
               </w:rPr>
               <w:t xml:space="preserve"> </w:t>
@@ -1571,7 +1672,7 @@
               <w:rPr>
                 <w:rFonts w:ascii="Calibri" w:eastAsia="Times New Roman" w:hAnsi="Calibri" w:cs="Calibri"/>
                 <w:color w:val="3F3F3F"/>
-                <w:highlight w:val="yellow"/>
+                <w:highlight w:val="red"/>
                 <w:lang w:eastAsia="es-ES"/>
               </w:rPr>
               <w:t>Science</w:t>
@@ -1581,7 +1682,7 @@
               <w:rPr>
                 <w:rFonts w:ascii="Calibri" w:eastAsia="Times New Roman" w:hAnsi="Calibri" w:cs="Calibri"/>
                 <w:color w:val="3F3F3F"/>
-                <w:highlight w:val="yellow"/>
+                <w:highlight w:val="red"/>
                 <w:lang w:eastAsia="es-ES"/>
               </w:rPr>
               <w:t xml:space="preserve">, </w:t>
@@ -1591,7 +1692,7 @@
               <w:rPr>
                 <w:rFonts w:ascii="Calibri" w:eastAsia="Times New Roman" w:hAnsi="Calibri" w:cs="Calibri"/>
                 <w:color w:val="3F3F3F"/>
-                <w:highlight w:val="yellow"/>
+                <w:highlight w:val="red"/>
                 <w:lang w:eastAsia="es-ES"/>
               </w:rPr>
               <w:t>Education</w:t>
@@ -1601,7 +1702,7 @@
               <w:rPr>
                 <w:rFonts w:ascii="Calibri" w:eastAsia="Times New Roman" w:hAnsi="Calibri" w:cs="Calibri"/>
                 <w:color w:val="3F3F3F"/>
-                <w:highlight w:val="yellow"/>
+                <w:highlight w:val="red"/>
                 <w:lang w:eastAsia="es-ES"/>
               </w:rPr>
               <w:t xml:space="preserve"> and </w:t>
@@ -1611,7 +1712,7 @@
               <w:rPr>
                 <w:rFonts w:ascii="Calibri" w:eastAsia="Times New Roman" w:hAnsi="Calibri" w:cs="Calibri"/>
                 <w:color w:val="3F3F3F"/>
-                <w:highlight w:val="yellow"/>
+                <w:highlight w:val="red"/>
                 <w:lang w:eastAsia="es-ES"/>
               </w:rPr>
               <w:t>Sports</w:t>
@@ -1621,7 +1722,7 @@
               <w:rPr>
                 <w:rFonts w:ascii="Calibri" w:eastAsia="Times New Roman" w:hAnsi="Calibri" w:cs="Calibri"/>
                 <w:color w:val="3F3F3F"/>
-                <w:highlight w:val="yellow"/>
+                <w:highlight w:val="red"/>
                 <w:lang w:eastAsia="es-ES"/>
               </w:rPr>
               <w:t xml:space="preserve"> of</w:t>
@@ -3633,7 +3734,6 @@
       </w:pPr>
       <w:proofErr w:type="spellStart"/>
       <w:r>
-        <w:lastRenderedPageBreak/>
         <w:t>Joint</w:t>
       </w:r>
       <w:proofErr w:type="spellEnd"/>
@@ -5585,34 +5685,6 @@
         </w:rPr>
       </w:pPr>
     </w:p>
-    <w:p>
-      <w:pPr>
-        <w:rPr>
-          <w:lang w:val="en-US"/>
-        </w:rPr>
-      </w:pPr>
-    </w:p>
-    <w:p>
-      <w:pPr>
-        <w:rPr>
-          <w:lang w:val="en-US"/>
-        </w:rPr>
-      </w:pPr>
-    </w:p>
-    <w:p>
-      <w:pPr>
-        <w:rPr>
-          <w:lang w:val="en-US"/>
-        </w:rPr>
-      </w:pPr>
-    </w:p>
-    <w:p>
-      <w:pPr>
-        <w:rPr>
-          <w:lang w:val="en-US"/>
-        </w:rPr>
-      </w:pPr>
-    </w:p>
     <w:p/>
     <w:p>
       <w:pPr>
@@ -5622,6 +5694,7 @@
         </w:rPr>
       </w:pPr>
       <w:r>
+        <w:lastRenderedPageBreak/>
         <w:t xml:space="preserve"> </w:t>
       </w:r>
       <w:proofErr w:type="spellStart"/>
@@ -10512,6 +10585,7 @@
       </w:pPr>
       <w:proofErr w:type="spellStart"/>
       <w:r>
+        <w:lastRenderedPageBreak/>
         <w:t>Interplay</w:t>
       </w:r>
       <w:proofErr w:type="spellEnd"/>
@@ -33209,6 +33283,599 @@
           <w:p>
             <w:r>
               <w:t> </w:t>
+            </w:r>
+          </w:p>
+        </w:tc>
+      </w:tr>
+    </w:tbl>
+    <w:p>
+      <w:pPr>
+        <w:rPr>
+          <w:lang w:val="en-US"/>
+        </w:rPr>
+      </w:pPr>
+    </w:p>
+    <w:p>
+      <w:pPr>
+        <w:rPr>
+          <w:lang w:val="en-US"/>
+        </w:rPr>
+      </w:pPr>
+      <w:r>
+        <w:rPr>
+          <w:highlight w:val="green"/>
+          <w:lang w:val="en-US"/>
+        </w:rPr>
+        <w:t>Verde:</w:t>
+      </w:r>
+      <w:r>
+        <w:rPr>
+          <w:lang w:val="en-US"/>
+        </w:rPr>
+        <w:tab/>
+        <w:t xml:space="preserve">El </w:t>
+      </w:r>
+      <w:proofErr w:type="spellStart"/>
+      <w:r>
+        <w:rPr>
+          <w:lang w:val="en-US"/>
+        </w:rPr>
+        <w:t>modelo</w:t>
+      </w:r>
+      <w:proofErr w:type="spellEnd"/>
+      <w:r>
+        <w:rPr>
+          <w:lang w:val="en-US"/>
+        </w:rPr>
+        <w:t xml:space="preserve"> ha </w:t>
+      </w:r>
+      <w:proofErr w:type="spellStart"/>
+      <w:r>
+        <w:rPr>
+          <w:lang w:val="en-US"/>
+        </w:rPr>
+        <w:t>reconocido</w:t>
+      </w:r>
+      <w:proofErr w:type="spellEnd"/>
+      <w:r>
+        <w:rPr>
+          <w:lang w:val="en-US"/>
+        </w:rPr>
+        <w:t xml:space="preserve"> </w:t>
+      </w:r>
+      <w:proofErr w:type="spellStart"/>
+      <w:r>
+        <w:rPr>
+          <w:lang w:val="en-US"/>
+        </w:rPr>
+        <w:t>correctamente</w:t>
+      </w:r>
+      <w:proofErr w:type="spellEnd"/>
+    </w:p>
+    <w:p>
+      <w:pPr>
+        <w:rPr>
+          <w:lang w:val="en-US"/>
+        </w:rPr>
+      </w:pPr>
+      <w:r>
+        <w:rPr>
+          <w:highlight w:val="yellow"/>
+          <w:lang w:val="en-US"/>
+        </w:rPr>
+        <w:t>Amarillo:</w:t>
+      </w:r>
+      <w:r>
+        <w:rPr>
+          <w:lang w:val="en-US"/>
+        </w:rPr>
+        <w:t xml:space="preserve"> No </w:t>
+      </w:r>
+      <w:proofErr w:type="spellStart"/>
+      <w:r>
+        <w:rPr>
+          <w:lang w:val="en-US"/>
+        </w:rPr>
+        <w:t>estoy</w:t>
+      </w:r>
+      <w:proofErr w:type="spellEnd"/>
+      <w:r>
+        <w:rPr>
+          <w:lang w:val="en-US"/>
+        </w:rPr>
+        <w:t xml:space="preserve"> </w:t>
+      </w:r>
+      <w:proofErr w:type="spellStart"/>
+      <w:r>
+        <w:rPr>
+          <w:lang w:val="en-US"/>
+        </w:rPr>
+        <w:t>seguro</w:t>
+      </w:r>
+      <w:proofErr w:type="spellEnd"/>
+      <w:r>
+        <w:rPr>
+          <w:lang w:val="en-US"/>
+        </w:rPr>
+        <w:t xml:space="preserve"> de </w:t>
+      </w:r>
+      <w:proofErr w:type="spellStart"/>
+      <w:r>
+        <w:rPr>
+          <w:lang w:val="en-US"/>
+        </w:rPr>
+        <w:t>como</w:t>
+      </w:r>
+      <w:proofErr w:type="spellEnd"/>
+      <w:r>
+        <w:rPr>
+          <w:lang w:val="en-US"/>
+        </w:rPr>
+        <w:t xml:space="preserve"> </w:t>
+      </w:r>
+      <w:proofErr w:type="spellStart"/>
+      <w:r>
+        <w:rPr>
+          <w:lang w:val="en-US"/>
+        </w:rPr>
+        <w:t>evaluarlo</w:t>
+      </w:r>
+      <w:proofErr w:type="spellEnd"/>
+    </w:p>
+    <w:p>
+      <w:pPr>
+        <w:rPr>
+          <w:lang w:val="en-US"/>
+        </w:rPr>
+      </w:pPr>
+      <w:r>
+        <w:rPr>
+          <w:highlight w:val="red"/>
+          <w:lang w:val="en-US"/>
+        </w:rPr>
+        <w:t>Rojo:</w:t>
+      </w:r>
+      <w:r>
+        <w:rPr>
+          <w:lang w:val="en-US"/>
+        </w:rPr>
+        <w:t xml:space="preserve"> El </w:t>
+      </w:r>
+      <w:proofErr w:type="spellStart"/>
+      <w:r>
+        <w:rPr>
+          <w:lang w:val="en-US"/>
+        </w:rPr>
+        <w:t>modelo</w:t>
+      </w:r>
+      <w:proofErr w:type="spellEnd"/>
+      <w:r>
+        <w:rPr>
+          <w:lang w:val="en-US"/>
+        </w:rPr>
+        <w:t xml:space="preserve"> no ha </w:t>
+      </w:r>
+      <w:proofErr w:type="spellStart"/>
+      <w:r>
+        <w:rPr>
+          <w:lang w:val="en-US"/>
+        </w:rPr>
+        <w:t>reconocido</w:t>
+      </w:r>
+      <w:proofErr w:type="spellEnd"/>
+      <w:r>
+        <w:rPr>
+          <w:lang w:val="en-US"/>
+        </w:rPr>
+        <w:t xml:space="preserve"> </w:t>
+      </w:r>
+      <w:proofErr w:type="spellStart"/>
+      <w:r>
+        <w:rPr>
+          <w:lang w:val="en-US"/>
+        </w:rPr>
+        <w:t>correctamente</w:t>
+      </w:r>
+      <w:proofErr w:type="spellEnd"/>
+    </w:p>
+    <w:p>
+      <w:pPr>
+        <w:rPr>
+          <w:lang w:val="en-US"/>
+        </w:rPr>
+      </w:pPr>
+    </w:p>
+    <w:p>
+      <w:pPr>
+        <w:rPr>
+          <w:lang w:val="en-US"/>
+        </w:rPr>
+      </w:pPr>
+    </w:p>
+    <w:p>
+      <w:pPr>
+        <w:rPr>
+          <w:lang w:val="en-US"/>
+        </w:rPr>
+      </w:pPr>
+    </w:p>
+    <w:p>
+      <w:pPr>
+        <w:rPr>
+          <w:lang w:val="en-US"/>
+        </w:rPr>
+      </w:pPr>
+    </w:p>
+    <w:p>
+      <w:pPr>
+        <w:rPr>
+          <w:rStyle w:val="nfasissutil"/>
+          <w:sz w:val="32"/>
+          <w:szCs w:val="32"/>
+        </w:rPr>
+      </w:pPr>
+      <w:r>
+        <w:rPr>
+          <w:rStyle w:val="nfasissutil"/>
+          <w:sz w:val="32"/>
+          <w:szCs w:val="32"/>
+        </w:rPr>
+        <w:lastRenderedPageBreak/>
+        <w:t>Comparación de modelos</w:t>
+      </w:r>
+    </w:p>
+    <w:tbl>
+      <w:tblPr>
+        <w:tblStyle w:val="Tablaconcuadrcula"/>
+        <w:tblW w:w="0" w:type="auto"/>
+        <w:tblLook w:val="04A0" w:firstRow="1" w:lastRow="0" w:firstColumn="1" w:lastColumn="0" w:noHBand="0" w:noVBand="1"/>
+      </w:tblPr>
+      <w:tblGrid>
+        <w:gridCol w:w="2123"/>
+        <w:gridCol w:w="2123"/>
+        <w:gridCol w:w="2124"/>
+        <w:gridCol w:w="2124"/>
+      </w:tblGrid>
+      <w:tr>
+        <w:tc>
+          <w:tcPr>
+            <w:tcW w:w="2123" w:type="dxa"/>
+          </w:tcPr>
+          <w:p>
+            <w:pPr>
+              <w:jc w:val="center"/>
+              <w:rPr>
+                <w:lang w:val="en-US"/>
+              </w:rPr>
+            </w:pPr>
+            <w:proofErr w:type="spellStart"/>
+            <w:r>
+              <w:rPr>
+                <w:lang w:val="en-US"/>
+              </w:rPr>
+              <w:t>Modelo</w:t>
+            </w:r>
+            <w:proofErr w:type="spellEnd"/>
+            <w:r>
+              <w:rPr>
+                <w:lang w:val="en-US"/>
+              </w:rPr>
+              <w:t xml:space="preserve"> 1</w:t>
+            </w:r>
+          </w:p>
+        </w:tc>
+        <w:tc>
+          <w:tcPr>
+            <w:tcW w:w="2123" w:type="dxa"/>
+          </w:tcPr>
+          <w:p>
+            <w:pPr>
+              <w:jc w:val="center"/>
+              <w:rPr>
+                <w:lang w:val="en-US"/>
+              </w:rPr>
+            </w:pPr>
+            <w:r>
+              <w:rPr>
+                <w:lang w:val="en-US"/>
+              </w:rPr>
+              <w:t>Verdes</w:t>
+            </w:r>
+          </w:p>
+        </w:tc>
+        <w:tc>
+          <w:tcPr>
+            <w:tcW w:w="2124" w:type="dxa"/>
+          </w:tcPr>
+          <w:p>
+            <w:pPr>
+              <w:jc w:val="center"/>
+              <w:rPr>
+                <w:lang w:val="en-US"/>
+              </w:rPr>
+            </w:pPr>
+            <w:proofErr w:type="spellStart"/>
+            <w:r>
+              <w:rPr>
+                <w:lang w:val="en-US"/>
+              </w:rPr>
+              <w:t>Amarillos</w:t>
+            </w:r>
+            <w:proofErr w:type="spellEnd"/>
+          </w:p>
+        </w:tc>
+        <w:tc>
+          <w:tcPr>
+            <w:tcW w:w="2124" w:type="dxa"/>
+          </w:tcPr>
+          <w:p>
+            <w:pPr>
+              <w:jc w:val="center"/>
+              <w:rPr>
+                <w:lang w:val="en-US"/>
+              </w:rPr>
+            </w:pPr>
+            <w:proofErr w:type="spellStart"/>
+            <w:r>
+              <w:rPr>
+                <w:lang w:val="en-US"/>
+              </w:rPr>
+              <w:t>Rojos</w:t>
+            </w:r>
+            <w:proofErr w:type="spellEnd"/>
+          </w:p>
+        </w:tc>
+      </w:tr>
+      <w:tr>
+        <w:tc>
+          <w:tcPr>
+            <w:tcW w:w="2123" w:type="dxa"/>
+          </w:tcPr>
+          <w:p>
+            <w:pPr>
+              <w:jc w:val="center"/>
+              <w:rPr>
+                <w:lang w:val="en-US"/>
+              </w:rPr>
+            </w:pPr>
+          </w:p>
+        </w:tc>
+        <w:tc>
+          <w:tcPr>
+            <w:tcW w:w="2123" w:type="dxa"/>
+          </w:tcPr>
+          <w:p>
+            <w:pPr>
+              <w:jc w:val="center"/>
+              <w:rPr>
+                <w:lang w:val="en-US"/>
+              </w:rPr>
+            </w:pPr>
+            <w:r>
+              <w:rPr>
+                <w:lang w:val="en-US"/>
+              </w:rPr>
+              <w:t>157</w:t>
+            </w:r>
+          </w:p>
+        </w:tc>
+        <w:tc>
+          <w:tcPr>
+            <w:tcW w:w="2124" w:type="dxa"/>
+          </w:tcPr>
+          <w:p>
+            <w:pPr>
+              <w:jc w:val="center"/>
+              <w:rPr>
+                <w:lang w:val="en-US"/>
+              </w:rPr>
+            </w:pPr>
+            <w:r>
+              <w:rPr>
+                <w:lang w:val="en-US"/>
+              </w:rPr>
+              <w:t>18</w:t>
+            </w:r>
+          </w:p>
+        </w:tc>
+        <w:tc>
+          <w:tcPr>
+            <w:tcW w:w="2124" w:type="dxa"/>
+          </w:tcPr>
+          <w:p>
+            <w:pPr>
+              <w:jc w:val="center"/>
+              <w:rPr>
+                <w:lang w:val="en-US"/>
+              </w:rPr>
+            </w:pPr>
+            <w:r>
+              <w:rPr>
+                <w:lang w:val="en-US"/>
+              </w:rPr>
+              <w:t>26</w:t>
+            </w:r>
+          </w:p>
+        </w:tc>
+      </w:tr>
+    </w:tbl>
+    <w:p>
+      <w:pPr>
+        <w:rPr>
+          <w:lang w:val="en-US"/>
+        </w:rPr>
+      </w:pPr>
+    </w:p>
+    <w:tbl>
+      <w:tblPr>
+        <w:tblStyle w:val="Tablaconcuadrcula"/>
+        <w:tblW w:w="0" w:type="auto"/>
+        <w:tblLook w:val="04A0" w:firstRow="1" w:lastRow="0" w:firstColumn="1" w:lastColumn="0" w:noHBand="0" w:noVBand="1"/>
+      </w:tblPr>
+      <w:tblGrid>
+        <w:gridCol w:w="2123"/>
+        <w:gridCol w:w="2123"/>
+        <w:gridCol w:w="2124"/>
+        <w:gridCol w:w="2124"/>
+      </w:tblGrid>
+      <w:tr>
+        <w:tc>
+          <w:tcPr>
+            <w:tcW w:w="2123" w:type="dxa"/>
+          </w:tcPr>
+          <w:p>
+            <w:pPr>
+              <w:jc w:val="center"/>
+              <w:rPr>
+                <w:lang w:val="en-US"/>
+              </w:rPr>
+            </w:pPr>
+            <w:proofErr w:type="spellStart"/>
+            <w:r>
+              <w:rPr>
+                <w:lang w:val="en-US"/>
+              </w:rPr>
+              <w:t>Modelo</w:t>
+            </w:r>
+            <w:proofErr w:type="spellEnd"/>
+            <w:r>
+              <w:rPr>
+                <w:lang w:val="en-US"/>
+              </w:rPr>
+              <w:t xml:space="preserve"> 2</w:t>
+            </w:r>
+          </w:p>
+        </w:tc>
+        <w:tc>
+          <w:tcPr>
+            <w:tcW w:w="2123" w:type="dxa"/>
+          </w:tcPr>
+          <w:p>
+            <w:pPr>
+              <w:jc w:val="center"/>
+              <w:rPr>
+                <w:lang w:val="en-US"/>
+              </w:rPr>
+            </w:pPr>
+            <w:r>
+              <w:rPr>
+                <w:lang w:val="en-US"/>
+              </w:rPr>
+              <w:t>Verdes</w:t>
+            </w:r>
+          </w:p>
+        </w:tc>
+        <w:tc>
+          <w:tcPr>
+            <w:tcW w:w="2124" w:type="dxa"/>
+          </w:tcPr>
+          <w:p>
+            <w:pPr>
+              <w:jc w:val="center"/>
+              <w:rPr>
+                <w:lang w:val="en-US"/>
+              </w:rPr>
+            </w:pPr>
+            <w:proofErr w:type="spellStart"/>
+            <w:r>
+              <w:rPr>
+                <w:lang w:val="en-US"/>
+              </w:rPr>
+              <w:t>Amarillos</w:t>
+            </w:r>
+            <w:proofErr w:type="spellEnd"/>
+          </w:p>
+        </w:tc>
+        <w:tc>
+          <w:tcPr>
+            <w:tcW w:w="2124" w:type="dxa"/>
+          </w:tcPr>
+          <w:p>
+            <w:pPr>
+              <w:jc w:val="center"/>
+              <w:rPr>
+                <w:lang w:val="en-US"/>
+              </w:rPr>
+            </w:pPr>
+            <w:proofErr w:type="spellStart"/>
+            <w:r>
+              <w:rPr>
+                <w:lang w:val="en-US"/>
+              </w:rPr>
+              <w:t>Rojos</w:t>
+            </w:r>
+            <w:proofErr w:type="spellEnd"/>
+          </w:p>
+        </w:tc>
+      </w:tr>
+      <w:tr>
+        <w:tc>
+          <w:tcPr>
+            <w:tcW w:w="2123" w:type="dxa"/>
+          </w:tcPr>
+          <w:p>
+            <w:pPr>
+              <w:jc w:val="center"/>
+              <w:rPr>
+                <w:lang w:val="en-US"/>
+              </w:rPr>
+            </w:pPr>
+          </w:p>
+        </w:tc>
+        <w:tc>
+          <w:tcPr>
+            <w:tcW w:w="2123" w:type="dxa"/>
+          </w:tcPr>
+          <w:p>
+            <w:pPr>
+              <w:jc w:val="center"/>
+              <w:rPr>
+                <w:lang w:val="en-US"/>
+              </w:rPr>
+            </w:pPr>
+            <w:r>
+              <w:rPr>
+                <w:lang w:val="en-US"/>
+              </w:rPr>
+              <w:t>145</w:t>
+            </w:r>
+          </w:p>
+        </w:tc>
+        <w:tc>
+          <w:tcPr>
+            <w:tcW w:w="2124" w:type="dxa"/>
+          </w:tcPr>
+          <w:p>
+            <w:pPr>
+              <w:jc w:val="center"/>
+              <w:rPr>
+                <w:lang w:val="en-US"/>
+              </w:rPr>
+            </w:pPr>
+            <w:r>
+              <w:rPr>
+                <w:lang w:val="en-US"/>
+              </w:rPr>
+              <w:t>21</w:t>
+            </w:r>
+          </w:p>
+        </w:tc>
+        <w:tc>
+          <w:tcPr>
+            <w:tcW w:w="2124" w:type="dxa"/>
+          </w:tcPr>
+          <w:p>
+            <w:pPr>
+              <w:jc w:val="center"/>
+              <w:rPr>
+                <w:lang w:val="en-US"/>
+              </w:rPr>
+            </w:pPr>
+            <w:r>
+              <w:rPr>
+                <w:lang w:val="en-US"/>
+              </w:rPr>
+              <w:t>61</w:t>
             </w:r>
           </w:p>
         </w:tc>
@@ -33630,6 +34297,27 @@
     <w:name w:val="Normal"/>
     <w:qFormat/>
   </w:style>
+  <w:style w:type="paragraph" w:styleId="Ttulo1">
+    <w:name w:val="heading 1"/>
+    <w:basedOn w:val="Normal"/>
+    <w:next w:val="Normal"/>
+    <w:link w:val="Ttulo1Car"/>
+    <w:uiPriority w:val="9"/>
+    <w:qFormat/>
+    <w:rsid w:val="00C319BA"/>
+    <w:pPr>
+      <w:keepNext/>
+      <w:keepLines/>
+      <w:spacing w:before="240" w:after="0"/>
+      <w:outlineLvl w:val="0"/>
+    </w:pPr>
+    <w:rPr>
+      <w:rFonts w:asciiTheme="majorHAnsi" w:eastAsiaTheme="majorEastAsia" w:hAnsiTheme="majorHAnsi" w:cstheme="majorBidi"/>
+      <w:color w:val="2F5496" w:themeColor="accent1" w:themeShade="BF"/>
+      <w:sz w:val="32"/>
+      <w:szCs w:val="32"/>
+    </w:rPr>
+  </w:style>
   <w:style w:type="paragraph" w:styleId="Ttulo2">
     <w:name w:val="heading 2"/>
     <w:basedOn w:val="Normal"/>
@@ -33942,6 +34630,61 @@
       <w:szCs w:val="24"/>
     </w:rPr>
   </w:style>
+  <w:style w:type="character" w:styleId="Hipervnculo">
+    <w:name w:val="Hyperlink"/>
+    <w:basedOn w:val="Fuentedeprrafopredeter"/>
+    <w:uiPriority w:val="99"/>
+    <w:semiHidden/>
+    <w:unhideWhenUsed/>
+    <w:rsid w:val="00BD4C4E"/>
+    <w:rPr>
+      <w:color w:val="0000FF"/>
+      <w:u w:val="single"/>
+    </w:rPr>
+  </w:style>
+  <w:style w:type="character" w:styleId="Hipervnculovisitado">
+    <w:name w:val="FollowedHyperlink"/>
+    <w:basedOn w:val="Fuentedeprrafopredeter"/>
+    <w:uiPriority w:val="99"/>
+    <w:semiHidden/>
+    <w:unhideWhenUsed/>
+    <w:rsid w:val="00BD4C4E"/>
+    <w:rPr>
+      <w:color w:val="954F72" w:themeColor="followedHyperlink"/>
+      <w:u w:val="single"/>
+    </w:rPr>
+  </w:style>
+  <w:style w:type="paragraph" w:customStyle="1" w:styleId="Estilo1">
+    <w:name w:val="Estilo1"/>
+    <w:basedOn w:val="Normal"/>
+    <w:qFormat/>
+    <w:rsid w:val="00C319BA"/>
+    <w:rPr>
+      <w:sz w:val="32"/>
+    </w:rPr>
+  </w:style>
+  <w:style w:type="character" w:customStyle="1" w:styleId="Ttulo1Car">
+    <w:name w:val="Título 1 Car"/>
+    <w:basedOn w:val="Fuentedeprrafopredeter"/>
+    <w:link w:val="Ttulo1"/>
+    <w:uiPriority w:val="9"/>
+    <w:rsid w:val="00C319BA"/>
+    <w:rPr>
+      <w:rFonts w:asciiTheme="majorHAnsi" w:eastAsiaTheme="majorEastAsia" w:hAnsiTheme="majorHAnsi" w:cstheme="majorBidi"/>
+      <w:color w:val="2F5496" w:themeColor="accent1" w:themeShade="BF"/>
+      <w:sz w:val="32"/>
+      <w:szCs w:val="32"/>
+    </w:rPr>
+  </w:style>
+  <w:style w:type="paragraph" w:styleId="Sinespaciado">
+    <w:name w:val="No Spacing"/>
+    <w:uiPriority w:val="1"/>
+    <w:qFormat/>
+    <w:rsid w:val="00C319BA"/>
+    <w:pPr>
+      <w:spacing w:after="0" w:line="240" w:lineRule="auto"/>
+    </w:pPr>
+  </w:style>
 </w:styles>
 </file>
 

</xml_diff>

<commit_message>
Añadidas f1-scores para 20 artículos
</commit_message>
<xml_diff>
--- a/Comparacion_Modelos_HuggingFace.docx
+++ b/Comparacion_Modelos_HuggingFace.docx
@@ -30998,7 +30998,7 @@
           <w:szCs w:val="32"/>
           <w:rtl w:val="0"/>
         </w:rPr>
-        <w:t xml:space="preserve">Comparación de modelos automático</w:t>
+        <w:t xml:space="preserve">Comparación de modelos automático (10 artículos)</w:t>
       </w:r>
     </w:p>
     <w:tbl>
@@ -34545,6 +34545,689 @@
     </w:p>
     <w:p>
       <w:pPr>
+        <w:jc w:val="center"/>
+        <w:rPr>
+          <w:rFonts w:ascii="Cambria Math" w:cs="Cambria Math" w:eastAsia="Cambria Math" w:hAnsi="Cambria Math"/>
+          <w:i w:val="1"/>
+          <w:color w:val="404040"/>
+        </w:rPr>
+      </w:pPr>
+      <w:r>
+        <w:rPr>
+          <w:rtl w:val="0"/>
+        </w:rPr>
+      </w:r>
+    </w:p>
+    <w:p>
+      <w:pPr>
+        <w:rPr>
+          <w:i w:val="1"/>
+          <w:color w:val="404040"/>
+          <w:sz w:val="32"/>
+          <w:szCs w:val="32"/>
+        </w:rPr>
+      </w:pPr>
+      <w:r>
+        <w:rPr>
+          <w:i w:val="1"/>
+          <w:color w:val="404040"/>
+          <w:sz w:val="32"/>
+          <w:szCs w:val="32"/>
+          <w:rtl w:val="0"/>
+        </w:rPr>
+        <w:t xml:space="preserve">Comparación de modelos automático (20 artículos)</w:t>
+      </w:r>
+    </w:p>
+    <w:tbl>
+      <w:tblPr>
+        <w:tblStyle w:val="Table28"/>
+        <w:tblW w:w="7108.000000000001" w:type="dxa"/>
+        <w:jc w:val="left"/>
+        <w:tblBorders>
+          <w:top w:color="000000" w:space="0" w:sz="4" w:val="single"/>
+          <w:left w:color="000000" w:space="0" w:sz="4" w:val="single"/>
+          <w:bottom w:color="000000" w:space="0" w:sz="4" w:val="single"/>
+          <w:right w:color="000000" w:space="0" w:sz="4" w:val="single"/>
+          <w:insideH w:color="000000" w:space="0" w:sz="4" w:val="single"/>
+          <w:insideV w:color="000000" w:space="0" w:sz="4" w:val="single"/>
+        </w:tblBorders>
+        <w:tblLayout w:type="fixed"/>
+        <w:tblLook w:val="0400"/>
+      </w:tblPr>
+      <w:tblGrid>
+        <w:gridCol w:w="3238"/>
+        <w:gridCol w:w="528"/>
+        <w:gridCol w:w="1671"/>
+        <w:gridCol w:w="1671"/>
+        <w:tblGridChange w:id="0">
+          <w:tblGrid>
+            <w:gridCol w:w="3238"/>
+            <w:gridCol w:w="528"/>
+            <w:gridCol w:w="1671"/>
+            <w:gridCol w:w="1671"/>
+          </w:tblGrid>
+        </w:tblGridChange>
+      </w:tblGrid>
+      <w:tr>
+        <w:trPr>
+          <w:cantSplit w:val="0"/>
+          <w:trHeight w:val="395" w:hRule="atLeast"/>
+          <w:tblHeader w:val="0"/>
+        </w:trPr>
+        <w:tc>
+          <w:tcPr>
+            <w:gridSpan w:val="2"/>
+          </w:tcPr>
+          <w:p>
+            <w:pPr>
+              <w:spacing w:after="0" w:line="240" w:lineRule="auto"/>
+              <w:rPr>
+                <w:i w:val="1"/>
+                <w:color w:val="404040"/>
+                <w:sz w:val="32"/>
+                <w:szCs w:val="32"/>
+              </w:rPr>
+            </w:pPr>
+            <w:r>
+              <w:rPr>
+                <w:i w:val="1"/>
+                <w:color w:val="404040"/>
+                <w:sz w:val="32"/>
+                <w:szCs w:val="32"/>
+                <w:rtl w:val="0"/>
+              </w:rPr>
+              <w:t xml:space="preserve">Jean-Baptiste</w:t>
+            </w:r>
+          </w:p>
+        </w:tc>
+        <w:tc>
+          <w:tcPr>
+            <w:gridSpan w:val="2"/>
+          </w:tcPr>
+          <w:p>
+            <w:pPr>
+              <w:spacing w:after="0" w:line="240" w:lineRule="auto"/>
+              <w:rPr>
+                <w:i w:val="1"/>
+                <w:color w:val="404040"/>
+                <w:sz w:val="32"/>
+                <w:szCs w:val="32"/>
+              </w:rPr>
+            </w:pPr>
+            <w:r>
+              <w:rPr>
+                <w:i w:val="1"/>
+                <w:color w:val="404040"/>
+                <w:sz w:val="32"/>
+                <w:szCs w:val="32"/>
+                <w:rtl w:val="0"/>
+              </w:rPr>
+              <w:t xml:space="preserve">PREDICCION</w:t>
+            </w:r>
+          </w:p>
+        </w:tc>
+      </w:tr>
+      <w:tr>
+        <w:trPr>
+          <w:cantSplit w:val="0"/>
+          <w:trHeight w:val="395" w:hRule="atLeast"/>
+          <w:tblHeader w:val="0"/>
+        </w:trPr>
+        <w:tc>
+          <w:tcPr/>
+          <w:p>
+            <w:pPr>
+              <w:spacing w:after="0" w:line="240" w:lineRule="auto"/>
+              <w:rPr>
+                <w:i w:val="1"/>
+                <w:color w:val="404040"/>
+                <w:sz w:val="32"/>
+                <w:szCs w:val="32"/>
+              </w:rPr>
+            </w:pPr>
+            <w:r>
+              <w:rPr>
+                <w:i w:val="1"/>
+                <w:color w:val="404040"/>
+                <w:sz w:val="32"/>
+                <w:szCs w:val="32"/>
+                <w:rtl w:val="0"/>
+              </w:rPr>
+              <w:t xml:space="preserve"> </w:t>
+            </w:r>
+          </w:p>
+        </w:tc>
+        <w:tc>
+          <w:tcPr/>
+          <w:p>
+            <w:pPr>
+              <w:spacing w:after="0" w:line="240" w:lineRule="auto"/>
+              <w:rPr>
+                <w:i w:val="1"/>
+                <w:color w:val="404040"/>
+                <w:sz w:val="32"/>
+                <w:szCs w:val="32"/>
+              </w:rPr>
+            </w:pPr>
+            <w:r>
+              <w:rPr>
+                <w:i w:val="1"/>
+                <w:color w:val="404040"/>
+                <w:sz w:val="32"/>
+                <w:szCs w:val="32"/>
+                <w:rtl w:val="0"/>
+              </w:rPr>
+              <w:t xml:space="preserve"> </w:t>
+            </w:r>
+          </w:p>
+        </w:tc>
+        <w:tc>
+          <w:tcPr/>
+          <w:p>
+            <w:pPr>
+              <w:spacing w:after="0" w:line="240" w:lineRule="auto"/>
+              <w:rPr>
+                <w:i w:val="1"/>
+                <w:color w:val="404040"/>
+                <w:sz w:val="32"/>
+                <w:szCs w:val="32"/>
+              </w:rPr>
+            </w:pPr>
+            <w:r>
+              <w:rPr>
+                <w:i w:val="1"/>
+                <w:color w:val="404040"/>
+                <w:sz w:val="32"/>
+                <w:szCs w:val="32"/>
+                <w:rtl w:val="0"/>
+              </w:rPr>
+              <w:t xml:space="preserve">0</w:t>
+            </w:r>
+          </w:p>
+        </w:tc>
+        <w:tc>
+          <w:tcPr/>
+          <w:p>
+            <w:pPr>
+              <w:spacing w:after="0" w:line="240" w:lineRule="auto"/>
+              <w:rPr>
+                <w:i w:val="1"/>
+                <w:color w:val="404040"/>
+                <w:sz w:val="32"/>
+                <w:szCs w:val="32"/>
+              </w:rPr>
+            </w:pPr>
+            <w:r>
+              <w:rPr>
+                <w:i w:val="1"/>
+                <w:color w:val="404040"/>
+                <w:sz w:val="32"/>
+                <w:szCs w:val="32"/>
+                <w:rtl w:val="0"/>
+              </w:rPr>
+              <w:t xml:space="preserve">1</w:t>
+            </w:r>
+          </w:p>
+        </w:tc>
+      </w:tr>
+      <w:tr>
+        <w:trPr>
+          <w:cantSplit w:val="0"/>
+          <w:trHeight w:val="395" w:hRule="atLeast"/>
+          <w:tblHeader w:val="0"/>
+        </w:trPr>
+        <w:tc>
+          <w:tcPr/>
+          <w:p>
+            <w:pPr>
+              <w:spacing w:after="0" w:line="240" w:lineRule="auto"/>
+              <w:rPr>
+                <w:i w:val="1"/>
+                <w:color w:val="404040"/>
+                <w:sz w:val="32"/>
+                <w:szCs w:val="32"/>
+              </w:rPr>
+            </w:pPr>
+            <w:r>
+              <w:rPr>
+                <w:i w:val="1"/>
+                <w:color w:val="404040"/>
+                <w:sz w:val="32"/>
+                <w:szCs w:val="32"/>
+                <w:rtl w:val="0"/>
+              </w:rPr>
+              <w:t xml:space="preserve">REALIDAD</w:t>
+            </w:r>
+          </w:p>
+        </w:tc>
+        <w:tc>
+          <w:tcPr/>
+          <w:p>
+            <w:pPr>
+              <w:spacing w:after="0" w:line="240" w:lineRule="auto"/>
+              <w:rPr>
+                <w:i w:val="1"/>
+                <w:color w:val="404040"/>
+                <w:sz w:val="32"/>
+                <w:szCs w:val="32"/>
+              </w:rPr>
+            </w:pPr>
+            <w:r>
+              <w:rPr>
+                <w:i w:val="1"/>
+                <w:color w:val="404040"/>
+                <w:sz w:val="32"/>
+                <w:szCs w:val="32"/>
+                <w:rtl w:val="0"/>
+              </w:rPr>
+              <w:t xml:space="preserve">0</w:t>
+            </w:r>
+          </w:p>
+        </w:tc>
+        <w:tc>
+          <w:tcPr/>
+          <w:p>
+            <w:pPr>
+              <w:spacing w:after="0" w:line="240" w:lineRule="auto"/>
+              <w:rPr>
+                <w:i w:val="1"/>
+                <w:color w:val="404040"/>
+                <w:sz w:val="32"/>
+                <w:szCs w:val="32"/>
+              </w:rPr>
+            </w:pPr>
+            <w:r>
+              <w:rPr>
+                <w:i w:val="1"/>
+                <w:color w:val="404040"/>
+                <w:sz w:val="32"/>
+                <w:szCs w:val="32"/>
+                <w:rtl w:val="0"/>
+              </w:rPr>
+              <w:t xml:space="preserve"> </w:t>
+            </w:r>
+          </w:p>
+        </w:tc>
+        <w:tc>
+          <w:tcPr/>
+          <w:p>
+            <w:pPr>
+              <w:spacing w:after="0" w:line="240" w:lineRule="auto"/>
+              <w:rPr>
+                <w:i w:val="1"/>
+                <w:color w:val="404040"/>
+                <w:sz w:val="32"/>
+                <w:szCs w:val="32"/>
+              </w:rPr>
+            </w:pPr>
+            <w:r>
+              <w:rPr>
+                <w:i w:val="1"/>
+                <w:color w:val="404040"/>
+                <w:sz w:val="32"/>
+                <w:szCs w:val="32"/>
+                <w:rtl w:val="0"/>
+              </w:rPr>
+              <w:t xml:space="preserve">85</w:t>
+            </w:r>
+          </w:p>
+        </w:tc>
+      </w:tr>
+      <w:tr>
+        <w:trPr>
+          <w:cantSplit w:val="0"/>
+          <w:trHeight w:val="395" w:hRule="atLeast"/>
+          <w:tblHeader w:val="0"/>
+        </w:trPr>
+        <w:tc>
+          <w:tcPr/>
+          <w:p>
+            <w:pPr>
+              <w:spacing w:after="0" w:line="240" w:lineRule="auto"/>
+              <w:rPr>
+                <w:i w:val="1"/>
+                <w:color w:val="404040"/>
+                <w:sz w:val="32"/>
+                <w:szCs w:val="32"/>
+              </w:rPr>
+            </w:pPr>
+            <w:r>
+              <w:rPr>
+                <w:i w:val="1"/>
+                <w:color w:val="404040"/>
+                <w:sz w:val="32"/>
+                <w:szCs w:val="32"/>
+                <w:rtl w:val="0"/>
+              </w:rPr>
+              <w:t xml:space="preserve"> </w:t>
+            </w:r>
+          </w:p>
+        </w:tc>
+        <w:tc>
+          <w:tcPr/>
+          <w:p>
+            <w:pPr>
+              <w:spacing w:after="0" w:line="240" w:lineRule="auto"/>
+              <w:rPr>
+                <w:i w:val="1"/>
+                <w:color w:val="404040"/>
+                <w:sz w:val="32"/>
+                <w:szCs w:val="32"/>
+              </w:rPr>
+            </w:pPr>
+            <w:r>
+              <w:rPr>
+                <w:i w:val="1"/>
+                <w:color w:val="404040"/>
+                <w:sz w:val="32"/>
+                <w:szCs w:val="32"/>
+                <w:rtl w:val="0"/>
+              </w:rPr>
+              <w:t xml:space="preserve">1</w:t>
+            </w:r>
+          </w:p>
+        </w:tc>
+        <w:tc>
+          <w:tcPr/>
+          <w:p>
+            <w:pPr>
+              <w:spacing w:after="0" w:line="240" w:lineRule="auto"/>
+              <w:rPr>
+                <w:i w:val="1"/>
+                <w:color w:val="404040"/>
+                <w:sz w:val="32"/>
+                <w:szCs w:val="32"/>
+              </w:rPr>
+            </w:pPr>
+            <w:r>
+              <w:rPr>
+                <w:i w:val="1"/>
+                <w:color w:val="404040"/>
+                <w:sz w:val="32"/>
+                <w:szCs w:val="32"/>
+                <w:rtl w:val="0"/>
+              </w:rPr>
+              <w:t xml:space="preserve">105</w:t>
+            </w:r>
+          </w:p>
+        </w:tc>
+        <w:tc>
+          <w:tcPr/>
+          <w:p>
+            <w:pPr>
+              <w:spacing w:after="0" w:line="240" w:lineRule="auto"/>
+              <w:rPr>
+                <w:i w:val="1"/>
+                <w:color w:val="404040"/>
+                <w:sz w:val="32"/>
+                <w:szCs w:val="32"/>
+              </w:rPr>
+            </w:pPr>
+            <w:r>
+              <w:rPr>
+                <w:i w:val="1"/>
+                <w:color w:val="404040"/>
+                <w:sz w:val="32"/>
+                <w:szCs w:val="32"/>
+                <w:rtl w:val="0"/>
+              </w:rPr>
+              <w:t xml:space="preserve">173</w:t>
+            </w:r>
+          </w:p>
+        </w:tc>
+      </w:tr>
+    </w:tbl>
+    <w:p>
+      <w:pPr>
+        <w:rPr>
+          <w:i w:val="1"/>
+          <w:color w:val="404040"/>
+          <w:sz w:val="32"/>
+          <w:szCs w:val="32"/>
+        </w:rPr>
+      </w:pPr>
+      <w:r>
+        <w:rPr>
+          <w:rtl w:val="0"/>
+        </w:rPr>
+      </w:r>
+    </w:p>
+    <w:p>
+      <w:pPr>
+        <w:rPr>
+          <w:color w:val="404040"/>
+        </w:rPr>
+      </w:pPr>
+      <w:r>
+        <w:rPr>
+          <w:color w:val="404040"/>
+          <w:rtl w:val="0"/>
+        </w:rPr>
+        <w:t xml:space="preserve">En el modelo contamos con una precisión de: </w:t>
+      </w:r>
+    </w:p>
+    <w:p>
+      <w:pPr>
+        <w:jc w:val="center"/>
+        <w:rPr>
+          <w:rFonts w:ascii="Cambria Math" w:cs="Cambria Math" w:eastAsia="Cambria Math" w:hAnsi="Cambria Math"/>
+          <w:i w:val="1"/>
+          <w:color w:val="404040"/>
+        </w:rPr>
+      </w:pPr>
+      <m:oMath>
+        <m:r>
+          <w:rPr>
+            <w:rFonts w:ascii="Cambria Math" w:cs="Cambria Math" w:eastAsia="Cambria Math" w:hAnsi="Cambria Math"/>
+            <w:i w:val="1"/>
+            <w:color w:val="404040"/>
+          </w:rPr>
+          <m:t xml:space="preserve">precision=</m:t>
+        </m:r>
+        <m:f>
+          <m:fPr>
+            <m:ctrlPr>
+              <w:rPr>
+                <w:rFonts w:ascii="Cambria Math" w:cs="Cambria Math" w:eastAsia="Cambria Math" w:hAnsi="Cambria Math"/>
+                <w:i w:val="1"/>
+                <w:color w:val="404040"/>
+              </w:rPr>
+            </m:ctrlPr>
+          </m:fPr>
+          <m:num>
+            <m:r>
+              <w:rPr>
+                <w:rFonts w:ascii="Cambria Math" w:cs="Cambria Math" w:eastAsia="Cambria Math" w:hAnsi="Cambria Math"/>
+                <w:i w:val="1"/>
+                <w:color w:val="404040"/>
+              </w:rPr>
+              <m:t xml:space="preserve">175</m:t>
+            </m:r>
+          </m:num>
+          <m:den>
+            <m:r>
+              <w:rPr>
+                <w:rFonts w:ascii="Cambria Math" w:cs="Cambria Math" w:eastAsia="Cambria Math" w:hAnsi="Cambria Math"/>
+                <w:i w:val="1"/>
+                <w:color w:val="404040"/>
+              </w:rPr>
+              <m:t xml:space="preserve">175+85</m:t>
+            </m:r>
+          </m:den>
+        </m:f>
+        <m:r>
+          <w:rPr>
+            <w:rFonts w:ascii="Cambria Math" w:cs="Cambria Math" w:eastAsia="Cambria Math" w:hAnsi="Cambria Math"/>
+            <w:i w:val="1"/>
+            <w:color w:val="404040"/>
+          </w:rPr>
+          <m:t xml:space="preserve">=0.67</m:t>
+        </m:r>
+      </m:oMath>
+      <w:r>
+        <w:rPr>
+          <w:rtl w:val="0"/>
+        </w:rPr>
+      </w:r>
+    </w:p>
+    <w:p>
+      <w:pPr>
+        <w:rPr>
+          <w:color w:val="404040"/>
+        </w:rPr>
+      </w:pPr>
+      <w:r>
+        <w:rPr>
+          <w:color w:val="404040"/>
+          <w:rtl w:val="0"/>
+        </w:rPr>
+        <w:t xml:space="preserve">Y contamos con un recall de:</w:t>
+      </w:r>
+    </w:p>
+    <w:p>
+      <w:pPr>
+        <w:jc w:val="center"/>
+        <w:rPr>
+          <w:rFonts w:ascii="Cambria Math" w:cs="Cambria Math" w:eastAsia="Cambria Math" w:hAnsi="Cambria Math"/>
+          <w:i w:val="1"/>
+          <w:color w:val="404040"/>
+        </w:rPr>
+      </w:pPr>
+      <m:oMath>
+        <m:r>
+          <w:rPr>
+            <w:rFonts w:ascii="Cambria Math" w:cs="Cambria Math" w:eastAsia="Cambria Math" w:hAnsi="Cambria Math"/>
+            <w:i w:val="1"/>
+            <w:color w:val="404040"/>
+          </w:rPr>
+          <m:t xml:space="preserve">recall= </m:t>
+        </m:r>
+        <m:f>
+          <m:fPr>
+            <m:ctrlPr>
+              <w:rPr>
+                <w:rFonts w:ascii="Cambria Math" w:cs="Cambria Math" w:eastAsia="Cambria Math" w:hAnsi="Cambria Math"/>
+                <w:i w:val="1"/>
+                <w:color w:val="404040"/>
+              </w:rPr>
+            </m:ctrlPr>
+          </m:fPr>
+          <m:num>
+            <m:r>
+              <w:rPr>
+                <w:rFonts w:ascii="Cambria Math" w:cs="Cambria Math" w:eastAsia="Cambria Math" w:hAnsi="Cambria Math"/>
+                <w:i w:val="1"/>
+                <w:color w:val="404040"/>
+              </w:rPr>
+              <m:t xml:space="preserve">175</m:t>
+            </m:r>
+          </m:num>
+          <m:den>
+            <m:r>
+              <w:rPr>
+                <w:rFonts w:ascii="Cambria Math" w:cs="Cambria Math" w:eastAsia="Cambria Math" w:hAnsi="Cambria Math"/>
+                <w:i w:val="1"/>
+                <w:color w:val="404040"/>
+              </w:rPr>
+              <m:t xml:space="preserve">175+105</m:t>
+            </m:r>
+          </m:den>
+        </m:f>
+        <m:r>
+          <w:rPr>
+            <w:rFonts w:ascii="Cambria Math" w:cs="Cambria Math" w:eastAsia="Cambria Math" w:hAnsi="Cambria Math"/>
+            <w:i w:val="1"/>
+            <w:color w:val="404040"/>
+          </w:rPr>
+          <m:t xml:space="preserve">=0.62</m:t>
+        </m:r>
+      </m:oMath>
+      <w:r>
+        <w:rPr>
+          <w:rtl w:val="0"/>
+        </w:rPr>
+      </w:r>
+    </w:p>
+    <w:p>
+      <w:pPr>
+        <w:rPr>
+          <w:color w:val="404040"/>
+        </w:rPr>
+      </w:pPr>
+      <w:r>
+        <w:rPr>
+          <w:color w:val="404040"/>
+          <w:rtl w:val="0"/>
+        </w:rPr>
+        <w:t xml:space="preserve">Y, por tanto, tenemos un valor F1 de:</w:t>
+      </w:r>
+    </w:p>
+    <w:p>
+      <w:pPr>
+        <w:jc w:val="center"/>
+        <w:rPr>
+          <w:rFonts w:ascii="Cambria Math" w:cs="Cambria Math" w:eastAsia="Cambria Math" w:hAnsi="Cambria Math"/>
+          <w:i w:val="1"/>
+          <w:color w:val="404040"/>
+        </w:rPr>
+      </w:pPr>
+      <m:oMath>
+        <m:r>
+          <w:rPr>
+            <w:rFonts w:ascii="Cambria Math" w:cs="Cambria Math" w:eastAsia="Cambria Math" w:hAnsi="Cambria Math"/>
+            <w:i w:val="1"/>
+            <w:color w:val="404040"/>
+          </w:rPr>
+          <m:t xml:space="preserve">F1=2*</m:t>
+        </m:r>
+        <m:f>
+          <m:fPr>
+            <m:ctrlPr>
+              <w:rPr>
+                <w:rFonts w:ascii="Cambria Math" w:cs="Cambria Math" w:eastAsia="Cambria Math" w:hAnsi="Cambria Math"/>
+                <w:i w:val="1"/>
+                <w:color w:val="404040"/>
+              </w:rPr>
+            </m:ctrlPr>
+          </m:fPr>
+          <m:num>
+            <m:r>
+              <w:rPr>
+                <w:rFonts w:ascii="Cambria Math" w:cs="Cambria Math" w:eastAsia="Cambria Math" w:hAnsi="Cambria Math"/>
+                <w:i w:val="1"/>
+                <w:color w:val="404040"/>
+              </w:rPr>
+              <m:t xml:space="preserve">0.72*0.70</m:t>
+            </m:r>
+          </m:num>
+          <m:den>
+            <m:r>
+              <w:rPr>
+                <w:rFonts w:ascii="Cambria Math" w:cs="Cambria Math" w:eastAsia="Cambria Math" w:hAnsi="Cambria Math"/>
+                <w:i w:val="1"/>
+                <w:color w:val="404040"/>
+              </w:rPr>
+              <m:t xml:space="preserve">0.72+0.70</m:t>
+            </m:r>
+          </m:den>
+        </m:f>
+        <m:r>
+          <w:rPr>
+            <w:rFonts w:ascii="Cambria Math" w:cs="Cambria Math" w:eastAsia="Cambria Math" w:hAnsi="Cambria Math"/>
+            <w:i w:val="1"/>
+            <w:color w:val="404040"/>
+          </w:rPr>
+          <m:t xml:space="preserve">=0.65</m:t>
+        </m:r>
+      </m:oMath>
+      <w:r>
+        <w:rPr>
+          <w:rtl w:val="0"/>
+        </w:rPr>
+      </w:r>
+    </w:p>
+    <w:p>
+      <w:pPr>
         <w:jc w:val="left"/>
         <w:rPr>
           <w:rFonts w:ascii="Cambria Math" w:cs="Cambria Math" w:eastAsia="Cambria Math" w:hAnsi="Cambria Math"/>
@@ -34552,6 +35235,2791 @@
           <w:color w:val="404040"/>
         </w:rPr>
       </w:pPr>
+      <w:r>
+        <w:rPr>
+          <w:rtl w:val="0"/>
+        </w:rPr>
+      </w:r>
+    </w:p>
+    <w:p>
+      <w:pPr>
+        <w:rPr>
+          <w:color w:val="404040"/>
+        </w:rPr>
+      </w:pPr>
+      <w:r>
+        <w:rPr>
+          <w:rtl w:val="0"/>
+        </w:rPr>
+      </w:r>
+    </w:p>
+    <w:tbl>
+      <w:tblPr>
+        <w:tblStyle w:val="Table29"/>
+        <w:tblW w:w="7108.000000000001" w:type="dxa"/>
+        <w:jc w:val="left"/>
+        <w:tblBorders>
+          <w:top w:color="000000" w:space="0" w:sz="4" w:val="single"/>
+          <w:left w:color="000000" w:space="0" w:sz="4" w:val="single"/>
+          <w:bottom w:color="000000" w:space="0" w:sz="4" w:val="single"/>
+          <w:right w:color="000000" w:space="0" w:sz="4" w:val="single"/>
+          <w:insideH w:color="000000" w:space="0" w:sz="4" w:val="single"/>
+          <w:insideV w:color="000000" w:space="0" w:sz="4" w:val="single"/>
+        </w:tblBorders>
+        <w:tblLayout w:type="fixed"/>
+        <w:tblLook w:val="0400"/>
+      </w:tblPr>
+      <w:tblGrid>
+        <w:gridCol w:w="3238"/>
+        <w:gridCol w:w="528"/>
+        <w:gridCol w:w="1671"/>
+        <w:gridCol w:w="1671"/>
+        <w:tblGridChange w:id="0">
+          <w:tblGrid>
+            <w:gridCol w:w="3238"/>
+            <w:gridCol w:w="528"/>
+            <w:gridCol w:w="1671"/>
+            <w:gridCol w:w="1671"/>
+          </w:tblGrid>
+        </w:tblGridChange>
+      </w:tblGrid>
+      <w:tr>
+        <w:trPr>
+          <w:cantSplit w:val="0"/>
+          <w:trHeight w:val="356" w:hRule="atLeast"/>
+          <w:tblHeader w:val="0"/>
+        </w:trPr>
+        <w:tc>
+          <w:tcPr>
+            <w:gridSpan w:val="2"/>
+          </w:tcPr>
+          <w:p>
+            <w:pPr>
+              <w:spacing w:after="0" w:line="240" w:lineRule="auto"/>
+              <w:rPr>
+                <w:i w:val="1"/>
+                <w:color w:val="404040"/>
+                <w:sz w:val="32"/>
+                <w:szCs w:val="32"/>
+              </w:rPr>
+            </w:pPr>
+            <w:r>
+              <w:rPr>
+                <w:i w:val="1"/>
+                <w:color w:val="404040"/>
+                <w:sz w:val="32"/>
+                <w:szCs w:val="32"/>
+                <w:rtl w:val="0"/>
+              </w:rPr>
+              <w:t xml:space="preserve">bert-base-NER</w:t>
+            </w:r>
+          </w:p>
+        </w:tc>
+        <w:tc>
+          <w:tcPr>
+            <w:gridSpan w:val="2"/>
+          </w:tcPr>
+          <w:p>
+            <w:pPr>
+              <w:spacing w:after="0" w:line="240" w:lineRule="auto"/>
+              <w:rPr>
+                <w:i w:val="1"/>
+                <w:color w:val="404040"/>
+                <w:sz w:val="32"/>
+                <w:szCs w:val="32"/>
+              </w:rPr>
+            </w:pPr>
+            <w:r>
+              <w:rPr>
+                <w:i w:val="1"/>
+                <w:color w:val="404040"/>
+                <w:sz w:val="32"/>
+                <w:szCs w:val="32"/>
+                <w:rtl w:val="0"/>
+              </w:rPr>
+              <w:t xml:space="preserve">PREDICCION</w:t>
+            </w:r>
+          </w:p>
+        </w:tc>
+      </w:tr>
+      <w:tr>
+        <w:trPr>
+          <w:cantSplit w:val="0"/>
+          <w:trHeight w:val="356" w:hRule="atLeast"/>
+          <w:tblHeader w:val="0"/>
+        </w:trPr>
+        <w:tc>
+          <w:tcPr/>
+          <w:p>
+            <w:pPr>
+              <w:spacing w:after="0" w:line="240" w:lineRule="auto"/>
+              <w:rPr>
+                <w:i w:val="1"/>
+                <w:color w:val="404040"/>
+                <w:sz w:val="32"/>
+                <w:szCs w:val="32"/>
+              </w:rPr>
+            </w:pPr>
+            <w:r>
+              <w:rPr>
+                <w:i w:val="1"/>
+                <w:color w:val="404040"/>
+                <w:sz w:val="32"/>
+                <w:szCs w:val="32"/>
+                <w:rtl w:val="0"/>
+              </w:rPr>
+              <w:t xml:space="preserve"> </w:t>
+            </w:r>
+          </w:p>
+        </w:tc>
+        <w:tc>
+          <w:tcPr/>
+          <w:p>
+            <w:pPr>
+              <w:spacing w:after="0" w:line="240" w:lineRule="auto"/>
+              <w:rPr>
+                <w:i w:val="1"/>
+                <w:color w:val="404040"/>
+                <w:sz w:val="32"/>
+                <w:szCs w:val="32"/>
+              </w:rPr>
+            </w:pPr>
+            <w:r>
+              <w:rPr>
+                <w:i w:val="1"/>
+                <w:color w:val="404040"/>
+                <w:sz w:val="32"/>
+                <w:szCs w:val="32"/>
+                <w:rtl w:val="0"/>
+              </w:rPr>
+              <w:t xml:space="preserve"> </w:t>
+            </w:r>
+          </w:p>
+        </w:tc>
+        <w:tc>
+          <w:tcPr/>
+          <w:p>
+            <w:pPr>
+              <w:spacing w:after="0" w:line="240" w:lineRule="auto"/>
+              <w:rPr>
+                <w:i w:val="1"/>
+                <w:color w:val="404040"/>
+                <w:sz w:val="32"/>
+                <w:szCs w:val="32"/>
+              </w:rPr>
+            </w:pPr>
+            <w:r>
+              <w:rPr>
+                <w:i w:val="1"/>
+                <w:color w:val="404040"/>
+                <w:sz w:val="32"/>
+                <w:szCs w:val="32"/>
+                <w:rtl w:val="0"/>
+              </w:rPr>
+              <w:t xml:space="preserve">0</w:t>
+            </w:r>
+          </w:p>
+        </w:tc>
+        <w:tc>
+          <w:tcPr/>
+          <w:p>
+            <w:pPr>
+              <w:spacing w:after="0" w:line="240" w:lineRule="auto"/>
+              <w:rPr>
+                <w:i w:val="1"/>
+                <w:color w:val="404040"/>
+                <w:sz w:val="32"/>
+                <w:szCs w:val="32"/>
+              </w:rPr>
+            </w:pPr>
+            <w:r>
+              <w:rPr>
+                <w:i w:val="1"/>
+                <w:color w:val="404040"/>
+                <w:sz w:val="32"/>
+                <w:szCs w:val="32"/>
+                <w:rtl w:val="0"/>
+              </w:rPr>
+              <w:t xml:space="preserve">1</w:t>
+            </w:r>
+          </w:p>
+        </w:tc>
+      </w:tr>
+      <w:tr>
+        <w:trPr>
+          <w:cantSplit w:val="0"/>
+          <w:trHeight w:val="356" w:hRule="atLeast"/>
+          <w:tblHeader w:val="0"/>
+        </w:trPr>
+        <w:tc>
+          <w:tcPr/>
+          <w:p>
+            <w:pPr>
+              <w:spacing w:after="0" w:line="240" w:lineRule="auto"/>
+              <w:rPr>
+                <w:i w:val="1"/>
+                <w:color w:val="404040"/>
+                <w:sz w:val="32"/>
+                <w:szCs w:val="32"/>
+              </w:rPr>
+            </w:pPr>
+            <w:r>
+              <w:rPr>
+                <w:i w:val="1"/>
+                <w:color w:val="404040"/>
+                <w:sz w:val="32"/>
+                <w:szCs w:val="32"/>
+                <w:rtl w:val="0"/>
+              </w:rPr>
+              <w:t xml:space="preserve">REALIDAD</w:t>
+            </w:r>
+          </w:p>
+        </w:tc>
+        <w:tc>
+          <w:tcPr/>
+          <w:p>
+            <w:pPr>
+              <w:spacing w:after="0" w:line="240" w:lineRule="auto"/>
+              <w:rPr>
+                <w:i w:val="1"/>
+                <w:color w:val="404040"/>
+                <w:sz w:val="32"/>
+                <w:szCs w:val="32"/>
+              </w:rPr>
+            </w:pPr>
+            <w:r>
+              <w:rPr>
+                <w:i w:val="1"/>
+                <w:color w:val="404040"/>
+                <w:sz w:val="32"/>
+                <w:szCs w:val="32"/>
+                <w:rtl w:val="0"/>
+              </w:rPr>
+              <w:t xml:space="preserve">0</w:t>
+            </w:r>
+          </w:p>
+        </w:tc>
+        <w:tc>
+          <w:tcPr/>
+          <w:p>
+            <w:pPr>
+              <w:spacing w:after="0" w:line="240" w:lineRule="auto"/>
+              <w:rPr>
+                <w:i w:val="1"/>
+                <w:color w:val="404040"/>
+                <w:sz w:val="32"/>
+                <w:szCs w:val="32"/>
+              </w:rPr>
+            </w:pPr>
+            <w:r>
+              <w:rPr>
+                <w:i w:val="1"/>
+                <w:color w:val="404040"/>
+                <w:sz w:val="32"/>
+                <w:szCs w:val="32"/>
+                <w:rtl w:val="0"/>
+              </w:rPr>
+              <w:t xml:space="preserve"> </w:t>
+            </w:r>
+          </w:p>
+        </w:tc>
+        <w:tc>
+          <w:tcPr/>
+          <w:p>
+            <w:pPr>
+              <w:spacing w:after="0" w:line="240" w:lineRule="auto"/>
+              <w:rPr>
+                <w:i w:val="1"/>
+                <w:color w:val="404040"/>
+                <w:sz w:val="32"/>
+                <w:szCs w:val="32"/>
+              </w:rPr>
+            </w:pPr>
+            <w:r>
+              <w:rPr>
+                <w:i w:val="1"/>
+                <w:color w:val="404040"/>
+                <w:sz w:val="32"/>
+                <w:szCs w:val="32"/>
+                <w:rtl w:val="0"/>
+              </w:rPr>
+              <w:t xml:space="preserve">227</w:t>
+            </w:r>
+          </w:p>
+        </w:tc>
+      </w:tr>
+      <w:tr>
+        <w:trPr>
+          <w:cantSplit w:val="0"/>
+          <w:trHeight w:val="356" w:hRule="atLeast"/>
+          <w:tblHeader w:val="0"/>
+        </w:trPr>
+        <w:tc>
+          <w:tcPr/>
+          <w:p>
+            <w:pPr>
+              <w:spacing w:after="0" w:line="240" w:lineRule="auto"/>
+              <w:rPr>
+                <w:i w:val="1"/>
+                <w:color w:val="404040"/>
+                <w:sz w:val="32"/>
+                <w:szCs w:val="32"/>
+              </w:rPr>
+            </w:pPr>
+            <w:r>
+              <w:rPr>
+                <w:i w:val="1"/>
+                <w:color w:val="404040"/>
+                <w:sz w:val="32"/>
+                <w:szCs w:val="32"/>
+                <w:rtl w:val="0"/>
+              </w:rPr>
+              <w:t xml:space="preserve"> </w:t>
+            </w:r>
+          </w:p>
+        </w:tc>
+        <w:tc>
+          <w:tcPr/>
+          <w:p>
+            <w:pPr>
+              <w:spacing w:after="0" w:line="240" w:lineRule="auto"/>
+              <w:rPr>
+                <w:i w:val="1"/>
+                <w:color w:val="404040"/>
+                <w:sz w:val="32"/>
+                <w:szCs w:val="32"/>
+              </w:rPr>
+            </w:pPr>
+            <w:r>
+              <w:rPr>
+                <w:i w:val="1"/>
+                <w:color w:val="404040"/>
+                <w:sz w:val="32"/>
+                <w:szCs w:val="32"/>
+                <w:rtl w:val="0"/>
+              </w:rPr>
+              <w:t xml:space="preserve">1</w:t>
+            </w:r>
+          </w:p>
+        </w:tc>
+        <w:tc>
+          <w:tcPr/>
+          <w:p>
+            <w:pPr>
+              <w:spacing w:after="0" w:line="240" w:lineRule="auto"/>
+              <w:rPr>
+                <w:i w:val="1"/>
+                <w:color w:val="404040"/>
+                <w:sz w:val="32"/>
+                <w:szCs w:val="32"/>
+              </w:rPr>
+            </w:pPr>
+            <w:r>
+              <w:rPr>
+                <w:i w:val="1"/>
+                <w:color w:val="404040"/>
+                <w:sz w:val="32"/>
+                <w:szCs w:val="32"/>
+                <w:rtl w:val="0"/>
+              </w:rPr>
+              <w:t xml:space="preserve">161</w:t>
+            </w:r>
+          </w:p>
+        </w:tc>
+        <w:tc>
+          <w:tcPr/>
+          <w:p>
+            <w:pPr>
+              <w:spacing w:after="0" w:line="240" w:lineRule="auto"/>
+              <w:rPr>
+                <w:i w:val="1"/>
+                <w:color w:val="404040"/>
+                <w:sz w:val="32"/>
+                <w:szCs w:val="32"/>
+              </w:rPr>
+            </w:pPr>
+            <w:r>
+              <w:rPr>
+                <w:i w:val="1"/>
+                <w:color w:val="404040"/>
+                <w:sz w:val="32"/>
+                <w:szCs w:val="32"/>
+                <w:rtl w:val="0"/>
+              </w:rPr>
+              <w:t xml:space="preserve">117</w:t>
+            </w:r>
+          </w:p>
+        </w:tc>
+      </w:tr>
+    </w:tbl>
+    <w:p>
+      <w:pPr>
+        <w:rPr/>
+      </w:pPr>
+      <w:r>
+        <w:rPr>
+          <w:rtl w:val="0"/>
+        </w:rPr>
+      </w:r>
+    </w:p>
+    <w:p>
+      <w:pPr>
+        <w:rPr>
+          <w:color w:val="404040"/>
+        </w:rPr>
+      </w:pPr>
+      <w:r>
+        <w:rPr>
+          <w:color w:val="404040"/>
+          <w:rtl w:val="0"/>
+        </w:rPr>
+        <w:t xml:space="preserve">En el modelo contamos con una precisión de: </w:t>
+      </w:r>
+    </w:p>
+    <w:p>
+      <w:pPr>
+        <w:jc w:val="center"/>
+        <w:rPr>
+          <w:rFonts w:ascii="Cambria Math" w:cs="Cambria Math" w:eastAsia="Cambria Math" w:hAnsi="Cambria Math"/>
+          <w:i w:val="1"/>
+          <w:color w:val="404040"/>
+        </w:rPr>
+      </w:pPr>
+      <m:oMath>
+        <m:r>
+          <w:rPr>
+            <w:rFonts w:ascii="Cambria Math" w:cs="Cambria Math" w:eastAsia="Cambria Math" w:hAnsi="Cambria Math"/>
+            <w:i w:val="1"/>
+            <w:color w:val="404040"/>
+          </w:rPr>
+          <m:t xml:space="preserve">precision=</m:t>
+        </m:r>
+        <m:f>
+          <m:fPr>
+            <m:ctrlPr>
+              <w:rPr>
+                <w:rFonts w:ascii="Cambria Math" w:cs="Cambria Math" w:eastAsia="Cambria Math" w:hAnsi="Cambria Math"/>
+                <w:i w:val="1"/>
+                <w:color w:val="404040"/>
+              </w:rPr>
+            </m:ctrlPr>
+          </m:fPr>
+          <m:num>
+            <m:r>
+              <w:rPr>
+                <w:rFonts w:ascii="Cambria Math" w:cs="Cambria Math" w:eastAsia="Cambria Math" w:hAnsi="Cambria Math"/>
+                <w:i w:val="1"/>
+                <w:color w:val="404040"/>
+              </w:rPr>
+              <m:t xml:space="preserve">117</m:t>
+            </m:r>
+          </m:num>
+          <m:den>
+            <m:r>
+              <w:rPr>
+                <w:rFonts w:ascii="Cambria Math" w:cs="Cambria Math" w:eastAsia="Cambria Math" w:hAnsi="Cambria Math"/>
+                <w:i w:val="1"/>
+                <w:color w:val="404040"/>
+              </w:rPr>
+              <m:t xml:space="preserve">117+227</m:t>
+            </m:r>
+          </m:den>
+        </m:f>
+        <m:r>
+          <w:rPr>
+            <w:rFonts w:ascii="Cambria Math" w:cs="Cambria Math" w:eastAsia="Cambria Math" w:hAnsi="Cambria Math"/>
+            <w:i w:val="1"/>
+            <w:color w:val="404040"/>
+          </w:rPr>
+          <m:t xml:space="preserve">=0.34</m:t>
+        </m:r>
+      </m:oMath>
+      <w:r>
+        <w:rPr>
+          <w:rtl w:val="0"/>
+        </w:rPr>
+      </w:r>
+    </w:p>
+    <w:p>
+      <w:pPr>
+        <w:rPr>
+          <w:color w:val="404040"/>
+        </w:rPr>
+      </w:pPr>
+      <w:r>
+        <w:rPr>
+          <w:rtl w:val="0"/>
+        </w:rPr>
+      </w:r>
+    </w:p>
+    <w:p>
+      <w:pPr>
+        <w:rPr>
+          <w:color w:val="404040"/>
+        </w:rPr>
+      </w:pPr>
+      <w:r>
+        <w:rPr>
+          <w:color w:val="404040"/>
+          <w:rtl w:val="0"/>
+        </w:rPr>
+        <w:t xml:space="preserve">Y contamos con un recall de:</w:t>
+      </w:r>
+    </w:p>
+    <w:p>
+      <w:pPr>
+        <w:jc w:val="center"/>
+        <w:rPr>
+          <w:rFonts w:ascii="Cambria Math" w:cs="Cambria Math" w:eastAsia="Cambria Math" w:hAnsi="Cambria Math"/>
+          <w:i w:val="1"/>
+          <w:color w:val="404040"/>
+        </w:rPr>
+      </w:pPr>
+      <m:oMath>
+        <m:r>
+          <w:rPr>
+            <w:rFonts w:ascii="Cambria Math" w:cs="Cambria Math" w:eastAsia="Cambria Math" w:hAnsi="Cambria Math"/>
+            <w:i w:val="1"/>
+            <w:color w:val="404040"/>
+          </w:rPr>
+          <m:t xml:space="preserve">recall= </m:t>
+        </m:r>
+        <m:f>
+          <m:fPr>
+            <m:ctrlPr>
+              <w:rPr>
+                <w:rFonts w:ascii="Cambria Math" w:cs="Cambria Math" w:eastAsia="Cambria Math" w:hAnsi="Cambria Math"/>
+                <w:i w:val="1"/>
+                <w:color w:val="404040"/>
+              </w:rPr>
+            </m:ctrlPr>
+          </m:fPr>
+          <m:num>
+            <m:r>
+              <w:rPr>
+                <w:rFonts w:ascii="Cambria Math" w:cs="Cambria Math" w:eastAsia="Cambria Math" w:hAnsi="Cambria Math"/>
+                <w:i w:val="1"/>
+                <w:color w:val="404040"/>
+              </w:rPr>
+              <m:t xml:space="preserve">117</m:t>
+            </m:r>
+          </m:num>
+          <m:den>
+            <m:r>
+              <w:rPr>
+                <w:rFonts w:ascii="Cambria Math" w:cs="Cambria Math" w:eastAsia="Cambria Math" w:hAnsi="Cambria Math"/>
+                <w:i w:val="1"/>
+                <w:color w:val="404040"/>
+              </w:rPr>
+              <m:t xml:space="preserve">117+161</m:t>
+            </m:r>
+          </m:den>
+        </m:f>
+        <m:r>
+          <w:rPr>
+            <w:rFonts w:ascii="Cambria Math" w:cs="Cambria Math" w:eastAsia="Cambria Math" w:hAnsi="Cambria Math"/>
+            <w:i w:val="1"/>
+            <w:color w:val="404040"/>
+          </w:rPr>
+          <m:t xml:space="preserve">=0.42</m:t>
+        </m:r>
+      </m:oMath>
+      <w:r>
+        <w:rPr>
+          <w:rtl w:val="0"/>
+        </w:rPr>
+      </w:r>
+    </w:p>
+    <w:p>
+      <w:pPr>
+        <w:rPr>
+          <w:color w:val="404040"/>
+        </w:rPr>
+      </w:pPr>
+      <w:r>
+        <w:rPr>
+          <w:color w:val="404040"/>
+          <w:rtl w:val="0"/>
+        </w:rPr>
+        <w:t xml:space="preserve">Y, por tanto, tenemos un valor F1 de:</w:t>
+      </w:r>
+    </w:p>
+    <w:p>
+      <w:pPr>
+        <w:jc w:val="center"/>
+        <w:rPr>
+          <w:rFonts w:ascii="Cambria Math" w:cs="Cambria Math" w:eastAsia="Cambria Math" w:hAnsi="Cambria Math"/>
+          <w:i w:val="1"/>
+          <w:color w:val="404040"/>
+        </w:rPr>
+      </w:pPr>
+      <m:oMath>
+        <m:r>
+          <w:rPr>
+            <w:rFonts w:ascii="Cambria Math" w:cs="Cambria Math" w:eastAsia="Cambria Math" w:hAnsi="Cambria Math"/>
+            <w:i w:val="1"/>
+            <w:color w:val="404040"/>
+          </w:rPr>
+          <m:t xml:space="preserve">F1=2*</m:t>
+        </m:r>
+        <m:f>
+          <m:fPr>
+            <m:ctrlPr>
+              <w:rPr>
+                <w:rFonts w:ascii="Cambria Math" w:cs="Cambria Math" w:eastAsia="Cambria Math" w:hAnsi="Cambria Math"/>
+                <w:i w:val="1"/>
+                <w:color w:val="404040"/>
+              </w:rPr>
+            </m:ctrlPr>
+          </m:fPr>
+          <m:num>
+            <m:r>
+              <w:rPr>
+                <w:rFonts w:ascii="Cambria Math" w:cs="Cambria Math" w:eastAsia="Cambria Math" w:hAnsi="Cambria Math"/>
+                <w:i w:val="1"/>
+                <w:color w:val="404040"/>
+              </w:rPr>
+              <m:t xml:space="preserve">0.51*0.66</m:t>
+            </m:r>
+          </m:num>
+          <m:den>
+            <m:r>
+              <w:rPr>
+                <w:rFonts w:ascii="Cambria Math" w:cs="Cambria Math" w:eastAsia="Cambria Math" w:hAnsi="Cambria Math"/>
+                <w:i w:val="1"/>
+                <w:color w:val="404040"/>
+              </w:rPr>
+              <m:t xml:space="preserve">0.51+0.66</m:t>
+            </m:r>
+          </m:den>
+        </m:f>
+        <m:r>
+          <w:rPr>
+            <w:rFonts w:ascii="Cambria Math" w:cs="Cambria Math" w:eastAsia="Cambria Math" w:hAnsi="Cambria Math"/>
+            <w:i w:val="1"/>
+            <w:color w:val="404040"/>
+          </w:rPr>
+          <m:t xml:space="preserve">=0.38</m:t>
+        </m:r>
+      </m:oMath>
+      <w:r>
+        <w:rPr>
+          <w:rtl w:val="0"/>
+        </w:rPr>
+      </w:r>
+    </w:p>
+    <w:p>
+      <w:pPr>
+        <w:jc w:val="center"/>
+        <w:rPr>
+          <w:rFonts w:ascii="Cambria Math" w:cs="Cambria Math" w:eastAsia="Cambria Math" w:hAnsi="Cambria Math"/>
+          <w:i w:val="1"/>
+          <w:color w:val="404040"/>
+        </w:rPr>
+      </w:pPr>
+      <w:r>
+        <w:rPr>
+          <w:rtl w:val="0"/>
+        </w:rPr>
+      </w:r>
+    </w:p>
+    <w:p>
+      <w:pPr>
+        <w:jc w:val="center"/>
+        <w:rPr>
+          <w:rFonts w:ascii="Cambria Math" w:cs="Cambria Math" w:eastAsia="Cambria Math" w:hAnsi="Cambria Math"/>
+          <w:i w:val="1"/>
+          <w:color w:val="404040"/>
+        </w:rPr>
+      </w:pPr>
+      <w:r>
+        <w:rPr>
+          <w:rtl w:val="0"/>
+        </w:rPr>
+      </w:r>
+    </w:p>
+    <w:p>
+      <w:pPr>
+        <w:jc w:val="center"/>
+        <w:rPr>
+          <w:rFonts w:ascii="Cambria Math" w:cs="Cambria Math" w:eastAsia="Cambria Math" w:hAnsi="Cambria Math"/>
+          <w:i w:val="1"/>
+          <w:color w:val="404040"/>
+        </w:rPr>
+      </w:pPr>
+      <w:r>
+        <w:rPr>
+          <w:rtl w:val="0"/>
+        </w:rPr>
+      </w:r>
+    </w:p>
+    <w:p>
+      <w:pPr>
+        <w:jc w:val="left"/>
+        <w:rPr>
+          <w:rFonts w:ascii="Cambria Math" w:cs="Cambria Math" w:eastAsia="Cambria Math" w:hAnsi="Cambria Math"/>
+          <w:i w:val="1"/>
+          <w:color w:val="404040"/>
+        </w:rPr>
+      </w:pPr>
+      <w:r>
+        <w:rPr>
+          <w:rtl w:val="0"/>
+        </w:rPr>
+      </w:r>
+    </w:p>
+    <w:p>
+      <w:pPr>
+        <w:rPr>
+          <w:color w:val="404040"/>
+        </w:rPr>
+      </w:pPr>
+      <w:r>
+        <w:rPr>
+          <w:rtl w:val="0"/>
+        </w:rPr>
+      </w:r>
+    </w:p>
+    <w:tbl>
+      <w:tblPr>
+        <w:tblStyle w:val="Table30"/>
+        <w:tblW w:w="7108.000000000001" w:type="dxa"/>
+        <w:jc w:val="left"/>
+        <w:tblBorders>
+          <w:top w:color="000000" w:space="0" w:sz="4" w:val="single"/>
+          <w:left w:color="000000" w:space="0" w:sz="4" w:val="single"/>
+          <w:bottom w:color="000000" w:space="0" w:sz="4" w:val="single"/>
+          <w:right w:color="000000" w:space="0" w:sz="4" w:val="single"/>
+          <w:insideH w:color="000000" w:space="0" w:sz="4" w:val="single"/>
+          <w:insideV w:color="000000" w:space="0" w:sz="4" w:val="single"/>
+        </w:tblBorders>
+        <w:tblLayout w:type="fixed"/>
+        <w:tblLook w:val="0400"/>
+      </w:tblPr>
+      <w:tblGrid>
+        <w:gridCol w:w="3238"/>
+        <w:gridCol w:w="528"/>
+        <w:gridCol w:w="1671"/>
+        <w:gridCol w:w="1671"/>
+        <w:tblGridChange w:id="0">
+          <w:tblGrid>
+            <w:gridCol w:w="3238"/>
+            <w:gridCol w:w="528"/>
+            <w:gridCol w:w="1671"/>
+            <w:gridCol w:w="1671"/>
+          </w:tblGrid>
+        </w:tblGridChange>
+      </w:tblGrid>
+      <w:tr>
+        <w:trPr>
+          <w:cantSplit w:val="0"/>
+          <w:trHeight w:val="356" w:hRule="atLeast"/>
+          <w:tblHeader w:val="0"/>
+        </w:trPr>
+        <w:tc>
+          <w:tcPr>
+            <w:gridSpan w:val="2"/>
+          </w:tcPr>
+          <w:p>
+            <w:pPr>
+              <w:spacing w:after="0" w:line="240" w:lineRule="auto"/>
+              <w:rPr>
+                <w:i w:val="1"/>
+                <w:color w:val="404040"/>
+                <w:sz w:val="32"/>
+                <w:szCs w:val="32"/>
+              </w:rPr>
+            </w:pPr>
+            <w:r>
+              <w:rPr>
+                <w:i w:val="1"/>
+                <w:color w:val="404040"/>
+                <w:sz w:val="32"/>
+                <w:szCs w:val="32"/>
+                <w:rtl w:val="0"/>
+              </w:rPr>
+              <w:t xml:space="preserve">bert-large-NER</w:t>
+            </w:r>
+          </w:p>
+        </w:tc>
+        <w:tc>
+          <w:tcPr>
+            <w:gridSpan w:val="2"/>
+          </w:tcPr>
+          <w:p>
+            <w:pPr>
+              <w:spacing w:after="0" w:line="240" w:lineRule="auto"/>
+              <w:rPr>
+                <w:i w:val="1"/>
+                <w:color w:val="404040"/>
+                <w:sz w:val="32"/>
+                <w:szCs w:val="32"/>
+              </w:rPr>
+            </w:pPr>
+            <w:r>
+              <w:rPr>
+                <w:i w:val="1"/>
+                <w:color w:val="404040"/>
+                <w:sz w:val="32"/>
+                <w:szCs w:val="32"/>
+                <w:rtl w:val="0"/>
+              </w:rPr>
+              <w:t xml:space="preserve">PREDICCION</w:t>
+            </w:r>
+          </w:p>
+        </w:tc>
+      </w:tr>
+      <w:tr>
+        <w:trPr>
+          <w:cantSplit w:val="0"/>
+          <w:trHeight w:val="356" w:hRule="atLeast"/>
+          <w:tblHeader w:val="0"/>
+        </w:trPr>
+        <w:tc>
+          <w:tcPr/>
+          <w:p>
+            <w:pPr>
+              <w:spacing w:after="0" w:line="240" w:lineRule="auto"/>
+              <w:rPr>
+                <w:i w:val="1"/>
+                <w:color w:val="404040"/>
+                <w:sz w:val="32"/>
+                <w:szCs w:val="32"/>
+              </w:rPr>
+            </w:pPr>
+            <w:r>
+              <w:rPr>
+                <w:i w:val="1"/>
+                <w:color w:val="404040"/>
+                <w:sz w:val="32"/>
+                <w:szCs w:val="32"/>
+                <w:rtl w:val="0"/>
+              </w:rPr>
+              <w:t xml:space="preserve"> </w:t>
+            </w:r>
+          </w:p>
+        </w:tc>
+        <w:tc>
+          <w:tcPr/>
+          <w:p>
+            <w:pPr>
+              <w:spacing w:after="0" w:line="240" w:lineRule="auto"/>
+              <w:rPr>
+                <w:i w:val="1"/>
+                <w:color w:val="404040"/>
+                <w:sz w:val="32"/>
+                <w:szCs w:val="32"/>
+              </w:rPr>
+            </w:pPr>
+            <w:r>
+              <w:rPr>
+                <w:i w:val="1"/>
+                <w:color w:val="404040"/>
+                <w:sz w:val="32"/>
+                <w:szCs w:val="32"/>
+                <w:rtl w:val="0"/>
+              </w:rPr>
+              <w:t xml:space="preserve"> </w:t>
+            </w:r>
+          </w:p>
+        </w:tc>
+        <w:tc>
+          <w:tcPr/>
+          <w:p>
+            <w:pPr>
+              <w:spacing w:after="0" w:line="240" w:lineRule="auto"/>
+              <w:rPr>
+                <w:i w:val="1"/>
+                <w:color w:val="404040"/>
+                <w:sz w:val="32"/>
+                <w:szCs w:val="32"/>
+              </w:rPr>
+            </w:pPr>
+            <w:r>
+              <w:rPr>
+                <w:i w:val="1"/>
+                <w:color w:val="404040"/>
+                <w:sz w:val="32"/>
+                <w:szCs w:val="32"/>
+                <w:rtl w:val="0"/>
+              </w:rPr>
+              <w:t xml:space="preserve">0</w:t>
+            </w:r>
+          </w:p>
+        </w:tc>
+        <w:tc>
+          <w:tcPr/>
+          <w:p>
+            <w:pPr>
+              <w:spacing w:after="0" w:line="240" w:lineRule="auto"/>
+              <w:rPr>
+                <w:i w:val="1"/>
+                <w:color w:val="404040"/>
+                <w:sz w:val="32"/>
+                <w:szCs w:val="32"/>
+              </w:rPr>
+            </w:pPr>
+            <w:r>
+              <w:rPr>
+                <w:i w:val="1"/>
+                <w:color w:val="404040"/>
+                <w:sz w:val="32"/>
+                <w:szCs w:val="32"/>
+                <w:rtl w:val="0"/>
+              </w:rPr>
+              <w:t xml:space="preserve">1</w:t>
+            </w:r>
+          </w:p>
+        </w:tc>
+      </w:tr>
+      <w:tr>
+        <w:trPr>
+          <w:cantSplit w:val="0"/>
+          <w:trHeight w:val="356" w:hRule="atLeast"/>
+          <w:tblHeader w:val="0"/>
+        </w:trPr>
+        <w:tc>
+          <w:tcPr/>
+          <w:p>
+            <w:pPr>
+              <w:spacing w:after="0" w:line="240" w:lineRule="auto"/>
+              <w:rPr>
+                <w:i w:val="1"/>
+                <w:color w:val="404040"/>
+                <w:sz w:val="32"/>
+                <w:szCs w:val="32"/>
+              </w:rPr>
+            </w:pPr>
+            <w:r>
+              <w:rPr>
+                <w:i w:val="1"/>
+                <w:color w:val="404040"/>
+                <w:sz w:val="32"/>
+                <w:szCs w:val="32"/>
+                <w:rtl w:val="0"/>
+              </w:rPr>
+              <w:t xml:space="preserve">REALIDAD</w:t>
+            </w:r>
+          </w:p>
+        </w:tc>
+        <w:tc>
+          <w:tcPr/>
+          <w:p>
+            <w:pPr>
+              <w:spacing w:after="0" w:line="240" w:lineRule="auto"/>
+              <w:rPr>
+                <w:i w:val="1"/>
+                <w:color w:val="404040"/>
+                <w:sz w:val="32"/>
+                <w:szCs w:val="32"/>
+              </w:rPr>
+            </w:pPr>
+            <w:r>
+              <w:rPr>
+                <w:i w:val="1"/>
+                <w:color w:val="404040"/>
+                <w:sz w:val="32"/>
+                <w:szCs w:val="32"/>
+                <w:rtl w:val="0"/>
+              </w:rPr>
+              <w:t xml:space="preserve">0</w:t>
+            </w:r>
+          </w:p>
+        </w:tc>
+        <w:tc>
+          <w:tcPr/>
+          <w:p>
+            <w:pPr>
+              <w:spacing w:after="0" w:line="240" w:lineRule="auto"/>
+              <w:rPr>
+                <w:i w:val="1"/>
+                <w:color w:val="404040"/>
+                <w:sz w:val="32"/>
+                <w:szCs w:val="32"/>
+              </w:rPr>
+            </w:pPr>
+            <w:r>
+              <w:rPr>
+                <w:i w:val="1"/>
+                <w:color w:val="404040"/>
+                <w:sz w:val="32"/>
+                <w:szCs w:val="32"/>
+                <w:rtl w:val="0"/>
+              </w:rPr>
+              <w:t xml:space="preserve"> </w:t>
+            </w:r>
+          </w:p>
+        </w:tc>
+        <w:tc>
+          <w:tcPr/>
+          <w:p>
+            <w:pPr>
+              <w:spacing w:after="0" w:line="240" w:lineRule="auto"/>
+              <w:rPr>
+                <w:i w:val="1"/>
+                <w:color w:val="404040"/>
+                <w:sz w:val="32"/>
+                <w:szCs w:val="32"/>
+              </w:rPr>
+            </w:pPr>
+            <w:r>
+              <w:rPr>
+                <w:i w:val="1"/>
+                <w:color w:val="404040"/>
+                <w:sz w:val="32"/>
+                <w:szCs w:val="32"/>
+                <w:rtl w:val="0"/>
+              </w:rPr>
+              <w:t xml:space="preserve">144</w:t>
+            </w:r>
+          </w:p>
+        </w:tc>
+      </w:tr>
+      <w:tr>
+        <w:trPr>
+          <w:cantSplit w:val="0"/>
+          <w:trHeight w:val="356" w:hRule="atLeast"/>
+          <w:tblHeader w:val="0"/>
+        </w:trPr>
+        <w:tc>
+          <w:tcPr/>
+          <w:p>
+            <w:pPr>
+              <w:spacing w:after="0" w:line="240" w:lineRule="auto"/>
+              <w:rPr>
+                <w:i w:val="1"/>
+                <w:color w:val="404040"/>
+                <w:sz w:val="32"/>
+                <w:szCs w:val="32"/>
+              </w:rPr>
+            </w:pPr>
+            <w:r>
+              <w:rPr>
+                <w:i w:val="1"/>
+                <w:color w:val="404040"/>
+                <w:sz w:val="32"/>
+                <w:szCs w:val="32"/>
+                <w:rtl w:val="0"/>
+              </w:rPr>
+              <w:t xml:space="preserve"> </w:t>
+            </w:r>
+          </w:p>
+        </w:tc>
+        <w:tc>
+          <w:tcPr/>
+          <w:p>
+            <w:pPr>
+              <w:spacing w:after="0" w:line="240" w:lineRule="auto"/>
+              <w:rPr>
+                <w:i w:val="1"/>
+                <w:color w:val="404040"/>
+                <w:sz w:val="32"/>
+                <w:szCs w:val="32"/>
+              </w:rPr>
+            </w:pPr>
+            <w:r>
+              <w:rPr>
+                <w:i w:val="1"/>
+                <w:color w:val="404040"/>
+                <w:sz w:val="32"/>
+                <w:szCs w:val="32"/>
+                <w:rtl w:val="0"/>
+              </w:rPr>
+              <w:t xml:space="preserve">1</w:t>
+            </w:r>
+          </w:p>
+        </w:tc>
+        <w:tc>
+          <w:tcPr/>
+          <w:p>
+            <w:pPr>
+              <w:spacing w:after="0" w:line="240" w:lineRule="auto"/>
+              <w:rPr>
+                <w:i w:val="1"/>
+                <w:color w:val="404040"/>
+                <w:sz w:val="32"/>
+                <w:szCs w:val="32"/>
+              </w:rPr>
+            </w:pPr>
+            <w:r>
+              <w:rPr>
+                <w:i w:val="1"/>
+                <w:color w:val="404040"/>
+                <w:sz w:val="32"/>
+                <w:szCs w:val="32"/>
+                <w:rtl w:val="0"/>
+              </w:rPr>
+              <w:t xml:space="preserve">133</w:t>
+            </w:r>
+          </w:p>
+        </w:tc>
+        <w:tc>
+          <w:tcPr/>
+          <w:p>
+            <w:pPr>
+              <w:spacing w:after="0" w:line="240" w:lineRule="auto"/>
+              <w:rPr>
+                <w:i w:val="1"/>
+                <w:color w:val="404040"/>
+                <w:sz w:val="32"/>
+                <w:szCs w:val="32"/>
+              </w:rPr>
+            </w:pPr>
+            <w:r>
+              <w:rPr>
+                <w:i w:val="1"/>
+                <w:color w:val="404040"/>
+                <w:sz w:val="32"/>
+                <w:szCs w:val="32"/>
+                <w:rtl w:val="0"/>
+              </w:rPr>
+              <w:t xml:space="preserve">145</w:t>
+            </w:r>
+          </w:p>
+        </w:tc>
+      </w:tr>
+    </w:tbl>
+    <w:p>
+      <w:pPr>
+        <w:rPr>
+          <w:rFonts w:ascii="Cambria Math" w:cs="Cambria Math" w:eastAsia="Cambria Math" w:hAnsi="Cambria Math"/>
+          <w:i w:val="1"/>
+          <w:color w:val="404040"/>
+        </w:rPr>
+      </w:pPr>
+      <w:r>
+        <w:rPr>
+          <w:rtl w:val="0"/>
+        </w:rPr>
+      </w:r>
+    </w:p>
+    <w:p>
+      <w:pPr>
+        <w:rPr>
+          <w:color w:val="404040"/>
+        </w:rPr>
+      </w:pPr>
+      <w:r>
+        <w:rPr>
+          <w:color w:val="404040"/>
+          <w:rtl w:val="0"/>
+        </w:rPr>
+        <w:t xml:space="preserve">En el modelo contamos con una precisión de: </w:t>
+      </w:r>
+    </w:p>
+    <w:p>
+      <w:pPr>
+        <w:jc w:val="center"/>
+        <w:rPr>
+          <w:rFonts w:ascii="Cambria Math" w:cs="Cambria Math" w:eastAsia="Cambria Math" w:hAnsi="Cambria Math"/>
+          <w:i w:val="1"/>
+          <w:color w:val="404040"/>
+        </w:rPr>
+      </w:pPr>
+      <m:oMath>
+        <m:r>
+          <w:rPr>
+            <w:rFonts w:ascii="Cambria Math" w:cs="Cambria Math" w:eastAsia="Cambria Math" w:hAnsi="Cambria Math"/>
+            <w:i w:val="1"/>
+            <w:color w:val="404040"/>
+          </w:rPr>
+          <m:t xml:space="preserve">precision=</m:t>
+        </m:r>
+        <m:f>
+          <m:fPr>
+            <m:ctrlPr>
+              <w:rPr>
+                <w:rFonts w:ascii="Cambria Math" w:cs="Cambria Math" w:eastAsia="Cambria Math" w:hAnsi="Cambria Math"/>
+                <w:i w:val="1"/>
+                <w:color w:val="404040"/>
+              </w:rPr>
+            </m:ctrlPr>
+          </m:fPr>
+          <m:num>
+            <m:r>
+              <w:rPr>
+                <w:rFonts w:ascii="Cambria Math" w:cs="Cambria Math" w:eastAsia="Cambria Math" w:hAnsi="Cambria Math"/>
+                <w:i w:val="1"/>
+                <w:color w:val="404040"/>
+              </w:rPr>
+              <m:t xml:space="preserve">145</m:t>
+            </m:r>
+          </m:num>
+          <m:den>
+            <m:r>
+              <w:rPr>
+                <w:rFonts w:ascii="Cambria Math" w:cs="Cambria Math" w:eastAsia="Cambria Math" w:hAnsi="Cambria Math"/>
+                <w:i w:val="1"/>
+                <w:color w:val="404040"/>
+              </w:rPr>
+              <m:t xml:space="preserve">145+144</m:t>
+            </m:r>
+          </m:den>
+        </m:f>
+        <m:r>
+          <w:rPr>
+            <w:rFonts w:ascii="Cambria Math" w:cs="Cambria Math" w:eastAsia="Cambria Math" w:hAnsi="Cambria Math"/>
+            <w:i w:val="1"/>
+            <w:color w:val="404040"/>
+          </w:rPr>
+          <m:t xml:space="preserve">=0.50</m:t>
+        </m:r>
+      </m:oMath>
+      <w:r>
+        <w:rPr>
+          <w:rtl w:val="0"/>
+        </w:rPr>
+      </w:r>
+    </w:p>
+    <w:p>
+      <w:pPr>
+        <w:rPr>
+          <w:color w:val="404040"/>
+        </w:rPr>
+      </w:pPr>
+      <w:r>
+        <w:rPr>
+          <w:rtl w:val="0"/>
+        </w:rPr>
+      </w:r>
+    </w:p>
+    <w:p>
+      <w:pPr>
+        <w:rPr>
+          <w:color w:val="404040"/>
+        </w:rPr>
+      </w:pPr>
+      <w:r>
+        <w:rPr>
+          <w:color w:val="404040"/>
+          <w:rtl w:val="0"/>
+        </w:rPr>
+        <w:t xml:space="preserve">Y contamos con un recall de:</w:t>
+      </w:r>
+    </w:p>
+    <w:p>
+      <w:pPr>
+        <w:jc w:val="center"/>
+        <w:rPr>
+          <w:rFonts w:ascii="Cambria Math" w:cs="Cambria Math" w:eastAsia="Cambria Math" w:hAnsi="Cambria Math"/>
+          <w:i w:val="1"/>
+          <w:color w:val="404040"/>
+        </w:rPr>
+      </w:pPr>
+      <m:oMath>
+        <m:r>
+          <w:rPr>
+            <w:rFonts w:ascii="Cambria Math" w:cs="Cambria Math" w:eastAsia="Cambria Math" w:hAnsi="Cambria Math"/>
+            <w:i w:val="1"/>
+            <w:color w:val="404040"/>
+          </w:rPr>
+          <m:t xml:space="preserve">recall= </m:t>
+        </m:r>
+        <m:f>
+          <m:fPr>
+            <m:ctrlPr>
+              <w:rPr>
+                <w:rFonts w:ascii="Cambria Math" w:cs="Cambria Math" w:eastAsia="Cambria Math" w:hAnsi="Cambria Math"/>
+                <w:i w:val="1"/>
+                <w:color w:val="404040"/>
+              </w:rPr>
+            </m:ctrlPr>
+          </m:fPr>
+          <m:num>
+            <m:r>
+              <w:rPr>
+                <w:rFonts w:ascii="Cambria Math" w:cs="Cambria Math" w:eastAsia="Cambria Math" w:hAnsi="Cambria Math"/>
+                <w:i w:val="1"/>
+                <w:color w:val="404040"/>
+              </w:rPr>
+              <m:t xml:space="preserve">145</m:t>
+            </m:r>
+          </m:num>
+          <m:den>
+            <m:r>
+              <w:rPr>
+                <w:rFonts w:ascii="Cambria Math" w:cs="Cambria Math" w:eastAsia="Cambria Math" w:hAnsi="Cambria Math"/>
+                <w:i w:val="1"/>
+                <w:color w:val="404040"/>
+              </w:rPr>
+              <m:t xml:space="preserve">145+133</m:t>
+            </m:r>
+          </m:den>
+        </m:f>
+        <m:r>
+          <w:rPr>
+            <w:rFonts w:ascii="Cambria Math" w:cs="Cambria Math" w:eastAsia="Cambria Math" w:hAnsi="Cambria Math"/>
+            <w:i w:val="1"/>
+            <w:color w:val="404040"/>
+          </w:rPr>
+          <m:t xml:space="preserve">=0.52</m:t>
+        </m:r>
+      </m:oMath>
+      <w:r>
+        <w:rPr>
+          <w:rtl w:val="0"/>
+        </w:rPr>
+      </w:r>
+    </w:p>
+    <w:p>
+      <w:pPr>
+        <w:rPr>
+          <w:color w:val="404040"/>
+        </w:rPr>
+      </w:pPr>
+      <w:r>
+        <w:rPr>
+          <w:color w:val="404040"/>
+          <w:rtl w:val="0"/>
+        </w:rPr>
+        <w:t xml:space="preserve">Y, por tanto, tenemos un valor F1 de:</w:t>
+      </w:r>
+    </w:p>
+    <w:p>
+      <w:pPr>
+        <w:jc w:val="center"/>
+        <w:rPr>
+          <w:rFonts w:ascii="Cambria Math" w:cs="Cambria Math" w:eastAsia="Cambria Math" w:hAnsi="Cambria Math"/>
+          <w:i w:val="1"/>
+          <w:color w:val="404040"/>
+        </w:rPr>
+      </w:pPr>
+      <m:oMath>
+        <m:r>
+          <w:rPr>
+            <w:rFonts w:ascii="Cambria Math" w:cs="Cambria Math" w:eastAsia="Cambria Math" w:hAnsi="Cambria Math"/>
+            <w:i w:val="1"/>
+            <w:color w:val="404040"/>
+          </w:rPr>
+          <m:t xml:space="preserve">F1=2*</m:t>
+        </m:r>
+        <m:f>
+          <m:fPr>
+            <m:ctrlPr>
+              <w:rPr>
+                <w:rFonts w:ascii="Cambria Math" w:cs="Cambria Math" w:eastAsia="Cambria Math" w:hAnsi="Cambria Math"/>
+                <w:i w:val="1"/>
+                <w:color w:val="404040"/>
+              </w:rPr>
+            </m:ctrlPr>
+          </m:fPr>
+          <m:num>
+            <m:r>
+              <w:rPr>
+                <w:rFonts w:ascii="Cambria Math" w:cs="Cambria Math" w:eastAsia="Cambria Math" w:hAnsi="Cambria Math"/>
+                <w:i w:val="1"/>
+                <w:color w:val="404040"/>
+              </w:rPr>
+              <m:t xml:space="preserve">0.51*0.66</m:t>
+            </m:r>
+          </m:num>
+          <m:den>
+            <m:r>
+              <w:rPr>
+                <w:rFonts w:ascii="Cambria Math" w:cs="Cambria Math" w:eastAsia="Cambria Math" w:hAnsi="Cambria Math"/>
+                <w:i w:val="1"/>
+                <w:color w:val="404040"/>
+              </w:rPr>
+              <m:t xml:space="preserve">0.51+0.66</m:t>
+            </m:r>
+          </m:den>
+        </m:f>
+        <m:r>
+          <w:rPr>
+            <w:rFonts w:ascii="Cambria Math" w:cs="Cambria Math" w:eastAsia="Cambria Math" w:hAnsi="Cambria Math"/>
+            <w:i w:val="1"/>
+            <w:color w:val="404040"/>
+          </w:rPr>
+          <m:t xml:space="preserve">=0.51</m:t>
+        </m:r>
+      </m:oMath>
+      <w:r>
+        <w:rPr>
+          <w:rtl w:val="0"/>
+        </w:rPr>
+      </w:r>
+    </w:p>
+    <w:p>
+      <w:pPr>
+        <w:jc w:val="center"/>
+        <w:rPr>
+          <w:rFonts w:ascii="Cambria Math" w:cs="Cambria Math" w:eastAsia="Cambria Math" w:hAnsi="Cambria Math"/>
+          <w:i w:val="1"/>
+          <w:color w:val="404040"/>
+        </w:rPr>
+      </w:pPr>
+      <w:r>
+        <w:rPr>
+          <w:rtl w:val="0"/>
+        </w:rPr>
+      </w:r>
+    </w:p>
+    <w:p>
+      <w:pPr>
+        <w:rPr>
+          <w:color w:val="404040"/>
+        </w:rPr>
+      </w:pPr>
+      <w:r>
+        <w:rPr>
+          <w:rtl w:val="0"/>
+        </w:rPr>
+      </w:r>
+    </w:p>
+    <w:tbl>
+      <w:tblPr>
+        <w:tblStyle w:val="Table31"/>
+        <w:tblW w:w="7108.000000000001" w:type="dxa"/>
+        <w:jc w:val="left"/>
+        <w:tblBorders>
+          <w:top w:color="000000" w:space="0" w:sz="4" w:val="single"/>
+          <w:left w:color="000000" w:space="0" w:sz="4" w:val="single"/>
+          <w:bottom w:color="000000" w:space="0" w:sz="4" w:val="single"/>
+          <w:right w:color="000000" w:space="0" w:sz="4" w:val="single"/>
+          <w:insideH w:color="000000" w:space="0" w:sz="4" w:val="single"/>
+          <w:insideV w:color="000000" w:space="0" w:sz="4" w:val="single"/>
+        </w:tblBorders>
+        <w:tblLayout w:type="fixed"/>
+        <w:tblLook w:val="0400"/>
+      </w:tblPr>
+      <w:tblGrid>
+        <w:gridCol w:w="3238"/>
+        <w:gridCol w:w="528"/>
+        <w:gridCol w:w="1671"/>
+        <w:gridCol w:w="1671"/>
+        <w:tblGridChange w:id="0">
+          <w:tblGrid>
+            <w:gridCol w:w="3238"/>
+            <w:gridCol w:w="528"/>
+            <w:gridCol w:w="1671"/>
+            <w:gridCol w:w="1671"/>
+          </w:tblGrid>
+        </w:tblGridChange>
+      </w:tblGrid>
+      <w:tr>
+        <w:trPr>
+          <w:cantSplit w:val="0"/>
+          <w:trHeight w:val="356" w:hRule="atLeast"/>
+          <w:tblHeader w:val="0"/>
+        </w:trPr>
+        <w:tc>
+          <w:tcPr>
+            <w:gridSpan w:val="2"/>
+          </w:tcPr>
+          <w:p>
+            <w:pPr>
+              <w:spacing w:after="0" w:line="240" w:lineRule="auto"/>
+              <w:rPr>
+                <w:i w:val="1"/>
+                <w:color w:val="404040"/>
+                <w:sz w:val="32"/>
+                <w:szCs w:val="32"/>
+              </w:rPr>
+            </w:pPr>
+            <w:r>
+              <w:rPr>
+                <w:i w:val="1"/>
+                <w:color w:val="404040"/>
+                <w:sz w:val="32"/>
+                <w:szCs w:val="32"/>
+                <w:rtl w:val="0"/>
+              </w:rPr>
+              <w:t xml:space="preserve">bert_base_multilingual_cased_ner_hrl</w:t>
+            </w:r>
+          </w:p>
+        </w:tc>
+        <w:tc>
+          <w:tcPr>
+            <w:gridSpan w:val="2"/>
+          </w:tcPr>
+          <w:p>
+            <w:pPr>
+              <w:spacing w:after="0" w:line="240" w:lineRule="auto"/>
+              <w:rPr>
+                <w:i w:val="1"/>
+                <w:color w:val="404040"/>
+                <w:sz w:val="32"/>
+                <w:szCs w:val="32"/>
+              </w:rPr>
+            </w:pPr>
+            <w:r>
+              <w:rPr>
+                <w:i w:val="1"/>
+                <w:color w:val="404040"/>
+                <w:sz w:val="32"/>
+                <w:szCs w:val="32"/>
+                <w:rtl w:val="0"/>
+              </w:rPr>
+              <w:t xml:space="preserve">PREDICCION</w:t>
+            </w:r>
+          </w:p>
+        </w:tc>
+      </w:tr>
+      <w:tr>
+        <w:trPr>
+          <w:cantSplit w:val="0"/>
+          <w:trHeight w:val="356" w:hRule="atLeast"/>
+          <w:tblHeader w:val="0"/>
+        </w:trPr>
+        <w:tc>
+          <w:tcPr/>
+          <w:p>
+            <w:pPr>
+              <w:spacing w:after="0" w:line="240" w:lineRule="auto"/>
+              <w:rPr>
+                <w:i w:val="1"/>
+                <w:color w:val="404040"/>
+                <w:sz w:val="32"/>
+                <w:szCs w:val="32"/>
+              </w:rPr>
+            </w:pPr>
+            <w:r>
+              <w:rPr>
+                <w:i w:val="1"/>
+                <w:color w:val="404040"/>
+                <w:sz w:val="32"/>
+                <w:szCs w:val="32"/>
+                <w:rtl w:val="0"/>
+              </w:rPr>
+              <w:t xml:space="preserve"> </w:t>
+            </w:r>
+          </w:p>
+        </w:tc>
+        <w:tc>
+          <w:tcPr/>
+          <w:p>
+            <w:pPr>
+              <w:spacing w:after="0" w:line="240" w:lineRule="auto"/>
+              <w:rPr>
+                <w:i w:val="1"/>
+                <w:color w:val="404040"/>
+                <w:sz w:val="32"/>
+                <w:szCs w:val="32"/>
+              </w:rPr>
+            </w:pPr>
+            <w:r>
+              <w:rPr>
+                <w:i w:val="1"/>
+                <w:color w:val="404040"/>
+                <w:sz w:val="32"/>
+                <w:szCs w:val="32"/>
+                <w:rtl w:val="0"/>
+              </w:rPr>
+              <w:t xml:space="preserve"> </w:t>
+            </w:r>
+          </w:p>
+        </w:tc>
+        <w:tc>
+          <w:tcPr/>
+          <w:p>
+            <w:pPr>
+              <w:spacing w:after="0" w:line="240" w:lineRule="auto"/>
+              <w:rPr>
+                <w:i w:val="1"/>
+                <w:color w:val="404040"/>
+                <w:sz w:val="32"/>
+                <w:szCs w:val="32"/>
+              </w:rPr>
+            </w:pPr>
+            <w:r>
+              <w:rPr>
+                <w:i w:val="1"/>
+                <w:color w:val="404040"/>
+                <w:sz w:val="32"/>
+                <w:szCs w:val="32"/>
+                <w:rtl w:val="0"/>
+              </w:rPr>
+              <w:t xml:space="preserve">0</w:t>
+            </w:r>
+          </w:p>
+        </w:tc>
+        <w:tc>
+          <w:tcPr/>
+          <w:p>
+            <w:pPr>
+              <w:spacing w:after="0" w:line="240" w:lineRule="auto"/>
+              <w:rPr>
+                <w:i w:val="1"/>
+                <w:color w:val="404040"/>
+                <w:sz w:val="32"/>
+                <w:szCs w:val="32"/>
+              </w:rPr>
+            </w:pPr>
+            <w:r>
+              <w:rPr>
+                <w:i w:val="1"/>
+                <w:color w:val="404040"/>
+                <w:sz w:val="32"/>
+                <w:szCs w:val="32"/>
+                <w:rtl w:val="0"/>
+              </w:rPr>
+              <w:t xml:space="preserve">1</w:t>
+            </w:r>
+          </w:p>
+        </w:tc>
+      </w:tr>
+      <w:tr>
+        <w:trPr>
+          <w:cantSplit w:val="0"/>
+          <w:trHeight w:val="356" w:hRule="atLeast"/>
+          <w:tblHeader w:val="0"/>
+        </w:trPr>
+        <w:tc>
+          <w:tcPr/>
+          <w:p>
+            <w:pPr>
+              <w:spacing w:after="0" w:line="240" w:lineRule="auto"/>
+              <w:rPr>
+                <w:i w:val="1"/>
+                <w:color w:val="404040"/>
+                <w:sz w:val="32"/>
+                <w:szCs w:val="32"/>
+              </w:rPr>
+            </w:pPr>
+            <w:r>
+              <w:rPr>
+                <w:i w:val="1"/>
+                <w:color w:val="404040"/>
+                <w:sz w:val="32"/>
+                <w:szCs w:val="32"/>
+                <w:rtl w:val="0"/>
+              </w:rPr>
+              <w:t xml:space="preserve">REALIDAD</w:t>
+            </w:r>
+          </w:p>
+        </w:tc>
+        <w:tc>
+          <w:tcPr/>
+          <w:p>
+            <w:pPr>
+              <w:spacing w:after="0" w:line="240" w:lineRule="auto"/>
+              <w:rPr>
+                <w:i w:val="1"/>
+                <w:color w:val="404040"/>
+                <w:sz w:val="32"/>
+                <w:szCs w:val="32"/>
+              </w:rPr>
+            </w:pPr>
+            <w:r>
+              <w:rPr>
+                <w:i w:val="1"/>
+                <w:color w:val="404040"/>
+                <w:sz w:val="32"/>
+                <w:szCs w:val="32"/>
+                <w:rtl w:val="0"/>
+              </w:rPr>
+              <w:t xml:space="preserve">0</w:t>
+            </w:r>
+          </w:p>
+        </w:tc>
+        <w:tc>
+          <w:tcPr/>
+          <w:p>
+            <w:pPr>
+              <w:spacing w:after="0" w:line="240" w:lineRule="auto"/>
+              <w:rPr>
+                <w:i w:val="1"/>
+                <w:color w:val="404040"/>
+                <w:sz w:val="32"/>
+                <w:szCs w:val="32"/>
+              </w:rPr>
+            </w:pPr>
+            <w:r>
+              <w:rPr>
+                <w:i w:val="1"/>
+                <w:color w:val="404040"/>
+                <w:sz w:val="32"/>
+                <w:szCs w:val="32"/>
+                <w:rtl w:val="0"/>
+              </w:rPr>
+              <w:t xml:space="preserve"> </w:t>
+            </w:r>
+          </w:p>
+        </w:tc>
+        <w:tc>
+          <w:tcPr/>
+          <w:p>
+            <w:pPr>
+              <w:spacing w:after="0" w:line="240" w:lineRule="auto"/>
+              <w:rPr>
+                <w:i w:val="1"/>
+                <w:color w:val="404040"/>
+                <w:sz w:val="32"/>
+                <w:szCs w:val="32"/>
+              </w:rPr>
+            </w:pPr>
+            <w:r>
+              <w:rPr>
+                <w:i w:val="1"/>
+                <w:color w:val="404040"/>
+                <w:sz w:val="32"/>
+                <w:szCs w:val="32"/>
+                <w:rtl w:val="0"/>
+              </w:rPr>
+              <w:t xml:space="preserve">72</w:t>
+            </w:r>
+          </w:p>
+        </w:tc>
+      </w:tr>
+      <w:tr>
+        <w:trPr>
+          <w:cantSplit w:val="0"/>
+          <w:trHeight w:val="356" w:hRule="atLeast"/>
+          <w:tblHeader w:val="0"/>
+        </w:trPr>
+        <w:tc>
+          <w:tcPr/>
+          <w:p>
+            <w:pPr>
+              <w:spacing w:after="0" w:line="240" w:lineRule="auto"/>
+              <w:rPr>
+                <w:i w:val="1"/>
+                <w:color w:val="404040"/>
+                <w:sz w:val="32"/>
+                <w:szCs w:val="32"/>
+              </w:rPr>
+            </w:pPr>
+            <w:r>
+              <w:rPr>
+                <w:i w:val="1"/>
+                <w:color w:val="404040"/>
+                <w:sz w:val="32"/>
+                <w:szCs w:val="32"/>
+                <w:rtl w:val="0"/>
+              </w:rPr>
+              <w:t xml:space="preserve"> </w:t>
+            </w:r>
+          </w:p>
+        </w:tc>
+        <w:tc>
+          <w:tcPr/>
+          <w:p>
+            <w:pPr>
+              <w:spacing w:after="0" w:line="240" w:lineRule="auto"/>
+              <w:rPr>
+                <w:i w:val="1"/>
+                <w:color w:val="404040"/>
+                <w:sz w:val="32"/>
+                <w:szCs w:val="32"/>
+              </w:rPr>
+            </w:pPr>
+            <w:r>
+              <w:rPr>
+                <w:i w:val="1"/>
+                <w:color w:val="404040"/>
+                <w:sz w:val="32"/>
+                <w:szCs w:val="32"/>
+                <w:rtl w:val="0"/>
+              </w:rPr>
+              <w:t xml:space="preserve">1</w:t>
+            </w:r>
+          </w:p>
+        </w:tc>
+        <w:tc>
+          <w:tcPr/>
+          <w:p>
+            <w:pPr>
+              <w:spacing w:after="0" w:line="240" w:lineRule="auto"/>
+              <w:rPr>
+                <w:i w:val="1"/>
+                <w:color w:val="404040"/>
+                <w:sz w:val="32"/>
+                <w:szCs w:val="32"/>
+              </w:rPr>
+            </w:pPr>
+            <w:r>
+              <w:rPr>
+                <w:i w:val="1"/>
+                <w:color w:val="404040"/>
+                <w:sz w:val="32"/>
+                <w:szCs w:val="32"/>
+                <w:rtl w:val="0"/>
+              </w:rPr>
+              <w:t xml:space="preserve">129</w:t>
+            </w:r>
+          </w:p>
+        </w:tc>
+        <w:tc>
+          <w:tcPr/>
+          <w:p>
+            <w:pPr>
+              <w:spacing w:after="0" w:line="240" w:lineRule="auto"/>
+              <w:rPr>
+                <w:i w:val="1"/>
+                <w:color w:val="404040"/>
+                <w:sz w:val="32"/>
+                <w:szCs w:val="32"/>
+              </w:rPr>
+            </w:pPr>
+            <w:r>
+              <w:rPr>
+                <w:i w:val="1"/>
+                <w:color w:val="404040"/>
+                <w:sz w:val="32"/>
+                <w:szCs w:val="32"/>
+                <w:rtl w:val="0"/>
+              </w:rPr>
+              <w:t xml:space="preserve">149</w:t>
+            </w:r>
+          </w:p>
+        </w:tc>
+      </w:tr>
+    </w:tbl>
+    <w:p>
+      <w:pPr>
+        <w:rPr>
+          <w:rFonts w:ascii="Cambria Math" w:cs="Cambria Math" w:eastAsia="Cambria Math" w:hAnsi="Cambria Math"/>
+          <w:i w:val="1"/>
+          <w:color w:val="404040"/>
+        </w:rPr>
+      </w:pPr>
+      <w:r>
+        <w:rPr>
+          <w:rtl w:val="0"/>
+        </w:rPr>
+      </w:r>
+    </w:p>
+    <w:p>
+      <w:pPr>
+        <w:rPr>
+          <w:color w:val="404040"/>
+        </w:rPr>
+      </w:pPr>
+      <w:r>
+        <w:rPr>
+          <w:color w:val="404040"/>
+          <w:rtl w:val="0"/>
+        </w:rPr>
+        <w:t xml:space="preserve">En el modelo contamos con una precisión de: </w:t>
+      </w:r>
+    </w:p>
+    <w:p>
+      <w:pPr>
+        <w:jc w:val="center"/>
+        <w:rPr>
+          <w:rFonts w:ascii="Cambria Math" w:cs="Cambria Math" w:eastAsia="Cambria Math" w:hAnsi="Cambria Math"/>
+          <w:i w:val="1"/>
+          <w:color w:val="404040"/>
+        </w:rPr>
+      </w:pPr>
+      <m:oMath>
+        <m:r>
+          <w:rPr>
+            <w:rFonts w:ascii="Cambria Math" w:cs="Cambria Math" w:eastAsia="Cambria Math" w:hAnsi="Cambria Math"/>
+            <w:i w:val="1"/>
+            <w:color w:val="404040"/>
+          </w:rPr>
+          <m:t xml:space="preserve">precision=</m:t>
+        </m:r>
+        <m:f>
+          <m:fPr>
+            <m:ctrlPr>
+              <w:rPr>
+                <w:rFonts w:ascii="Cambria Math" w:cs="Cambria Math" w:eastAsia="Cambria Math" w:hAnsi="Cambria Math"/>
+                <w:i w:val="1"/>
+                <w:color w:val="404040"/>
+              </w:rPr>
+            </m:ctrlPr>
+          </m:fPr>
+          <m:num>
+            <m:r>
+              <w:rPr>
+                <w:rFonts w:ascii="Cambria Math" w:cs="Cambria Math" w:eastAsia="Cambria Math" w:hAnsi="Cambria Math"/>
+                <w:i w:val="1"/>
+                <w:color w:val="404040"/>
+              </w:rPr>
+              <m:t xml:space="preserve">149</m:t>
+            </m:r>
+          </m:num>
+          <m:den>
+            <m:r>
+              <w:rPr>
+                <w:rFonts w:ascii="Cambria Math" w:cs="Cambria Math" w:eastAsia="Cambria Math" w:hAnsi="Cambria Math"/>
+                <w:i w:val="1"/>
+                <w:color w:val="404040"/>
+              </w:rPr>
+              <m:t xml:space="preserve">149+72</m:t>
+            </m:r>
+          </m:den>
+        </m:f>
+        <m:r>
+          <w:rPr>
+            <w:rFonts w:ascii="Cambria Math" w:cs="Cambria Math" w:eastAsia="Cambria Math" w:hAnsi="Cambria Math"/>
+            <w:i w:val="1"/>
+            <w:color w:val="404040"/>
+          </w:rPr>
+          <m:t xml:space="preserve">=0.67</m:t>
+        </m:r>
+      </m:oMath>
+      <w:r>
+        <w:rPr>
+          <w:rtl w:val="0"/>
+        </w:rPr>
+      </w:r>
+    </w:p>
+    <w:p>
+      <w:pPr>
+        <w:rPr>
+          <w:color w:val="404040"/>
+        </w:rPr>
+      </w:pPr>
+      <w:r>
+        <w:rPr>
+          <w:rtl w:val="0"/>
+        </w:rPr>
+      </w:r>
+    </w:p>
+    <w:p>
+      <w:pPr>
+        <w:rPr>
+          <w:color w:val="404040"/>
+        </w:rPr>
+      </w:pPr>
+      <w:r>
+        <w:rPr>
+          <w:color w:val="404040"/>
+          <w:rtl w:val="0"/>
+        </w:rPr>
+        <w:t xml:space="preserve">Y contamos con un recall de:</w:t>
+      </w:r>
+    </w:p>
+    <w:p>
+      <w:pPr>
+        <w:jc w:val="center"/>
+        <w:rPr>
+          <w:rFonts w:ascii="Cambria Math" w:cs="Cambria Math" w:eastAsia="Cambria Math" w:hAnsi="Cambria Math"/>
+          <w:i w:val="1"/>
+          <w:color w:val="404040"/>
+        </w:rPr>
+      </w:pPr>
+      <m:oMath>
+        <m:r>
+          <w:rPr>
+            <w:rFonts w:ascii="Cambria Math" w:cs="Cambria Math" w:eastAsia="Cambria Math" w:hAnsi="Cambria Math"/>
+            <w:i w:val="1"/>
+            <w:color w:val="404040"/>
+          </w:rPr>
+          <m:t xml:space="preserve">recall= </m:t>
+        </m:r>
+        <m:f>
+          <m:fPr>
+            <m:ctrlPr>
+              <w:rPr>
+                <w:rFonts w:ascii="Cambria Math" w:cs="Cambria Math" w:eastAsia="Cambria Math" w:hAnsi="Cambria Math"/>
+                <w:i w:val="1"/>
+                <w:color w:val="404040"/>
+              </w:rPr>
+            </m:ctrlPr>
+          </m:fPr>
+          <m:num>
+            <m:r>
+              <w:rPr>
+                <w:rFonts w:ascii="Cambria Math" w:cs="Cambria Math" w:eastAsia="Cambria Math" w:hAnsi="Cambria Math"/>
+                <w:i w:val="1"/>
+                <w:color w:val="404040"/>
+              </w:rPr>
+              <m:t xml:space="preserve">149</m:t>
+            </m:r>
+          </m:num>
+          <m:den>
+            <m:r>
+              <w:rPr>
+                <w:rFonts w:ascii="Cambria Math" w:cs="Cambria Math" w:eastAsia="Cambria Math" w:hAnsi="Cambria Math"/>
+                <w:i w:val="1"/>
+                <w:color w:val="404040"/>
+              </w:rPr>
+              <m:t xml:space="preserve">149+129</m:t>
+            </m:r>
+          </m:den>
+        </m:f>
+        <m:r>
+          <w:rPr>
+            <w:rFonts w:ascii="Cambria Math" w:cs="Cambria Math" w:eastAsia="Cambria Math" w:hAnsi="Cambria Math"/>
+            <w:i w:val="1"/>
+            <w:color w:val="404040"/>
+          </w:rPr>
+          <m:t xml:space="preserve">=0.54</m:t>
+        </m:r>
+      </m:oMath>
+      <w:r>
+        <w:rPr>
+          <w:rtl w:val="0"/>
+        </w:rPr>
+      </w:r>
+    </w:p>
+    <w:p>
+      <w:pPr>
+        <w:rPr>
+          <w:color w:val="404040"/>
+        </w:rPr>
+      </w:pPr>
+      <w:r>
+        <w:rPr>
+          <w:color w:val="404040"/>
+          <w:rtl w:val="0"/>
+        </w:rPr>
+        <w:t xml:space="preserve">Y, por tanto, tenemos un valor F1 de:</w:t>
+      </w:r>
+    </w:p>
+    <w:p>
+      <w:pPr>
+        <w:jc w:val="center"/>
+        <w:rPr>
+          <w:rFonts w:ascii="Cambria Math" w:cs="Cambria Math" w:eastAsia="Cambria Math" w:hAnsi="Cambria Math"/>
+          <w:i w:val="1"/>
+          <w:color w:val="404040"/>
+        </w:rPr>
+      </w:pPr>
+      <m:oMath>
+        <m:r>
+          <w:rPr>
+            <w:rFonts w:ascii="Cambria Math" w:cs="Cambria Math" w:eastAsia="Cambria Math" w:hAnsi="Cambria Math"/>
+            <w:i w:val="1"/>
+            <w:color w:val="404040"/>
+          </w:rPr>
+          <m:t xml:space="preserve">F1=2*</m:t>
+        </m:r>
+        <m:f>
+          <m:fPr>
+            <m:ctrlPr>
+              <w:rPr>
+                <w:rFonts w:ascii="Cambria Math" w:cs="Cambria Math" w:eastAsia="Cambria Math" w:hAnsi="Cambria Math"/>
+                <w:i w:val="1"/>
+                <w:color w:val="404040"/>
+              </w:rPr>
+            </m:ctrlPr>
+          </m:fPr>
+          <m:num>
+            <m:r>
+              <w:rPr>
+                <w:rFonts w:ascii="Cambria Math" w:cs="Cambria Math" w:eastAsia="Cambria Math" w:hAnsi="Cambria Math"/>
+                <w:i w:val="1"/>
+                <w:color w:val="404040"/>
+              </w:rPr>
+              <m:t xml:space="preserve">0.51*0.66</m:t>
+            </m:r>
+          </m:num>
+          <m:den>
+            <m:r>
+              <w:rPr>
+                <w:rFonts w:ascii="Cambria Math" w:cs="Cambria Math" w:eastAsia="Cambria Math" w:hAnsi="Cambria Math"/>
+                <w:i w:val="1"/>
+                <w:color w:val="404040"/>
+              </w:rPr>
+              <m:t xml:space="preserve">0.51+0.66</m:t>
+            </m:r>
+          </m:den>
+        </m:f>
+        <m:r>
+          <w:rPr>
+            <w:rFonts w:ascii="Cambria Math" w:cs="Cambria Math" w:eastAsia="Cambria Math" w:hAnsi="Cambria Math"/>
+            <w:i w:val="1"/>
+            <w:color w:val="404040"/>
+          </w:rPr>
+          <m:t xml:space="preserve">=0.60</m:t>
+        </m:r>
+      </m:oMath>
+      <w:r>
+        <w:rPr>
+          <w:rtl w:val="0"/>
+        </w:rPr>
+      </w:r>
+    </w:p>
+    <w:p>
+      <w:pPr>
+        <w:jc w:val="center"/>
+        <w:rPr>
+          <w:rFonts w:ascii="Cambria Math" w:cs="Cambria Math" w:eastAsia="Cambria Math" w:hAnsi="Cambria Math"/>
+          <w:i w:val="1"/>
+          <w:color w:val="404040"/>
+        </w:rPr>
+      </w:pPr>
+      <w:r>
+        <w:rPr>
+          <w:rtl w:val="0"/>
+        </w:rPr>
+      </w:r>
+    </w:p>
+    <w:p>
+      <w:pPr>
+        <w:jc w:val="left"/>
+        <w:rPr>
+          <w:rFonts w:ascii="Cambria Math" w:cs="Cambria Math" w:eastAsia="Cambria Math" w:hAnsi="Cambria Math"/>
+          <w:i w:val="1"/>
+          <w:color w:val="404040"/>
+        </w:rPr>
+      </w:pPr>
+      <w:r>
+        <w:rPr>
+          <w:rtl w:val="0"/>
+        </w:rPr>
+      </w:r>
+    </w:p>
+    <w:p>
+      <w:pPr>
+        <w:rPr>
+          <w:color w:val="404040"/>
+        </w:rPr>
+      </w:pPr>
+      <w:r>
+        <w:rPr>
+          <w:rtl w:val="0"/>
+        </w:rPr>
+      </w:r>
+    </w:p>
+    <w:tbl>
+      <w:tblPr>
+        <w:tblStyle w:val="Table32"/>
+        <w:tblW w:w="7108.000000000001" w:type="dxa"/>
+        <w:jc w:val="left"/>
+        <w:tblBorders>
+          <w:top w:color="000000" w:space="0" w:sz="4" w:val="single"/>
+          <w:left w:color="000000" w:space="0" w:sz="4" w:val="single"/>
+          <w:bottom w:color="000000" w:space="0" w:sz="4" w:val="single"/>
+          <w:right w:color="000000" w:space="0" w:sz="4" w:val="single"/>
+          <w:insideH w:color="000000" w:space="0" w:sz="4" w:val="single"/>
+          <w:insideV w:color="000000" w:space="0" w:sz="4" w:val="single"/>
+        </w:tblBorders>
+        <w:tblLayout w:type="fixed"/>
+        <w:tblLook w:val="0400"/>
+      </w:tblPr>
+      <w:tblGrid>
+        <w:gridCol w:w="3238"/>
+        <w:gridCol w:w="528"/>
+        <w:gridCol w:w="1671"/>
+        <w:gridCol w:w="1671"/>
+        <w:tblGridChange w:id="0">
+          <w:tblGrid>
+            <w:gridCol w:w="3238"/>
+            <w:gridCol w:w="528"/>
+            <w:gridCol w:w="1671"/>
+            <w:gridCol w:w="1671"/>
+          </w:tblGrid>
+        </w:tblGridChange>
+      </w:tblGrid>
+      <w:tr>
+        <w:trPr>
+          <w:cantSplit w:val="0"/>
+          <w:trHeight w:val="356" w:hRule="atLeast"/>
+          <w:tblHeader w:val="0"/>
+        </w:trPr>
+        <w:tc>
+          <w:tcPr>
+            <w:gridSpan w:val="2"/>
+          </w:tcPr>
+          <w:p>
+            <w:pPr>
+              <w:spacing w:after="0" w:line="240" w:lineRule="auto"/>
+              <w:rPr>
+                <w:i w:val="1"/>
+                <w:color w:val="404040"/>
+                <w:sz w:val="32"/>
+                <w:szCs w:val="32"/>
+              </w:rPr>
+            </w:pPr>
+            <w:r>
+              <w:rPr>
+                <w:i w:val="1"/>
+                <w:color w:val="404040"/>
+                <w:sz w:val="32"/>
+                <w:szCs w:val="32"/>
+                <w:rtl w:val="0"/>
+              </w:rPr>
+              <w:t xml:space="preserve">roberta_large_ner_english</w:t>
+            </w:r>
+          </w:p>
+        </w:tc>
+        <w:tc>
+          <w:tcPr>
+            <w:gridSpan w:val="2"/>
+          </w:tcPr>
+          <w:p>
+            <w:pPr>
+              <w:spacing w:after="0" w:line="240" w:lineRule="auto"/>
+              <w:rPr>
+                <w:i w:val="1"/>
+                <w:color w:val="404040"/>
+                <w:sz w:val="32"/>
+                <w:szCs w:val="32"/>
+              </w:rPr>
+            </w:pPr>
+            <w:r>
+              <w:rPr>
+                <w:i w:val="1"/>
+                <w:color w:val="404040"/>
+                <w:sz w:val="32"/>
+                <w:szCs w:val="32"/>
+                <w:rtl w:val="0"/>
+              </w:rPr>
+              <w:t xml:space="preserve">PREDICCION</w:t>
+            </w:r>
+          </w:p>
+        </w:tc>
+      </w:tr>
+      <w:tr>
+        <w:trPr>
+          <w:cantSplit w:val="0"/>
+          <w:trHeight w:val="356" w:hRule="atLeast"/>
+          <w:tblHeader w:val="0"/>
+        </w:trPr>
+        <w:tc>
+          <w:tcPr/>
+          <w:p>
+            <w:pPr>
+              <w:spacing w:after="0" w:line="240" w:lineRule="auto"/>
+              <w:rPr>
+                <w:i w:val="1"/>
+                <w:color w:val="404040"/>
+                <w:sz w:val="32"/>
+                <w:szCs w:val="32"/>
+              </w:rPr>
+            </w:pPr>
+            <w:r>
+              <w:rPr>
+                <w:i w:val="1"/>
+                <w:color w:val="404040"/>
+                <w:sz w:val="32"/>
+                <w:szCs w:val="32"/>
+                <w:rtl w:val="0"/>
+              </w:rPr>
+              <w:t xml:space="preserve"> </w:t>
+            </w:r>
+          </w:p>
+        </w:tc>
+        <w:tc>
+          <w:tcPr/>
+          <w:p>
+            <w:pPr>
+              <w:spacing w:after="0" w:line="240" w:lineRule="auto"/>
+              <w:rPr>
+                <w:i w:val="1"/>
+                <w:color w:val="404040"/>
+                <w:sz w:val="32"/>
+                <w:szCs w:val="32"/>
+              </w:rPr>
+            </w:pPr>
+            <w:r>
+              <w:rPr>
+                <w:i w:val="1"/>
+                <w:color w:val="404040"/>
+                <w:sz w:val="32"/>
+                <w:szCs w:val="32"/>
+                <w:rtl w:val="0"/>
+              </w:rPr>
+              <w:t xml:space="preserve"> </w:t>
+            </w:r>
+          </w:p>
+        </w:tc>
+        <w:tc>
+          <w:tcPr/>
+          <w:p>
+            <w:pPr>
+              <w:spacing w:after="0" w:line="240" w:lineRule="auto"/>
+              <w:rPr>
+                <w:i w:val="1"/>
+                <w:color w:val="404040"/>
+                <w:sz w:val="32"/>
+                <w:szCs w:val="32"/>
+              </w:rPr>
+            </w:pPr>
+            <w:r>
+              <w:rPr>
+                <w:i w:val="1"/>
+                <w:color w:val="404040"/>
+                <w:sz w:val="32"/>
+                <w:szCs w:val="32"/>
+                <w:rtl w:val="0"/>
+              </w:rPr>
+              <w:t xml:space="preserve">0</w:t>
+            </w:r>
+          </w:p>
+        </w:tc>
+        <w:tc>
+          <w:tcPr/>
+          <w:p>
+            <w:pPr>
+              <w:spacing w:after="0" w:line="240" w:lineRule="auto"/>
+              <w:rPr>
+                <w:i w:val="1"/>
+                <w:color w:val="404040"/>
+                <w:sz w:val="32"/>
+                <w:szCs w:val="32"/>
+              </w:rPr>
+            </w:pPr>
+            <w:r>
+              <w:rPr>
+                <w:i w:val="1"/>
+                <w:color w:val="404040"/>
+                <w:sz w:val="32"/>
+                <w:szCs w:val="32"/>
+                <w:rtl w:val="0"/>
+              </w:rPr>
+              <w:t xml:space="preserve">1</w:t>
+            </w:r>
+          </w:p>
+        </w:tc>
+      </w:tr>
+      <w:tr>
+        <w:trPr>
+          <w:cantSplit w:val="0"/>
+          <w:trHeight w:val="356" w:hRule="atLeast"/>
+          <w:tblHeader w:val="0"/>
+        </w:trPr>
+        <w:tc>
+          <w:tcPr/>
+          <w:p>
+            <w:pPr>
+              <w:spacing w:after="0" w:line="240" w:lineRule="auto"/>
+              <w:rPr>
+                <w:i w:val="1"/>
+                <w:color w:val="404040"/>
+                <w:sz w:val="32"/>
+                <w:szCs w:val="32"/>
+              </w:rPr>
+            </w:pPr>
+            <w:r>
+              <w:rPr>
+                <w:i w:val="1"/>
+                <w:color w:val="404040"/>
+                <w:sz w:val="32"/>
+                <w:szCs w:val="32"/>
+                <w:rtl w:val="0"/>
+              </w:rPr>
+              <w:t xml:space="preserve">REALIDAD</w:t>
+            </w:r>
+          </w:p>
+        </w:tc>
+        <w:tc>
+          <w:tcPr/>
+          <w:p>
+            <w:pPr>
+              <w:spacing w:after="0" w:line="240" w:lineRule="auto"/>
+              <w:rPr>
+                <w:i w:val="1"/>
+                <w:color w:val="404040"/>
+                <w:sz w:val="32"/>
+                <w:szCs w:val="32"/>
+              </w:rPr>
+            </w:pPr>
+            <w:r>
+              <w:rPr>
+                <w:i w:val="1"/>
+                <w:color w:val="404040"/>
+                <w:sz w:val="32"/>
+                <w:szCs w:val="32"/>
+                <w:rtl w:val="0"/>
+              </w:rPr>
+              <w:t xml:space="preserve">0</w:t>
+            </w:r>
+          </w:p>
+        </w:tc>
+        <w:tc>
+          <w:tcPr/>
+          <w:p>
+            <w:pPr>
+              <w:spacing w:after="0" w:line="240" w:lineRule="auto"/>
+              <w:rPr>
+                <w:i w:val="1"/>
+                <w:color w:val="404040"/>
+                <w:sz w:val="32"/>
+                <w:szCs w:val="32"/>
+              </w:rPr>
+            </w:pPr>
+            <w:r>
+              <w:rPr>
+                <w:i w:val="1"/>
+                <w:color w:val="404040"/>
+                <w:sz w:val="32"/>
+                <w:szCs w:val="32"/>
+                <w:rtl w:val="0"/>
+              </w:rPr>
+              <w:t xml:space="preserve"> </w:t>
+            </w:r>
+          </w:p>
+        </w:tc>
+        <w:tc>
+          <w:tcPr/>
+          <w:p>
+            <w:pPr>
+              <w:spacing w:after="0" w:line="240" w:lineRule="auto"/>
+              <w:rPr>
+                <w:i w:val="1"/>
+                <w:color w:val="404040"/>
+                <w:sz w:val="32"/>
+                <w:szCs w:val="32"/>
+              </w:rPr>
+            </w:pPr>
+            <w:r>
+              <w:rPr>
+                <w:i w:val="1"/>
+                <w:color w:val="404040"/>
+                <w:sz w:val="32"/>
+                <w:szCs w:val="32"/>
+                <w:rtl w:val="0"/>
+              </w:rPr>
+              <w:t xml:space="preserve">115</w:t>
+            </w:r>
+          </w:p>
+        </w:tc>
+      </w:tr>
+      <w:tr>
+        <w:trPr>
+          <w:cantSplit w:val="0"/>
+          <w:trHeight w:val="356" w:hRule="atLeast"/>
+          <w:tblHeader w:val="0"/>
+        </w:trPr>
+        <w:tc>
+          <w:tcPr/>
+          <w:p>
+            <w:pPr>
+              <w:spacing w:after="0" w:line="240" w:lineRule="auto"/>
+              <w:rPr>
+                <w:i w:val="1"/>
+                <w:color w:val="404040"/>
+                <w:sz w:val="32"/>
+                <w:szCs w:val="32"/>
+              </w:rPr>
+            </w:pPr>
+            <w:r>
+              <w:rPr>
+                <w:i w:val="1"/>
+                <w:color w:val="404040"/>
+                <w:sz w:val="32"/>
+                <w:szCs w:val="32"/>
+                <w:rtl w:val="0"/>
+              </w:rPr>
+              <w:t xml:space="preserve"> </w:t>
+            </w:r>
+          </w:p>
+        </w:tc>
+        <w:tc>
+          <w:tcPr/>
+          <w:p>
+            <w:pPr>
+              <w:spacing w:after="0" w:line="240" w:lineRule="auto"/>
+              <w:rPr>
+                <w:i w:val="1"/>
+                <w:color w:val="404040"/>
+                <w:sz w:val="32"/>
+                <w:szCs w:val="32"/>
+              </w:rPr>
+            </w:pPr>
+            <w:r>
+              <w:rPr>
+                <w:i w:val="1"/>
+                <w:color w:val="404040"/>
+                <w:sz w:val="32"/>
+                <w:szCs w:val="32"/>
+                <w:rtl w:val="0"/>
+              </w:rPr>
+              <w:t xml:space="preserve">1</w:t>
+            </w:r>
+          </w:p>
+        </w:tc>
+        <w:tc>
+          <w:tcPr/>
+          <w:p>
+            <w:pPr>
+              <w:spacing w:after="0" w:line="240" w:lineRule="auto"/>
+              <w:rPr>
+                <w:i w:val="1"/>
+                <w:color w:val="404040"/>
+                <w:sz w:val="32"/>
+                <w:szCs w:val="32"/>
+              </w:rPr>
+            </w:pPr>
+            <w:r>
+              <w:rPr>
+                <w:i w:val="1"/>
+                <w:color w:val="404040"/>
+                <w:sz w:val="32"/>
+                <w:szCs w:val="32"/>
+                <w:rtl w:val="0"/>
+              </w:rPr>
+              <w:t xml:space="preserve">116</w:t>
+            </w:r>
+          </w:p>
+        </w:tc>
+        <w:tc>
+          <w:tcPr/>
+          <w:p>
+            <w:pPr>
+              <w:spacing w:after="0" w:line="240" w:lineRule="auto"/>
+              <w:rPr>
+                <w:i w:val="1"/>
+                <w:color w:val="404040"/>
+                <w:sz w:val="32"/>
+                <w:szCs w:val="32"/>
+              </w:rPr>
+            </w:pPr>
+            <w:r>
+              <w:rPr>
+                <w:i w:val="1"/>
+                <w:color w:val="404040"/>
+                <w:sz w:val="32"/>
+                <w:szCs w:val="32"/>
+                <w:rtl w:val="0"/>
+              </w:rPr>
+              <w:t xml:space="preserve">162</w:t>
+            </w:r>
+          </w:p>
+        </w:tc>
+      </w:tr>
+    </w:tbl>
+    <w:p>
+      <w:pPr>
+        <w:rPr>
+          <w:rFonts w:ascii="Cambria Math" w:cs="Cambria Math" w:eastAsia="Cambria Math" w:hAnsi="Cambria Math"/>
+          <w:i w:val="1"/>
+          <w:color w:val="404040"/>
+        </w:rPr>
+      </w:pPr>
+      <w:r>
+        <w:rPr>
+          <w:rtl w:val="0"/>
+        </w:rPr>
+      </w:r>
+    </w:p>
+    <w:p>
+      <w:pPr>
+        <w:rPr>
+          <w:color w:val="404040"/>
+        </w:rPr>
+      </w:pPr>
+      <w:r>
+        <w:rPr>
+          <w:color w:val="404040"/>
+          <w:rtl w:val="0"/>
+        </w:rPr>
+        <w:t xml:space="preserve">En el modelo contamos con una precisión de: </w:t>
+      </w:r>
+    </w:p>
+    <w:p>
+      <w:pPr>
+        <w:jc w:val="center"/>
+        <w:rPr>
+          <w:rFonts w:ascii="Cambria Math" w:cs="Cambria Math" w:eastAsia="Cambria Math" w:hAnsi="Cambria Math"/>
+          <w:i w:val="1"/>
+          <w:color w:val="404040"/>
+        </w:rPr>
+      </w:pPr>
+      <m:oMath>
+        <m:r>
+          <w:rPr>
+            <w:rFonts w:ascii="Cambria Math" w:cs="Cambria Math" w:eastAsia="Cambria Math" w:hAnsi="Cambria Math"/>
+            <w:i w:val="1"/>
+            <w:color w:val="404040"/>
+          </w:rPr>
+          <m:t xml:space="preserve">precision=</m:t>
+        </m:r>
+        <m:f>
+          <m:fPr>
+            <m:ctrlPr>
+              <w:rPr>
+                <w:rFonts w:ascii="Cambria Math" w:cs="Cambria Math" w:eastAsia="Cambria Math" w:hAnsi="Cambria Math"/>
+                <w:i w:val="1"/>
+                <w:color w:val="404040"/>
+              </w:rPr>
+            </m:ctrlPr>
+          </m:fPr>
+          <m:num>
+            <m:r>
+              <w:rPr>
+                <w:rFonts w:ascii="Cambria Math" w:cs="Cambria Math" w:eastAsia="Cambria Math" w:hAnsi="Cambria Math"/>
+                <w:i w:val="1"/>
+                <w:color w:val="404040"/>
+              </w:rPr>
+              <m:t xml:space="preserve">162</m:t>
+            </m:r>
+          </m:num>
+          <m:den>
+            <m:r>
+              <w:rPr>
+                <w:rFonts w:ascii="Cambria Math" w:cs="Cambria Math" w:eastAsia="Cambria Math" w:hAnsi="Cambria Math"/>
+                <w:i w:val="1"/>
+                <w:color w:val="404040"/>
+              </w:rPr>
+              <m:t xml:space="preserve">162+115</m:t>
+            </m:r>
+          </m:den>
+        </m:f>
+        <m:r>
+          <w:rPr>
+            <w:rFonts w:ascii="Cambria Math" w:cs="Cambria Math" w:eastAsia="Cambria Math" w:hAnsi="Cambria Math"/>
+            <w:i w:val="1"/>
+            <w:color w:val="404040"/>
+          </w:rPr>
+          <m:t xml:space="preserve">=0.58</m:t>
+        </m:r>
+      </m:oMath>
+      <w:r>
+        <w:rPr>
+          <w:rtl w:val="0"/>
+        </w:rPr>
+      </w:r>
+    </w:p>
+    <w:p>
+      <w:pPr>
+        <w:rPr>
+          <w:color w:val="404040"/>
+        </w:rPr>
+      </w:pPr>
+      <w:r>
+        <w:rPr>
+          <w:rtl w:val="0"/>
+        </w:rPr>
+      </w:r>
+    </w:p>
+    <w:p>
+      <w:pPr>
+        <w:rPr>
+          <w:color w:val="404040"/>
+        </w:rPr>
+      </w:pPr>
+      <w:r>
+        <w:rPr>
+          <w:color w:val="404040"/>
+          <w:rtl w:val="0"/>
+        </w:rPr>
+        <w:t xml:space="preserve">Y contamos con un recall de:</w:t>
+      </w:r>
+    </w:p>
+    <w:p>
+      <w:pPr>
+        <w:jc w:val="center"/>
+        <w:rPr>
+          <w:rFonts w:ascii="Cambria Math" w:cs="Cambria Math" w:eastAsia="Cambria Math" w:hAnsi="Cambria Math"/>
+          <w:i w:val="1"/>
+          <w:color w:val="404040"/>
+        </w:rPr>
+      </w:pPr>
+      <m:oMath>
+        <m:r>
+          <w:rPr>
+            <w:rFonts w:ascii="Cambria Math" w:cs="Cambria Math" w:eastAsia="Cambria Math" w:hAnsi="Cambria Math"/>
+            <w:i w:val="1"/>
+            <w:color w:val="404040"/>
+          </w:rPr>
+          <m:t xml:space="preserve">recall= </m:t>
+        </m:r>
+        <m:f>
+          <m:fPr>
+            <m:ctrlPr>
+              <w:rPr>
+                <w:rFonts w:ascii="Cambria Math" w:cs="Cambria Math" w:eastAsia="Cambria Math" w:hAnsi="Cambria Math"/>
+                <w:i w:val="1"/>
+                <w:color w:val="404040"/>
+              </w:rPr>
+            </m:ctrlPr>
+          </m:fPr>
+          <m:num>
+            <m:r>
+              <w:rPr>
+                <w:rFonts w:ascii="Cambria Math" w:cs="Cambria Math" w:eastAsia="Cambria Math" w:hAnsi="Cambria Math"/>
+                <w:i w:val="1"/>
+                <w:color w:val="404040"/>
+              </w:rPr>
+              <m:t xml:space="preserve">162</m:t>
+            </m:r>
+          </m:num>
+          <m:den>
+            <m:r>
+              <w:rPr>
+                <w:rFonts w:ascii="Cambria Math" w:cs="Cambria Math" w:eastAsia="Cambria Math" w:hAnsi="Cambria Math"/>
+                <w:i w:val="1"/>
+                <w:color w:val="404040"/>
+              </w:rPr>
+              <m:t xml:space="preserve">162+116</m:t>
+            </m:r>
+          </m:den>
+        </m:f>
+        <m:r>
+          <w:rPr>
+            <w:rFonts w:ascii="Cambria Math" w:cs="Cambria Math" w:eastAsia="Cambria Math" w:hAnsi="Cambria Math"/>
+            <w:i w:val="1"/>
+            <w:color w:val="404040"/>
+          </w:rPr>
+          <m:t xml:space="preserve">=0.58</m:t>
+        </m:r>
+      </m:oMath>
+      <w:r>
+        <w:rPr>
+          <w:rtl w:val="0"/>
+        </w:rPr>
+      </w:r>
+    </w:p>
+    <w:p>
+      <w:pPr>
+        <w:rPr>
+          <w:color w:val="404040"/>
+        </w:rPr>
+      </w:pPr>
+      <w:r>
+        <w:rPr>
+          <w:color w:val="404040"/>
+          <w:rtl w:val="0"/>
+        </w:rPr>
+        <w:t xml:space="preserve">Y, por tanto, tenemos un valor F1 de:</w:t>
+      </w:r>
+    </w:p>
+    <w:p>
+      <w:pPr>
+        <w:jc w:val="center"/>
+        <w:rPr>
+          <w:rFonts w:ascii="Cambria Math" w:cs="Cambria Math" w:eastAsia="Cambria Math" w:hAnsi="Cambria Math"/>
+          <w:i w:val="1"/>
+          <w:color w:val="404040"/>
+        </w:rPr>
+      </w:pPr>
+      <m:oMath>
+        <m:r>
+          <w:rPr>
+            <w:rFonts w:ascii="Cambria Math" w:cs="Cambria Math" w:eastAsia="Cambria Math" w:hAnsi="Cambria Math"/>
+            <w:i w:val="1"/>
+            <w:color w:val="404040"/>
+          </w:rPr>
+          <m:t xml:space="preserve">F1=2*</m:t>
+        </m:r>
+        <m:f>
+          <m:fPr>
+            <m:ctrlPr>
+              <w:rPr>
+                <w:rFonts w:ascii="Cambria Math" w:cs="Cambria Math" w:eastAsia="Cambria Math" w:hAnsi="Cambria Math"/>
+                <w:i w:val="1"/>
+                <w:color w:val="404040"/>
+              </w:rPr>
+            </m:ctrlPr>
+          </m:fPr>
+          <m:num>
+            <m:r>
+              <w:rPr>
+                <w:rFonts w:ascii="Cambria Math" w:cs="Cambria Math" w:eastAsia="Cambria Math" w:hAnsi="Cambria Math"/>
+                <w:i w:val="1"/>
+                <w:color w:val="404040"/>
+              </w:rPr>
+              <m:t xml:space="preserve">0.51*0.66</m:t>
+            </m:r>
+          </m:num>
+          <m:den>
+            <m:r>
+              <w:rPr>
+                <w:rFonts w:ascii="Cambria Math" w:cs="Cambria Math" w:eastAsia="Cambria Math" w:hAnsi="Cambria Math"/>
+                <w:i w:val="1"/>
+                <w:color w:val="404040"/>
+              </w:rPr>
+              <m:t xml:space="preserve">0.51+0.66</m:t>
+            </m:r>
+          </m:den>
+        </m:f>
+        <m:r>
+          <w:rPr>
+            <w:rFonts w:ascii="Cambria Math" w:cs="Cambria Math" w:eastAsia="Cambria Math" w:hAnsi="Cambria Math"/>
+            <w:i w:val="1"/>
+            <w:color w:val="404040"/>
+          </w:rPr>
+          <m:t xml:space="preserve">=0.58</m:t>
+        </m:r>
+      </m:oMath>
       <w:r>
         <w:rPr>
           <w:rtl w:val="0"/>
@@ -35542,6 +39010,86 @@
       </w:tblCellMar>
     </w:tblPr>
   </w:style>
+  <w:style w:type="table" w:styleId="Table28">
+    <w:basedOn w:val="TableNormal"/>
+    <w:pPr>
+      <w:spacing w:after="0" w:line="240" w:lineRule="auto"/>
+    </w:pPr>
+    <w:tblPr>
+      <w:tblStyleRowBandSize w:val="1"/>
+      <w:tblStyleColBandSize w:val="1"/>
+      <w:tblCellMar>
+        <w:top w:w="0.0" w:type="dxa"/>
+        <w:left w:w="108.0" w:type="dxa"/>
+        <w:bottom w:w="0.0" w:type="dxa"/>
+        <w:right w:w="108.0" w:type="dxa"/>
+      </w:tblCellMar>
+    </w:tblPr>
+  </w:style>
+  <w:style w:type="table" w:styleId="Table29">
+    <w:basedOn w:val="TableNormal"/>
+    <w:pPr>
+      <w:spacing w:after="0" w:line="240" w:lineRule="auto"/>
+    </w:pPr>
+    <w:tblPr>
+      <w:tblStyleRowBandSize w:val="1"/>
+      <w:tblStyleColBandSize w:val="1"/>
+      <w:tblCellMar>
+        <w:top w:w="0.0" w:type="dxa"/>
+        <w:left w:w="108.0" w:type="dxa"/>
+        <w:bottom w:w="0.0" w:type="dxa"/>
+        <w:right w:w="108.0" w:type="dxa"/>
+      </w:tblCellMar>
+    </w:tblPr>
+  </w:style>
+  <w:style w:type="table" w:styleId="Table30">
+    <w:basedOn w:val="TableNormal"/>
+    <w:pPr>
+      <w:spacing w:after="0" w:line="240" w:lineRule="auto"/>
+    </w:pPr>
+    <w:tblPr>
+      <w:tblStyleRowBandSize w:val="1"/>
+      <w:tblStyleColBandSize w:val="1"/>
+      <w:tblCellMar>
+        <w:top w:w="0.0" w:type="dxa"/>
+        <w:left w:w="108.0" w:type="dxa"/>
+        <w:bottom w:w="0.0" w:type="dxa"/>
+        <w:right w:w="108.0" w:type="dxa"/>
+      </w:tblCellMar>
+    </w:tblPr>
+  </w:style>
+  <w:style w:type="table" w:styleId="Table31">
+    <w:basedOn w:val="TableNormal"/>
+    <w:pPr>
+      <w:spacing w:after="0" w:line="240" w:lineRule="auto"/>
+    </w:pPr>
+    <w:tblPr>
+      <w:tblStyleRowBandSize w:val="1"/>
+      <w:tblStyleColBandSize w:val="1"/>
+      <w:tblCellMar>
+        <w:top w:w="0.0" w:type="dxa"/>
+        <w:left w:w="108.0" w:type="dxa"/>
+        <w:bottom w:w="0.0" w:type="dxa"/>
+        <w:right w:w="108.0" w:type="dxa"/>
+      </w:tblCellMar>
+    </w:tblPr>
+  </w:style>
+  <w:style w:type="table" w:styleId="Table32">
+    <w:basedOn w:val="TableNormal"/>
+    <w:pPr>
+      <w:spacing w:after="0" w:line="240" w:lineRule="auto"/>
+    </w:pPr>
+    <w:tblPr>
+      <w:tblStyleRowBandSize w:val="1"/>
+      <w:tblStyleColBandSize w:val="1"/>
+      <w:tblCellMar>
+        <w:top w:w="0.0" w:type="dxa"/>
+        <w:left w:w="108.0" w:type="dxa"/>
+        <w:bottom w:w="0.0" w:type="dxa"/>
+        <w:right w:w="108.0" w:type="dxa"/>
+      </w:tblCellMar>
+    </w:tblPr>
+  </w:style>
 </w:styles>
 </file>
 
@@ -35842,7 +39390,7 @@
 
 <file path=customXML/item1.xml><?xml version="1.0" encoding="utf-8"?>
 <go:gDocsCustomXmlDataStorage xmlns:go="http://customooxmlschemas.google.com/" xmlns:r="http://schemas.openxmlformats.org/officeDocument/2006/relationships">
-  <go:docsCustomData xmlns:go="http://customooxmlschemas.google.com/" roundtripDataSignature="AMtx7mjwUF1V63S5C+bwkT9dHCUVGL9VKQ==">AMUW2mWOoR3+4px0I4UGWB3X9VHeZ5EcWLN7JooyPy6uJgMsAUnXgYgKyjWSf4Dz5FgRcRCbNOAahrccnNZTNebVoqQsf/q8n1KjoooYEWuvFOm1pEB3nhA=</go:docsCustomData>
+  <go:docsCustomData xmlns:go="http://customooxmlschemas.google.com/" roundtripDataSignature="AMtx7mjwUF1V63S5C+bwkT9dHCUVGL9VKQ==">AMUW2mX3+bGmyxYL49cINhhOSMEOhTyBoXLem12UTBYcHKUAk2yIF2AQoNEwrYk2t89RxHhmJkkl+HwKkqTOOUuuewvc2AArdduCwcWhDr5yTmfxbia/EBw=</go:docsCustomData>
 </go:gDocsCustomXmlDataStorage>
 </file>
 

</xml_diff>

<commit_message>
Añadidos nombres de proyectos y grant ids para estudiar
</commit_message>
<xml_diff>
--- a/Comparacion_Modelos_HuggingFace.docx
+++ b/Comparacion_Modelos_HuggingFace.docx
@@ -4,12 +4,48 @@
   <w:body>
     <w:p>
       <w:pPr>
-        <w:pStyle w:val="Title"/>
+        <w:keepNext w:val="0"/>
+        <w:keepLines w:val="0"/>
+        <w:pageBreakBefore w:val="0"/>
+        <w:widowControl w:val="1"/>
+        <w:pBdr>
+          <w:top w:space="0" w:sz="0" w:val="nil"/>
+          <w:left w:space="0" w:sz="0" w:val="nil"/>
+          <w:bottom w:space="0" w:sz="0" w:val="nil"/>
+          <w:right w:space="0" w:sz="0" w:val="nil"/>
+          <w:between w:space="0" w:sz="0" w:val="nil"/>
+        </w:pBdr>
+        <w:shd w:fill="auto" w:val="clear"/>
+        <w:spacing w:after="0" w:before="0" w:line="240" w:lineRule="auto"/>
+        <w:ind w:left="0" w:right="0" w:firstLine="0"/>
         <w:jc w:val="center"/>
-        <w:rPr/>
+        <w:rPr>
+          <w:rFonts w:ascii="Calibri" w:cs="Calibri" w:eastAsia="Calibri" w:hAnsi="Calibri"/>
+          <w:b w:val="0"/>
+          <w:i w:val="0"/>
+          <w:smallCaps w:val="0"/>
+          <w:strike w:val="0"/>
+          <w:color w:val="000000"/>
+          <w:sz w:val="56"/>
+          <w:szCs w:val="56"/>
+          <w:u w:val="none"/>
+          <w:shd w:fill="auto" w:val="clear"/>
+          <w:vertAlign w:val="baseline"/>
+        </w:rPr>
       </w:pPr>
       <w:r>
         <w:rPr>
+          <w:rFonts w:ascii="Calibri" w:cs="Calibri" w:eastAsia="Calibri" w:hAnsi="Calibri"/>
+          <w:b w:val="0"/>
+          <w:i w:val="0"/>
+          <w:smallCaps w:val="0"/>
+          <w:strike w:val="0"/>
+          <w:color w:val="000000"/>
+          <w:sz w:val="56"/>
+          <w:szCs w:val="56"/>
+          <w:u w:val="none"/>
+          <w:shd w:fill="auto" w:val="clear"/>
+          <w:vertAlign w:val="baseline"/>
           <w:rtl w:val="0"/>
         </w:rPr>
         <w:t xml:space="preserve">Comparación modelos HuggingFace con 10 artículos</w:t>
@@ -101,14 +137,48 @@
     </w:p>
     <w:p>
       <w:pPr>
-        <w:pStyle w:val="Heading2"/>
-        <w:rPr>
+        <w:keepNext w:val="1"/>
+        <w:keepLines w:val="1"/>
+        <w:pageBreakBefore w:val="0"/>
+        <w:widowControl w:val="1"/>
+        <w:pBdr>
+          <w:top w:space="0" w:sz="0" w:val="nil"/>
+          <w:left w:space="0" w:sz="0" w:val="nil"/>
+          <w:bottom w:space="0" w:sz="0" w:val="nil"/>
+          <w:right w:space="0" w:sz="0" w:val="nil"/>
+          <w:between w:space="0" w:sz="0" w:val="nil"/>
+        </w:pBdr>
+        <w:shd w:fill="auto" w:val="clear"/>
+        <w:spacing w:after="0" w:before="40" w:line="259" w:lineRule="auto"/>
+        <w:ind w:left="0" w:right="0" w:firstLine="0"/>
+        <w:jc w:val="left"/>
+        <w:rPr>
+          <w:rFonts w:ascii="Calibri" w:cs="Calibri" w:eastAsia="Calibri" w:hAnsi="Calibri"/>
           <w:b w:val="0"/>
+          <w:i w:val="0"/>
+          <w:smallCaps w:val="0"/>
+          <w:strike w:val="0"/>
+          <w:color w:val="2f5496"/>
+          <w:sz w:val="26"/>
+          <w:szCs w:val="26"/>
+          <w:u w:val="none"/>
+          <w:shd w:fill="auto" w:val="clear"/>
+          <w:vertAlign w:val="baseline"/>
         </w:rPr>
       </w:pPr>
       <w:r>
         <w:rPr>
+          <w:rFonts w:ascii="Calibri" w:cs="Calibri" w:eastAsia="Calibri" w:hAnsi="Calibri"/>
           <w:b w:val="0"/>
+          <w:i w:val="0"/>
+          <w:smallCaps w:val="0"/>
+          <w:strike w:val="0"/>
+          <w:color w:val="2f5496"/>
+          <w:sz w:val="26"/>
+          <w:szCs w:val="26"/>
+          <w:u w:val="none"/>
+          <w:shd w:fill="auto" w:val="clear"/>
+          <w:vertAlign w:val="baseline"/>
           <w:rtl w:val="0"/>
         </w:rPr>
         <w:t xml:space="preserve">Object Detection with Pixel Intensity Comparisons Organized in Decision Trees:</w:t>
@@ -116,14 +186,48 @@
     </w:p>
     <w:p>
       <w:pPr>
-        <w:pStyle w:val="Heading2"/>
-        <w:rPr>
+        <w:keepNext w:val="1"/>
+        <w:keepLines w:val="1"/>
+        <w:pageBreakBefore w:val="0"/>
+        <w:widowControl w:val="1"/>
+        <w:pBdr>
+          <w:top w:space="0" w:sz="0" w:val="nil"/>
+          <w:left w:space="0" w:sz="0" w:val="nil"/>
+          <w:bottom w:space="0" w:sz="0" w:val="nil"/>
+          <w:right w:space="0" w:sz="0" w:val="nil"/>
+          <w:between w:space="0" w:sz="0" w:val="nil"/>
+        </w:pBdr>
+        <w:shd w:fill="auto" w:val="clear"/>
+        <w:spacing w:after="0" w:before="40" w:line="259" w:lineRule="auto"/>
+        <w:ind w:left="0" w:right="0" w:firstLine="0"/>
+        <w:jc w:val="left"/>
+        <w:rPr>
+          <w:rFonts w:ascii="Calibri" w:cs="Calibri" w:eastAsia="Calibri" w:hAnsi="Calibri"/>
           <w:b w:val="0"/>
+          <w:i w:val="0"/>
+          <w:smallCaps w:val="0"/>
+          <w:strike w:val="0"/>
+          <w:color w:val="2f5496"/>
+          <w:sz w:val="26"/>
+          <w:szCs w:val="26"/>
+          <w:u w:val="none"/>
+          <w:shd w:fill="auto" w:val="clear"/>
+          <w:vertAlign w:val="baseline"/>
         </w:rPr>
       </w:pPr>
       <w:r>
         <w:rPr>
+          <w:rFonts w:ascii="Calibri" w:cs="Calibri" w:eastAsia="Calibri" w:hAnsi="Calibri"/>
           <w:b w:val="0"/>
+          <w:i w:val="0"/>
+          <w:smallCaps w:val="0"/>
+          <w:strike w:val="0"/>
+          <w:color w:val="2f5496"/>
+          <w:sz w:val="26"/>
+          <w:szCs w:val="26"/>
+          <w:u w:val="none"/>
+          <w:shd w:fill="auto" w:val="clear"/>
+          <w:vertAlign w:val="baseline"/>
           <w:rtl w:val="0"/>
         </w:rPr>
         <w:tab/>
@@ -1464,11 +1568,48 @@
     </w:p>
     <w:p>
       <w:pPr>
-        <w:pStyle w:val="Heading2"/>
-        <w:rPr/>
+        <w:keepNext w:val="1"/>
+        <w:keepLines w:val="1"/>
+        <w:pageBreakBefore w:val="0"/>
+        <w:widowControl w:val="1"/>
+        <w:pBdr>
+          <w:top w:space="0" w:sz="0" w:val="nil"/>
+          <w:left w:space="0" w:sz="0" w:val="nil"/>
+          <w:bottom w:space="0" w:sz="0" w:val="nil"/>
+          <w:right w:space="0" w:sz="0" w:val="nil"/>
+          <w:between w:space="0" w:sz="0" w:val="nil"/>
+        </w:pBdr>
+        <w:shd w:fill="auto" w:val="clear"/>
+        <w:spacing w:after="0" w:before="40" w:line="259" w:lineRule="auto"/>
+        <w:ind w:left="0" w:right="0" w:firstLine="0"/>
+        <w:jc w:val="left"/>
+        <w:rPr>
+          <w:rFonts w:ascii="Calibri" w:cs="Calibri" w:eastAsia="Calibri" w:hAnsi="Calibri"/>
+          <w:b w:val="0"/>
+          <w:i w:val="0"/>
+          <w:smallCaps w:val="0"/>
+          <w:strike w:val="0"/>
+          <w:color w:val="2f5496"/>
+          <w:sz w:val="26"/>
+          <w:szCs w:val="26"/>
+          <w:u w:val="none"/>
+          <w:shd w:fill="auto" w:val="clear"/>
+          <w:vertAlign w:val="baseline"/>
+        </w:rPr>
       </w:pPr>
       <w:r>
         <w:rPr>
+          <w:rFonts w:ascii="Calibri" w:cs="Calibri" w:eastAsia="Calibri" w:hAnsi="Calibri"/>
+          <w:b w:val="0"/>
+          <w:i w:val="0"/>
+          <w:smallCaps w:val="0"/>
+          <w:strike w:val="0"/>
+          <w:color w:val="2f5496"/>
+          <w:sz w:val="26"/>
+          <w:szCs w:val="26"/>
+          <w:u w:val="none"/>
+          <w:shd w:fill="auto" w:val="clear"/>
+          <w:vertAlign w:val="baseline"/>
           <w:rtl w:val="0"/>
         </w:rPr>
         <w:t xml:space="preserve">Acceleration of atomic dynamics due to localized energy depositions under X-ray irradiation:</w:t>
@@ -2909,11 +3050,48 @@
     </w:p>
     <w:p>
       <w:pPr>
-        <w:pStyle w:val="Heading2"/>
-        <w:rPr/>
+        <w:keepNext w:val="1"/>
+        <w:keepLines w:val="1"/>
+        <w:pageBreakBefore w:val="0"/>
+        <w:widowControl w:val="1"/>
+        <w:pBdr>
+          <w:top w:space="0" w:sz="0" w:val="nil"/>
+          <w:left w:space="0" w:sz="0" w:val="nil"/>
+          <w:bottom w:space="0" w:sz="0" w:val="nil"/>
+          <w:right w:space="0" w:sz="0" w:val="nil"/>
+          <w:between w:space="0" w:sz="0" w:val="nil"/>
+        </w:pBdr>
+        <w:shd w:fill="auto" w:val="clear"/>
+        <w:spacing w:after="0" w:before="40" w:line="259" w:lineRule="auto"/>
+        <w:ind w:left="0" w:right="0" w:firstLine="0"/>
+        <w:jc w:val="left"/>
+        <w:rPr>
+          <w:rFonts w:ascii="Calibri" w:cs="Calibri" w:eastAsia="Calibri" w:hAnsi="Calibri"/>
+          <w:b w:val="0"/>
+          <w:i w:val="0"/>
+          <w:smallCaps w:val="0"/>
+          <w:strike w:val="0"/>
+          <w:color w:val="2f5496"/>
+          <w:sz w:val="26"/>
+          <w:szCs w:val="26"/>
+          <w:u w:val="none"/>
+          <w:shd w:fill="auto" w:val="clear"/>
+          <w:vertAlign w:val="baseline"/>
+        </w:rPr>
       </w:pPr>
       <w:r>
         <w:rPr>
+          <w:rFonts w:ascii="Calibri" w:cs="Calibri" w:eastAsia="Calibri" w:hAnsi="Calibri"/>
+          <w:b w:val="0"/>
+          <w:i w:val="0"/>
+          <w:smallCaps w:val="0"/>
+          <w:strike w:val="0"/>
+          <w:color w:val="2f5496"/>
+          <w:sz w:val="26"/>
+          <w:szCs w:val="26"/>
+          <w:u w:val="none"/>
+          <w:shd w:fill="auto" w:val="clear"/>
+          <w:vertAlign w:val="baseline"/>
           <w:rtl w:val="0"/>
         </w:rPr>
         <w:t xml:space="preserve">Joint theoretical and experimental study on elastic electron scattering from bismuth:</w:t>
@@ -4506,11 +4684,48 @@
     </w:p>
     <w:p>
       <w:pPr>
-        <w:pStyle w:val="Heading2"/>
-        <w:rPr/>
+        <w:keepNext w:val="1"/>
+        <w:keepLines w:val="1"/>
+        <w:pageBreakBefore w:val="0"/>
+        <w:widowControl w:val="1"/>
+        <w:pBdr>
+          <w:top w:space="0" w:sz="0" w:val="nil"/>
+          <w:left w:space="0" w:sz="0" w:val="nil"/>
+          <w:bottom w:space="0" w:sz="0" w:val="nil"/>
+          <w:right w:space="0" w:sz="0" w:val="nil"/>
+          <w:between w:space="0" w:sz="0" w:val="nil"/>
+        </w:pBdr>
+        <w:shd w:fill="auto" w:val="clear"/>
+        <w:spacing w:after="0" w:before="40" w:line="259" w:lineRule="auto"/>
+        <w:ind w:left="0" w:right="0" w:firstLine="0"/>
+        <w:jc w:val="left"/>
+        <w:rPr>
+          <w:rFonts w:ascii="Calibri" w:cs="Calibri" w:eastAsia="Calibri" w:hAnsi="Calibri"/>
+          <w:b w:val="0"/>
+          <w:i w:val="0"/>
+          <w:smallCaps w:val="0"/>
+          <w:strike w:val="0"/>
+          <w:color w:val="2f5496"/>
+          <w:sz w:val="26"/>
+          <w:szCs w:val="26"/>
+          <w:u w:val="none"/>
+          <w:shd w:fill="auto" w:val="clear"/>
+          <w:vertAlign w:val="baseline"/>
+        </w:rPr>
       </w:pPr>
       <w:r>
         <w:rPr>
+          <w:rFonts w:ascii="Calibri" w:cs="Calibri" w:eastAsia="Calibri" w:hAnsi="Calibri"/>
+          <w:b w:val="0"/>
+          <w:i w:val="0"/>
+          <w:smallCaps w:val="0"/>
+          <w:strike w:val="0"/>
+          <w:color w:val="2f5496"/>
+          <w:sz w:val="26"/>
+          <w:szCs w:val="26"/>
+          <w:u w:val="none"/>
+          <w:shd w:fill="auto" w:val="clear"/>
+          <w:vertAlign w:val="baseline"/>
           <w:rtl w:val="0"/>
         </w:rPr>
         <w:t xml:space="preserve"> Renewable energy in Europe — 2020; Recent growth and knock-on effects:</w:t>
@@ -4518,11 +4733,48 @@
     </w:p>
     <w:p>
       <w:pPr>
-        <w:pStyle w:val="Heading2"/>
-        <w:rPr/>
+        <w:keepNext w:val="1"/>
+        <w:keepLines w:val="1"/>
+        <w:pageBreakBefore w:val="0"/>
+        <w:widowControl w:val="1"/>
+        <w:pBdr>
+          <w:top w:space="0" w:sz="0" w:val="nil"/>
+          <w:left w:space="0" w:sz="0" w:val="nil"/>
+          <w:bottom w:space="0" w:sz="0" w:val="nil"/>
+          <w:right w:space="0" w:sz="0" w:val="nil"/>
+          <w:between w:space="0" w:sz="0" w:val="nil"/>
+        </w:pBdr>
+        <w:shd w:fill="auto" w:val="clear"/>
+        <w:spacing w:after="0" w:before="40" w:line="259" w:lineRule="auto"/>
+        <w:ind w:left="0" w:right="0" w:firstLine="0"/>
+        <w:jc w:val="left"/>
+        <w:rPr>
+          <w:rFonts w:ascii="Calibri" w:cs="Calibri" w:eastAsia="Calibri" w:hAnsi="Calibri"/>
+          <w:b w:val="0"/>
+          <w:i w:val="0"/>
+          <w:smallCaps w:val="0"/>
+          <w:strike w:val="0"/>
+          <w:color w:val="2f5496"/>
+          <w:sz w:val="26"/>
+          <w:szCs w:val="26"/>
+          <w:u w:val="none"/>
+          <w:shd w:fill="auto" w:val="clear"/>
+          <w:vertAlign w:val="baseline"/>
+        </w:rPr>
       </w:pPr>
       <w:r>
         <w:rPr>
+          <w:rFonts w:ascii="Calibri" w:cs="Calibri" w:eastAsia="Calibri" w:hAnsi="Calibri"/>
+          <w:b w:val="0"/>
+          <w:i w:val="0"/>
+          <w:smallCaps w:val="0"/>
+          <w:strike w:val="0"/>
+          <w:color w:val="2f5496"/>
+          <w:sz w:val="26"/>
+          <w:szCs w:val="26"/>
+          <w:u w:val="none"/>
+          <w:shd w:fill="auto" w:val="clear"/>
+          <w:vertAlign w:val="baseline"/>
           <w:rtl w:val="0"/>
         </w:rPr>
         <w:tab/>
@@ -9266,11 +9518,48 @@
     </w:p>
     <w:p>
       <w:pPr>
-        <w:pStyle w:val="Heading3"/>
-        <w:rPr/>
+        <w:keepNext w:val="1"/>
+        <w:keepLines w:val="1"/>
+        <w:pageBreakBefore w:val="0"/>
+        <w:widowControl w:val="1"/>
+        <w:pBdr>
+          <w:top w:space="0" w:sz="0" w:val="nil"/>
+          <w:left w:space="0" w:sz="0" w:val="nil"/>
+          <w:bottom w:space="0" w:sz="0" w:val="nil"/>
+          <w:right w:space="0" w:sz="0" w:val="nil"/>
+          <w:between w:space="0" w:sz="0" w:val="nil"/>
+        </w:pBdr>
+        <w:shd w:fill="auto" w:val="clear"/>
+        <w:spacing w:after="0" w:before="40" w:line="259" w:lineRule="auto"/>
+        <w:ind w:left="0" w:right="0" w:firstLine="0"/>
+        <w:jc w:val="left"/>
+        <w:rPr>
+          <w:rFonts w:ascii="Calibri" w:cs="Calibri" w:eastAsia="Calibri" w:hAnsi="Calibri"/>
+          <w:b w:val="0"/>
+          <w:i w:val="0"/>
+          <w:smallCaps w:val="0"/>
+          <w:strike w:val="0"/>
+          <w:color w:val="1f3863"/>
+          <w:sz w:val="24"/>
+          <w:szCs w:val="24"/>
+          <w:u w:val="none"/>
+          <w:shd w:fill="auto" w:val="clear"/>
+          <w:vertAlign w:val="baseline"/>
+        </w:rPr>
       </w:pPr>
       <w:r>
         <w:rPr>
+          <w:rFonts w:ascii="Calibri" w:cs="Calibri" w:eastAsia="Calibri" w:hAnsi="Calibri"/>
+          <w:b w:val="0"/>
+          <w:i w:val="0"/>
+          <w:smallCaps w:val="0"/>
+          <w:strike w:val="0"/>
+          <w:color w:val="1f3863"/>
+          <w:sz w:val="24"/>
+          <w:szCs w:val="24"/>
+          <w:u w:val="none"/>
+          <w:shd w:fill="auto" w:val="clear"/>
+          <w:vertAlign w:val="baseline"/>
           <w:rtl w:val="0"/>
         </w:rPr>
         <w:t xml:space="preserve">Interplay of SpkG kinase and the Slr0151 protein in thephosphorylation of ferredoxin 5 in Synechocystis sp.strain PCC 6803:</w:t>
@@ -11730,11 +12019,48 @@
     </w:p>
     <w:p>
       <w:pPr>
-        <w:pStyle w:val="Heading2"/>
-        <w:rPr/>
+        <w:keepNext w:val="1"/>
+        <w:keepLines w:val="1"/>
+        <w:pageBreakBefore w:val="0"/>
+        <w:widowControl w:val="1"/>
+        <w:pBdr>
+          <w:top w:space="0" w:sz="0" w:val="nil"/>
+          <w:left w:space="0" w:sz="0" w:val="nil"/>
+          <w:bottom w:space="0" w:sz="0" w:val="nil"/>
+          <w:right w:space="0" w:sz="0" w:val="nil"/>
+          <w:between w:space="0" w:sz="0" w:val="nil"/>
+        </w:pBdr>
+        <w:shd w:fill="auto" w:val="clear"/>
+        <w:spacing w:after="0" w:before="40" w:line="259" w:lineRule="auto"/>
+        <w:ind w:left="0" w:right="0" w:firstLine="0"/>
+        <w:jc w:val="left"/>
+        <w:rPr>
+          <w:rFonts w:ascii="Calibri" w:cs="Calibri" w:eastAsia="Calibri" w:hAnsi="Calibri"/>
+          <w:b w:val="0"/>
+          <w:i w:val="0"/>
+          <w:smallCaps w:val="0"/>
+          <w:strike w:val="0"/>
+          <w:color w:val="2f5496"/>
+          <w:sz w:val="26"/>
+          <w:szCs w:val="26"/>
+          <w:u w:val="none"/>
+          <w:shd w:fill="auto" w:val="clear"/>
+          <w:vertAlign w:val="baseline"/>
+        </w:rPr>
       </w:pPr>
       <w:r>
         <w:rPr>
+          <w:rFonts w:ascii="Calibri" w:cs="Calibri" w:eastAsia="Calibri" w:hAnsi="Calibri"/>
+          <w:b w:val="0"/>
+          <w:i w:val="0"/>
+          <w:smallCaps w:val="0"/>
+          <w:strike w:val="0"/>
+          <w:color w:val="2f5496"/>
+          <w:sz w:val="26"/>
+          <w:szCs w:val="26"/>
+          <w:u w:val="none"/>
+          <w:shd w:fill="auto" w:val="clear"/>
+          <w:vertAlign w:val="baseline"/>
           <w:rtl w:val="0"/>
         </w:rPr>
         <w:t xml:space="preserve">PRISM: a web server and repository for prediction ofprotein–protein interactions and modeling their 3D complexes:</w:t>
@@ -13410,11 +13736,48 @@
     </w:p>
     <w:p>
       <w:pPr>
-        <w:pStyle w:val="Heading2"/>
-        <w:rPr/>
+        <w:keepNext w:val="1"/>
+        <w:keepLines w:val="1"/>
+        <w:pageBreakBefore w:val="0"/>
+        <w:widowControl w:val="1"/>
+        <w:pBdr>
+          <w:top w:space="0" w:sz="0" w:val="nil"/>
+          <w:left w:space="0" w:sz="0" w:val="nil"/>
+          <w:bottom w:space="0" w:sz="0" w:val="nil"/>
+          <w:right w:space="0" w:sz="0" w:val="nil"/>
+          <w:between w:space="0" w:sz="0" w:val="nil"/>
+        </w:pBdr>
+        <w:shd w:fill="auto" w:val="clear"/>
+        <w:spacing w:after="0" w:before="40" w:line="259" w:lineRule="auto"/>
+        <w:ind w:left="0" w:right="0" w:firstLine="0"/>
+        <w:jc w:val="left"/>
+        <w:rPr>
+          <w:rFonts w:ascii="Calibri" w:cs="Calibri" w:eastAsia="Calibri" w:hAnsi="Calibri"/>
+          <w:b w:val="0"/>
+          <w:i w:val="0"/>
+          <w:smallCaps w:val="0"/>
+          <w:strike w:val="0"/>
+          <w:color w:val="2f5496"/>
+          <w:sz w:val="26"/>
+          <w:szCs w:val="26"/>
+          <w:u w:val="none"/>
+          <w:shd w:fill="auto" w:val="clear"/>
+          <w:vertAlign w:val="baseline"/>
+        </w:rPr>
       </w:pPr>
       <w:r>
         <w:rPr>
+          <w:rFonts w:ascii="Calibri" w:cs="Calibri" w:eastAsia="Calibri" w:hAnsi="Calibri"/>
+          <w:b w:val="0"/>
+          <w:i w:val="0"/>
+          <w:smallCaps w:val="0"/>
+          <w:strike w:val="0"/>
+          <w:color w:val="2f5496"/>
+          <w:sz w:val="26"/>
+          <w:szCs w:val="26"/>
+          <w:u w:val="none"/>
+          <w:shd w:fill="auto" w:val="clear"/>
+          <w:vertAlign w:val="baseline"/>
           <w:rtl w:val="0"/>
         </w:rPr>
         <w:t xml:space="preserve">A Scalable t-wise Coverage Estimator:</w:t>
@@ -13422,11 +13785,48 @@
     </w:p>
     <w:p>
       <w:pPr>
-        <w:pStyle w:val="Heading2"/>
-        <w:rPr/>
+        <w:keepNext w:val="1"/>
+        <w:keepLines w:val="1"/>
+        <w:pageBreakBefore w:val="0"/>
+        <w:widowControl w:val="1"/>
+        <w:pBdr>
+          <w:top w:space="0" w:sz="0" w:val="nil"/>
+          <w:left w:space="0" w:sz="0" w:val="nil"/>
+          <w:bottom w:space="0" w:sz="0" w:val="nil"/>
+          <w:right w:space="0" w:sz="0" w:val="nil"/>
+          <w:between w:space="0" w:sz="0" w:val="nil"/>
+        </w:pBdr>
+        <w:shd w:fill="auto" w:val="clear"/>
+        <w:spacing w:after="0" w:before="40" w:line="259" w:lineRule="auto"/>
+        <w:ind w:left="0" w:right="0" w:firstLine="0"/>
+        <w:jc w:val="left"/>
+        <w:rPr>
+          <w:rFonts w:ascii="Calibri" w:cs="Calibri" w:eastAsia="Calibri" w:hAnsi="Calibri"/>
+          <w:b w:val="0"/>
+          <w:i w:val="0"/>
+          <w:smallCaps w:val="0"/>
+          <w:strike w:val="0"/>
+          <w:color w:val="2f5496"/>
+          <w:sz w:val="26"/>
+          <w:szCs w:val="26"/>
+          <w:u w:val="none"/>
+          <w:shd w:fill="auto" w:val="clear"/>
+          <w:vertAlign w:val="baseline"/>
+        </w:rPr>
       </w:pPr>
       <w:r>
         <w:rPr>
+          <w:rFonts w:ascii="Calibri" w:cs="Calibri" w:eastAsia="Calibri" w:hAnsi="Calibri"/>
+          <w:b w:val="0"/>
+          <w:i w:val="0"/>
+          <w:smallCaps w:val="0"/>
+          <w:strike w:val="0"/>
+          <w:color w:val="2f5496"/>
+          <w:sz w:val="26"/>
+          <w:szCs w:val="26"/>
+          <w:u w:val="none"/>
+          <w:shd w:fill="auto" w:val="clear"/>
+          <w:vertAlign w:val="baseline"/>
           <w:rtl w:val="0"/>
         </w:rPr>
         <w:tab/>
@@ -14700,11 +15100,48 @@
     </w:p>
     <w:p>
       <w:pPr>
-        <w:pStyle w:val="Heading2"/>
-        <w:rPr/>
+        <w:keepNext w:val="1"/>
+        <w:keepLines w:val="1"/>
+        <w:pageBreakBefore w:val="0"/>
+        <w:widowControl w:val="1"/>
+        <w:pBdr>
+          <w:top w:space="0" w:sz="0" w:val="nil"/>
+          <w:left w:space="0" w:sz="0" w:val="nil"/>
+          <w:bottom w:space="0" w:sz="0" w:val="nil"/>
+          <w:right w:space="0" w:sz="0" w:val="nil"/>
+          <w:between w:space="0" w:sz="0" w:val="nil"/>
+        </w:pBdr>
+        <w:shd w:fill="auto" w:val="clear"/>
+        <w:spacing w:after="0" w:before="40" w:line="259" w:lineRule="auto"/>
+        <w:ind w:left="0" w:right="0" w:firstLine="0"/>
+        <w:jc w:val="left"/>
+        <w:rPr>
+          <w:rFonts w:ascii="Calibri" w:cs="Calibri" w:eastAsia="Calibri" w:hAnsi="Calibri"/>
+          <w:b w:val="0"/>
+          <w:i w:val="0"/>
+          <w:smallCaps w:val="0"/>
+          <w:strike w:val="0"/>
+          <w:color w:val="2f5496"/>
+          <w:sz w:val="26"/>
+          <w:szCs w:val="26"/>
+          <w:u w:val="none"/>
+          <w:shd w:fill="auto" w:val="clear"/>
+          <w:vertAlign w:val="baseline"/>
+        </w:rPr>
       </w:pPr>
       <w:r>
         <w:rPr>
+          <w:rFonts w:ascii="Calibri" w:cs="Calibri" w:eastAsia="Calibri" w:hAnsi="Calibri"/>
+          <w:b w:val="0"/>
+          <w:i w:val="0"/>
+          <w:smallCaps w:val="0"/>
+          <w:strike w:val="0"/>
+          <w:color w:val="2f5496"/>
+          <w:sz w:val="26"/>
+          <w:szCs w:val="26"/>
+          <w:u w:val="none"/>
+          <w:shd w:fill="auto" w:val="clear"/>
+          <w:vertAlign w:val="baseline"/>
           <w:rtl w:val="0"/>
         </w:rPr>
         <w:t xml:space="preserve">Nine best practices for research software registries and repositories:</w:t>
@@ -14712,11 +15149,48 @@
     </w:p>
     <w:p>
       <w:pPr>
-        <w:pStyle w:val="Heading2"/>
-        <w:rPr/>
+        <w:keepNext w:val="1"/>
+        <w:keepLines w:val="1"/>
+        <w:pageBreakBefore w:val="0"/>
+        <w:widowControl w:val="1"/>
+        <w:pBdr>
+          <w:top w:space="0" w:sz="0" w:val="nil"/>
+          <w:left w:space="0" w:sz="0" w:val="nil"/>
+          <w:bottom w:space="0" w:sz="0" w:val="nil"/>
+          <w:right w:space="0" w:sz="0" w:val="nil"/>
+          <w:between w:space="0" w:sz="0" w:val="nil"/>
+        </w:pBdr>
+        <w:shd w:fill="auto" w:val="clear"/>
+        <w:spacing w:after="0" w:before="40" w:line="259" w:lineRule="auto"/>
+        <w:ind w:left="0" w:right="0" w:firstLine="0"/>
+        <w:jc w:val="left"/>
+        <w:rPr>
+          <w:rFonts w:ascii="Calibri" w:cs="Calibri" w:eastAsia="Calibri" w:hAnsi="Calibri"/>
+          <w:b w:val="0"/>
+          <w:i w:val="0"/>
+          <w:smallCaps w:val="0"/>
+          <w:strike w:val="0"/>
+          <w:color w:val="2f5496"/>
+          <w:sz w:val="26"/>
+          <w:szCs w:val="26"/>
+          <w:u w:val="none"/>
+          <w:shd w:fill="auto" w:val="clear"/>
+          <w:vertAlign w:val="baseline"/>
+        </w:rPr>
       </w:pPr>
       <w:r>
         <w:rPr>
+          <w:rFonts w:ascii="Calibri" w:cs="Calibri" w:eastAsia="Calibri" w:hAnsi="Calibri"/>
+          <w:b w:val="0"/>
+          <w:i w:val="0"/>
+          <w:smallCaps w:val="0"/>
+          <w:strike w:val="0"/>
+          <w:color w:val="2f5496"/>
+          <w:sz w:val="26"/>
+          <w:szCs w:val="26"/>
+          <w:u w:val="none"/>
+          <w:shd w:fill="auto" w:val="clear"/>
+          <w:vertAlign w:val="baseline"/>
           <w:rtl w:val="0"/>
         </w:rPr>
         <w:tab/>
@@ -26995,11 +27469,48 @@
     </w:tbl>
     <w:p>
       <w:pPr>
-        <w:pStyle w:val="Heading2"/>
-        <w:rPr/>
+        <w:keepNext w:val="1"/>
+        <w:keepLines w:val="1"/>
+        <w:pageBreakBefore w:val="0"/>
+        <w:widowControl w:val="1"/>
+        <w:pBdr>
+          <w:top w:space="0" w:sz="0" w:val="nil"/>
+          <w:left w:space="0" w:sz="0" w:val="nil"/>
+          <w:bottom w:space="0" w:sz="0" w:val="nil"/>
+          <w:right w:space="0" w:sz="0" w:val="nil"/>
+          <w:between w:space="0" w:sz="0" w:val="nil"/>
+        </w:pBdr>
+        <w:shd w:fill="auto" w:val="clear"/>
+        <w:spacing w:after="0" w:before="40" w:line="259" w:lineRule="auto"/>
+        <w:ind w:left="0" w:right="0" w:firstLine="0"/>
+        <w:jc w:val="left"/>
+        <w:rPr>
+          <w:rFonts w:ascii="Calibri" w:cs="Calibri" w:eastAsia="Calibri" w:hAnsi="Calibri"/>
+          <w:b w:val="0"/>
+          <w:i w:val="0"/>
+          <w:smallCaps w:val="0"/>
+          <w:strike w:val="0"/>
+          <w:color w:val="2f5496"/>
+          <w:sz w:val="26"/>
+          <w:szCs w:val="26"/>
+          <w:u w:val="none"/>
+          <w:shd w:fill="auto" w:val="clear"/>
+          <w:vertAlign w:val="baseline"/>
+        </w:rPr>
       </w:pPr>
       <w:r>
         <w:rPr>
+          <w:rFonts w:ascii="Calibri" w:cs="Calibri" w:eastAsia="Calibri" w:hAnsi="Calibri"/>
+          <w:b w:val="0"/>
+          <w:i w:val="0"/>
+          <w:smallCaps w:val="0"/>
+          <w:strike w:val="0"/>
+          <w:color w:val="2f5496"/>
+          <w:sz w:val="26"/>
+          <w:szCs w:val="26"/>
+          <w:u w:val="none"/>
+          <w:shd w:fill="auto" w:val="clear"/>
+          <w:vertAlign w:val="baseline"/>
           <w:rtl w:val="0"/>
         </w:rPr>
         <w:t xml:space="preserve">Silica based polishing of {100} and {111} single crystal diamond:</w:t>
@@ -27007,11 +27518,48 @@
     </w:p>
     <w:p>
       <w:pPr>
-        <w:pStyle w:val="Heading2"/>
-        <w:rPr/>
+        <w:keepNext w:val="1"/>
+        <w:keepLines w:val="1"/>
+        <w:pageBreakBefore w:val="0"/>
+        <w:widowControl w:val="1"/>
+        <w:pBdr>
+          <w:top w:space="0" w:sz="0" w:val="nil"/>
+          <w:left w:space="0" w:sz="0" w:val="nil"/>
+          <w:bottom w:space="0" w:sz="0" w:val="nil"/>
+          <w:right w:space="0" w:sz="0" w:val="nil"/>
+          <w:between w:space="0" w:sz="0" w:val="nil"/>
+        </w:pBdr>
+        <w:shd w:fill="auto" w:val="clear"/>
+        <w:spacing w:after="0" w:before="40" w:line="259" w:lineRule="auto"/>
+        <w:ind w:left="0" w:right="0" w:firstLine="0"/>
+        <w:jc w:val="left"/>
+        <w:rPr>
+          <w:rFonts w:ascii="Calibri" w:cs="Calibri" w:eastAsia="Calibri" w:hAnsi="Calibri"/>
+          <w:b w:val="0"/>
+          <w:i w:val="0"/>
+          <w:smallCaps w:val="0"/>
+          <w:strike w:val="0"/>
+          <w:color w:val="2f5496"/>
+          <w:sz w:val="26"/>
+          <w:szCs w:val="26"/>
+          <w:u w:val="none"/>
+          <w:shd w:fill="auto" w:val="clear"/>
+          <w:vertAlign w:val="baseline"/>
+        </w:rPr>
       </w:pPr>
       <w:r>
         <w:rPr>
+          <w:rFonts w:ascii="Calibri" w:cs="Calibri" w:eastAsia="Calibri" w:hAnsi="Calibri"/>
+          <w:b w:val="0"/>
+          <w:i w:val="0"/>
+          <w:smallCaps w:val="0"/>
+          <w:strike w:val="0"/>
+          <w:color w:val="2f5496"/>
+          <w:sz w:val="26"/>
+          <w:szCs w:val="26"/>
+          <w:u w:val="none"/>
+          <w:shd w:fill="auto" w:val="clear"/>
+          <w:vertAlign w:val="baseline"/>
           <w:rtl w:val="0"/>
         </w:rPr>
         <w:tab/>
@@ -28804,11 +29352,48 @@
     </w:p>
     <w:p>
       <w:pPr>
-        <w:pStyle w:val="Heading2"/>
-        <w:rPr/>
+        <w:keepNext w:val="1"/>
+        <w:keepLines w:val="1"/>
+        <w:pageBreakBefore w:val="0"/>
+        <w:widowControl w:val="1"/>
+        <w:pBdr>
+          <w:top w:space="0" w:sz="0" w:val="nil"/>
+          <w:left w:space="0" w:sz="0" w:val="nil"/>
+          <w:bottom w:space="0" w:sz="0" w:val="nil"/>
+          <w:right w:space="0" w:sz="0" w:val="nil"/>
+          <w:between w:space="0" w:sz="0" w:val="nil"/>
+        </w:pBdr>
+        <w:shd w:fill="auto" w:val="clear"/>
+        <w:spacing w:after="0" w:before="40" w:line="259" w:lineRule="auto"/>
+        <w:ind w:left="0" w:right="0" w:firstLine="0"/>
+        <w:jc w:val="left"/>
+        <w:rPr>
+          <w:rFonts w:ascii="Calibri" w:cs="Calibri" w:eastAsia="Calibri" w:hAnsi="Calibri"/>
+          <w:b w:val="0"/>
+          <w:i w:val="0"/>
+          <w:smallCaps w:val="0"/>
+          <w:strike w:val="0"/>
+          <w:color w:val="2f5496"/>
+          <w:sz w:val="26"/>
+          <w:szCs w:val="26"/>
+          <w:u w:val="none"/>
+          <w:shd w:fill="auto" w:val="clear"/>
+          <w:vertAlign w:val="baseline"/>
+        </w:rPr>
       </w:pPr>
       <w:r>
         <w:rPr>
+          <w:rFonts w:ascii="Calibri" w:cs="Calibri" w:eastAsia="Calibri" w:hAnsi="Calibri"/>
+          <w:b w:val="0"/>
+          <w:i w:val="0"/>
+          <w:smallCaps w:val="0"/>
+          <w:strike w:val="0"/>
+          <w:color w:val="2f5496"/>
+          <w:sz w:val="26"/>
+          <w:szCs w:val="26"/>
+          <w:u w:val="none"/>
+          <w:shd w:fill="auto" w:val="clear"/>
+          <w:vertAlign w:val="baseline"/>
           <w:rtl w:val="0"/>
         </w:rPr>
         <w:t xml:space="preserve">FAIROs: Towards FAIR assessment in Research Objects:</w:t>
@@ -28816,11 +29401,48 @@
     </w:p>
     <w:p>
       <w:pPr>
-        <w:pStyle w:val="Heading2"/>
-        <w:rPr/>
+        <w:keepNext w:val="1"/>
+        <w:keepLines w:val="1"/>
+        <w:pageBreakBefore w:val="0"/>
+        <w:widowControl w:val="1"/>
+        <w:pBdr>
+          <w:top w:space="0" w:sz="0" w:val="nil"/>
+          <w:left w:space="0" w:sz="0" w:val="nil"/>
+          <w:bottom w:space="0" w:sz="0" w:val="nil"/>
+          <w:right w:space="0" w:sz="0" w:val="nil"/>
+          <w:between w:space="0" w:sz="0" w:val="nil"/>
+        </w:pBdr>
+        <w:shd w:fill="auto" w:val="clear"/>
+        <w:spacing w:after="0" w:before="40" w:line="259" w:lineRule="auto"/>
+        <w:ind w:left="0" w:right="0" w:firstLine="0"/>
+        <w:jc w:val="left"/>
+        <w:rPr>
+          <w:rFonts w:ascii="Calibri" w:cs="Calibri" w:eastAsia="Calibri" w:hAnsi="Calibri"/>
+          <w:b w:val="0"/>
+          <w:i w:val="0"/>
+          <w:smallCaps w:val="0"/>
+          <w:strike w:val="0"/>
+          <w:color w:val="2f5496"/>
+          <w:sz w:val="26"/>
+          <w:szCs w:val="26"/>
+          <w:u w:val="none"/>
+          <w:shd w:fill="auto" w:val="clear"/>
+          <w:vertAlign w:val="baseline"/>
+        </w:rPr>
       </w:pPr>
       <w:r>
         <w:rPr>
+          <w:rFonts w:ascii="Calibri" w:cs="Calibri" w:eastAsia="Calibri" w:hAnsi="Calibri"/>
+          <w:b w:val="0"/>
+          <w:i w:val="0"/>
+          <w:smallCaps w:val="0"/>
+          <w:strike w:val="0"/>
+          <w:color w:val="2f5496"/>
+          <w:sz w:val="26"/>
+          <w:szCs w:val="26"/>
+          <w:u w:val="none"/>
+          <w:shd w:fill="auto" w:val="clear"/>
+          <w:vertAlign w:val="baseline"/>
           <w:rtl w:val="0"/>
         </w:rPr>
         <w:tab/>
@@ -33109,51 +33731,6 @@
     </w:p>
     <w:p>
       <w:pPr>
-        <w:jc w:val="center"/>
-        <w:rPr>
-          <w:rFonts w:ascii="Cambria Math" w:cs="Cambria Math" w:eastAsia="Cambria Math" w:hAnsi="Cambria Math"/>
-          <w:i w:val="1"/>
-          <w:color w:val="404040"/>
-        </w:rPr>
-      </w:pPr>
-      <w:r>
-        <w:rPr>
-          <w:rtl w:val="0"/>
-        </w:rPr>
-      </w:r>
-    </w:p>
-    <w:p>
-      <w:pPr>
-        <w:jc w:val="center"/>
-        <w:rPr>
-          <w:rFonts w:ascii="Cambria Math" w:cs="Cambria Math" w:eastAsia="Cambria Math" w:hAnsi="Cambria Math"/>
-          <w:i w:val="1"/>
-          <w:color w:val="404040"/>
-        </w:rPr>
-      </w:pPr>
-      <w:r>
-        <w:rPr>
-          <w:rtl w:val="0"/>
-        </w:rPr>
-      </w:r>
-    </w:p>
-    <w:p>
-      <w:pPr>
-        <w:jc w:val="left"/>
-        <w:rPr>
-          <w:rFonts w:ascii="Cambria Math" w:cs="Cambria Math" w:eastAsia="Cambria Math" w:hAnsi="Cambria Math"/>
-          <w:i w:val="1"/>
-          <w:color w:val="404040"/>
-        </w:rPr>
-      </w:pPr>
-      <w:r>
-        <w:rPr>
-          <w:rtl w:val="0"/>
-        </w:rPr>
-      </w:r>
-    </w:p>
-    <w:p>
-      <w:pPr>
         <w:jc w:val="left"/>
         <w:rPr>
           <w:rFonts w:ascii="Cambria Math" w:cs="Cambria Math" w:eastAsia="Cambria Math" w:hAnsi="Cambria Math"/>
@@ -38026,6 +38603,1411 @@
         </w:rPr>
       </w:r>
     </w:p>
+    <w:p>
+      <w:pPr>
+        <w:jc w:val="center"/>
+        <w:rPr>
+          <w:rFonts w:ascii="Cambria Math" w:cs="Cambria Math" w:eastAsia="Cambria Math" w:hAnsi="Cambria Math"/>
+          <w:i w:val="1"/>
+          <w:color w:val="404040"/>
+        </w:rPr>
+      </w:pPr>
+      <w:r>
+        <w:rPr>
+          <w:rtl w:val="0"/>
+        </w:rPr>
+      </w:r>
+    </w:p>
+    <w:p>
+      <w:pPr>
+        <w:jc w:val="center"/>
+        <w:rPr>
+          <w:rFonts w:ascii="Cambria Math" w:cs="Cambria Math" w:eastAsia="Cambria Math" w:hAnsi="Cambria Math"/>
+          <w:i w:val="1"/>
+          <w:color w:val="404040"/>
+        </w:rPr>
+      </w:pPr>
+      <w:r>
+        <w:rPr>
+          <w:rtl w:val="0"/>
+        </w:rPr>
+      </w:r>
+    </w:p>
+    <w:p>
+      <w:pPr>
+        <w:jc w:val="center"/>
+        <w:rPr>
+          <w:rFonts w:ascii="Cambria Math" w:cs="Cambria Math" w:eastAsia="Cambria Math" w:hAnsi="Cambria Math"/>
+          <w:i w:val="1"/>
+          <w:color w:val="404040"/>
+        </w:rPr>
+      </w:pPr>
+      <w:r>
+        <w:rPr>
+          <w:rtl w:val="0"/>
+        </w:rPr>
+      </w:r>
+    </w:p>
+    <w:p>
+      <w:pPr>
+        <w:jc w:val="center"/>
+        <w:rPr>
+          <w:rFonts w:ascii="Cambria Math" w:cs="Cambria Math" w:eastAsia="Cambria Math" w:hAnsi="Cambria Math"/>
+          <w:i w:val="1"/>
+          <w:color w:val="404040"/>
+        </w:rPr>
+      </w:pPr>
+      <w:r>
+        <w:rPr>
+          <w:rtl w:val="0"/>
+        </w:rPr>
+      </w:r>
+    </w:p>
+    <w:p>
+      <w:pPr>
+        <w:jc w:val="center"/>
+        <w:rPr>
+          <w:rFonts w:ascii="Cambria Math" w:cs="Cambria Math" w:eastAsia="Cambria Math" w:hAnsi="Cambria Math"/>
+          <w:i w:val="1"/>
+          <w:color w:val="404040"/>
+        </w:rPr>
+      </w:pPr>
+      <w:r>
+        <w:rPr>
+          <w:rtl w:val="0"/>
+        </w:rPr>
+      </w:r>
+    </w:p>
+    <w:p>
+      <w:pPr>
+        <w:jc w:val="center"/>
+        <w:rPr>
+          <w:rFonts w:ascii="Cambria Math" w:cs="Cambria Math" w:eastAsia="Cambria Math" w:hAnsi="Cambria Math"/>
+          <w:i w:val="1"/>
+          <w:color w:val="404040"/>
+        </w:rPr>
+      </w:pPr>
+      <w:r>
+        <w:rPr>
+          <w:rtl w:val="0"/>
+        </w:rPr>
+      </w:r>
+    </w:p>
+    <w:p>
+      <w:pPr>
+        <w:jc w:val="center"/>
+        <w:rPr>
+          <w:rFonts w:ascii="Cambria Math" w:cs="Cambria Math" w:eastAsia="Cambria Math" w:hAnsi="Cambria Math"/>
+          <w:i w:val="1"/>
+          <w:color w:val="404040"/>
+        </w:rPr>
+      </w:pPr>
+      <w:r>
+        <w:rPr>
+          <w:rtl w:val="0"/>
+        </w:rPr>
+      </w:r>
+    </w:p>
+    <w:p>
+      <w:pPr>
+        <w:jc w:val="center"/>
+        <w:rPr>
+          <w:rFonts w:ascii="Cambria Math" w:cs="Cambria Math" w:eastAsia="Cambria Math" w:hAnsi="Cambria Math"/>
+          <w:i w:val="1"/>
+          <w:color w:val="404040"/>
+        </w:rPr>
+      </w:pPr>
+      <w:r>
+        <w:rPr>
+          <w:rtl w:val="0"/>
+        </w:rPr>
+      </w:r>
+    </w:p>
+    <w:p>
+      <w:pPr>
+        <w:jc w:val="center"/>
+        <w:rPr>
+          <w:rFonts w:ascii="Cambria Math" w:cs="Cambria Math" w:eastAsia="Cambria Math" w:hAnsi="Cambria Math"/>
+          <w:i w:val="1"/>
+          <w:color w:val="404040"/>
+        </w:rPr>
+      </w:pPr>
+      <w:r>
+        <w:rPr>
+          <w:rtl w:val="0"/>
+        </w:rPr>
+      </w:r>
+    </w:p>
+    <w:p>
+      <w:pPr>
+        <w:jc w:val="center"/>
+        <w:rPr>
+          <w:rFonts w:ascii="Cambria Math" w:cs="Cambria Math" w:eastAsia="Cambria Math" w:hAnsi="Cambria Math"/>
+          <w:i w:val="1"/>
+          <w:color w:val="404040"/>
+        </w:rPr>
+      </w:pPr>
+      <w:r>
+        <w:rPr>
+          <w:rtl w:val="0"/>
+        </w:rPr>
+      </w:r>
+    </w:p>
+    <w:p>
+      <w:pPr>
+        <w:jc w:val="center"/>
+        <w:rPr>
+          <w:rFonts w:ascii="Cambria Math" w:cs="Cambria Math" w:eastAsia="Cambria Math" w:hAnsi="Cambria Math"/>
+          <w:i w:val="1"/>
+          <w:color w:val="404040"/>
+        </w:rPr>
+      </w:pPr>
+      <w:r>
+        <w:rPr>
+          <w:rtl w:val="0"/>
+        </w:rPr>
+      </w:r>
+    </w:p>
+    <w:p>
+      <w:pPr>
+        <w:jc w:val="center"/>
+        <w:rPr>
+          <w:rFonts w:ascii="Cambria Math" w:cs="Cambria Math" w:eastAsia="Cambria Math" w:hAnsi="Cambria Math"/>
+          <w:i w:val="1"/>
+          <w:color w:val="404040"/>
+        </w:rPr>
+      </w:pPr>
+      <w:r>
+        <w:rPr>
+          <w:rtl w:val="0"/>
+        </w:rPr>
+      </w:r>
+    </w:p>
+    <w:p>
+      <w:pPr>
+        <w:jc w:val="center"/>
+        <w:rPr>
+          <w:rFonts w:ascii="Cambria Math" w:cs="Cambria Math" w:eastAsia="Cambria Math" w:hAnsi="Cambria Math"/>
+          <w:i w:val="1"/>
+          <w:color w:val="404040"/>
+        </w:rPr>
+      </w:pPr>
+      <w:r>
+        <w:rPr>
+          <w:rtl w:val="0"/>
+        </w:rPr>
+      </w:r>
+    </w:p>
+    <w:p>
+      <w:pPr>
+        <w:jc w:val="center"/>
+        <w:rPr>
+          <w:rFonts w:ascii="Cambria Math" w:cs="Cambria Math" w:eastAsia="Cambria Math" w:hAnsi="Cambria Math"/>
+          <w:i w:val="1"/>
+          <w:color w:val="404040"/>
+        </w:rPr>
+      </w:pPr>
+      <w:r>
+        <w:rPr>
+          <w:rtl w:val="0"/>
+        </w:rPr>
+      </w:r>
+    </w:p>
+    <w:p>
+      <w:pPr>
+        <w:jc w:val="center"/>
+        <w:rPr>
+          <w:rFonts w:ascii="Cambria Math" w:cs="Cambria Math" w:eastAsia="Cambria Math" w:hAnsi="Cambria Math"/>
+          <w:i w:val="1"/>
+          <w:color w:val="404040"/>
+        </w:rPr>
+      </w:pPr>
+      <w:r>
+        <w:rPr>
+          <w:rtl w:val="0"/>
+        </w:rPr>
+      </w:r>
+    </w:p>
+    <w:p>
+      <w:pPr>
+        <w:jc w:val="center"/>
+        <w:rPr>
+          <w:rFonts w:ascii="Cambria Math" w:cs="Cambria Math" w:eastAsia="Cambria Math" w:hAnsi="Cambria Math"/>
+          <w:i w:val="1"/>
+          <w:color w:val="404040"/>
+        </w:rPr>
+      </w:pPr>
+      <w:r>
+        <w:rPr>
+          <w:rtl w:val="0"/>
+        </w:rPr>
+      </w:r>
+    </w:p>
+    <w:p>
+      <w:pPr>
+        <w:jc w:val="left"/>
+        <w:rPr>
+          <w:rFonts w:ascii="Cambria Math" w:cs="Cambria Math" w:eastAsia="Cambria Math" w:hAnsi="Cambria Math"/>
+          <w:i w:val="1"/>
+          <w:color w:val="404040"/>
+        </w:rPr>
+      </w:pPr>
+      <w:r>
+        <w:rPr>
+          <w:rtl w:val="0"/>
+        </w:rPr>
+      </w:r>
+    </w:p>
+    <w:p>
+      <w:pPr>
+        <w:rPr/>
+      </w:pPr>
+      <w:r>
+        <w:rPr>
+          <w:i w:val="1"/>
+          <w:color w:val="404040"/>
+          <w:sz w:val="32"/>
+          <w:szCs w:val="32"/>
+          <w:rtl w:val="0"/>
+        </w:rPr>
+        <w:t xml:space="preserve">Estudio de patrones en nombres de proyectos</w:t>
+      </w:r>
+      <w:r>
+        <w:rPr>
+          <w:rtl w:val="0"/>
+        </w:rPr>
+      </w:r>
+    </w:p>
+    <w:p>
+      <w:pPr>
+        <w:numPr>
+          <w:ilvl w:val="0"/>
+          <w:numId w:val="2"/>
+        </w:numPr>
+        <w:spacing w:after="0" w:afterAutospacing="0"/>
+        <w:ind w:left="720" w:hanging="360"/>
+        <w:rPr>
+          <w:u w:val="none"/>
+        </w:rPr>
+      </w:pPr>
+      <w:r>
+        <w:rPr>
+          <w:rtl w:val="0"/>
+        </w:rPr>
+        <w:t xml:space="preserve">826278-SERUMS-H2020-SC1-FA-DTS-2018-2020</w:t>
+      </w:r>
+    </w:p>
+    <w:p>
+      <w:pPr>
+        <w:numPr>
+          <w:ilvl w:val="0"/>
+          <w:numId w:val="2"/>
+        </w:numPr>
+        <w:spacing w:after="0" w:afterAutospacing="0"/>
+        <w:ind w:left="720" w:hanging="360"/>
+        <w:rPr>
+          <w:u w:val="none"/>
+        </w:rPr>
+      </w:pPr>
+      <w:r>
+        <w:rPr>
+          <w:rtl w:val="0"/>
+        </w:rPr>
+        <w:t xml:space="preserve">HDR:TRIPODS-1934884</w:t>
+      </w:r>
+    </w:p>
+    <w:p>
+      <w:pPr>
+        <w:numPr>
+          <w:ilvl w:val="0"/>
+          <w:numId w:val="2"/>
+        </w:numPr>
+        <w:spacing w:after="0" w:afterAutospacing="0"/>
+        <w:ind w:left="720" w:hanging="360"/>
+        <w:rPr>
+          <w:u w:val="none"/>
+        </w:rPr>
+      </w:pPr>
+      <w:r>
+        <w:rPr>
+          <w:rtl w:val="0"/>
+        </w:rPr>
+        <w:t xml:space="preserve">NRF-NRFFAI1-2019-0004</w:t>
+      </w:r>
+    </w:p>
+    <w:p>
+      <w:pPr>
+        <w:numPr>
+          <w:ilvl w:val="0"/>
+          <w:numId w:val="2"/>
+        </w:numPr>
+        <w:spacing w:after="0" w:afterAutospacing="0"/>
+        <w:ind w:left="720" w:hanging="360"/>
+        <w:rPr>
+          <w:u w:val="none"/>
+        </w:rPr>
+      </w:pPr>
+      <w:r>
+        <w:rPr>
+          <w:rtl w:val="0"/>
+        </w:rPr>
+        <w:t xml:space="preserve">AISG-RP-2018-005</w:t>
+      </w:r>
+    </w:p>
+    <w:p>
+      <w:pPr>
+        <w:numPr>
+          <w:ilvl w:val="0"/>
+          <w:numId w:val="2"/>
+        </w:numPr>
+        <w:spacing w:after="0" w:afterAutospacing="0"/>
+        <w:ind w:left="720" w:hanging="360"/>
+        <w:rPr>
+          <w:u w:val="none"/>
+        </w:rPr>
+      </w:pPr>
+      <w:r>
+        <w:rPr>
+          <w:rtl w:val="0"/>
+        </w:rPr>
+        <w:t xml:space="preserve">TR32007</w:t>
+      </w:r>
+    </w:p>
+    <w:p>
+      <w:pPr>
+        <w:numPr>
+          <w:ilvl w:val="0"/>
+          <w:numId w:val="2"/>
+        </w:numPr>
+        <w:spacing w:after="0" w:afterAutospacing="0"/>
+        <w:ind w:left="720" w:hanging="360"/>
+        <w:rPr>
+          <w:u w:val="none"/>
+        </w:rPr>
+      </w:pPr>
+      <w:r>
+        <w:rPr>
+          <w:rtl w:val="0"/>
+        </w:rPr>
+        <w:t xml:space="preserve">TR32051</w:t>
+      </w:r>
+    </w:p>
+    <w:p>
+      <w:pPr>
+        <w:numPr>
+          <w:ilvl w:val="0"/>
+          <w:numId w:val="2"/>
+        </w:numPr>
+        <w:spacing w:after="0" w:afterAutospacing="0"/>
+        <w:ind w:left="720" w:hanging="360"/>
+        <w:rPr>
+          <w:u w:val="none"/>
+        </w:rPr>
+      </w:pPr>
+      <w:r>
+        <w:rPr>
+          <w:rtl w:val="0"/>
+        </w:rPr>
+        <w:t xml:space="preserve">P22402</w:t>
+      </w:r>
+    </w:p>
+    <w:p>
+      <w:pPr>
+        <w:numPr>
+          <w:ilvl w:val="0"/>
+          <w:numId w:val="2"/>
+        </w:numPr>
+        <w:spacing w:after="0" w:afterAutospacing="0"/>
+        <w:ind w:left="720" w:hanging="360"/>
+        <w:rPr>
+          <w:u w:val="none"/>
+        </w:rPr>
+      </w:pPr>
+      <w:r>
+        <w:rPr>
+          <w:rtl w:val="0"/>
+        </w:rPr>
+        <w:t xml:space="preserve">PTDC/EIA/65862/2006</w:t>
+      </w:r>
+    </w:p>
+    <w:p>
+      <w:pPr>
+        <w:numPr>
+          <w:ilvl w:val="0"/>
+          <w:numId w:val="2"/>
+        </w:numPr>
+        <w:spacing w:after="0" w:afterAutospacing="0"/>
+        <w:ind w:left="720" w:hanging="360"/>
+        <w:rPr>
+          <w:u w:val="none"/>
+        </w:rPr>
+      </w:pPr>
+      <w:r>
+        <w:rPr>
+          <w:rtl w:val="0"/>
+        </w:rPr>
+        <w:t xml:space="preserve">PTDC/EIA-CCO/105034/2008</w:t>
+      </w:r>
+    </w:p>
+    <w:p>
+      <w:pPr>
+        <w:numPr>
+          <w:ilvl w:val="0"/>
+          <w:numId w:val="2"/>
+        </w:numPr>
+        <w:spacing w:after="0" w:afterAutospacing="0"/>
+        <w:ind w:left="720" w:hanging="360"/>
+        <w:rPr>
+          <w:u w:val="none"/>
+        </w:rPr>
+      </w:pPr>
+      <w:r>
+        <w:rPr>
+          <w:rtl w:val="0"/>
+        </w:rPr>
+        <w:t xml:space="preserve">PTDC/EIA-CCO/108995/2008</w:t>
+      </w:r>
+    </w:p>
+    <w:p>
+      <w:pPr>
+        <w:numPr>
+          <w:ilvl w:val="0"/>
+          <w:numId w:val="2"/>
+        </w:numPr>
+        <w:spacing w:after="0" w:afterAutospacing="0"/>
+        <w:ind w:left="720" w:hanging="360"/>
+        <w:rPr>
+          <w:u w:val="none"/>
+        </w:rPr>
+      </w:pPr>
+      <w:r>
+        <w:rPr>
+          <w:rtl w:val="0"/>
+        </w:rPr>
+        <w:t xml:space="preserve">VOA3R - 250525</w:t>
+      </w:r>
+    </w:p>
+    <w:p>
+      <w:pPr>
+        <w:numPr>
+          <w:ilvl w:val="0"/>
+          <w:numId w:val="2"/>
+        </w:numPr>
+        <w:spacing w:after="0" w:afterAutospacing="0"/>
+        <w:ind w:left="720" w:hanging="360"/>
+        <w:rPr>
+          <w:u w:val="none"/>
+        </w:rPr>
+      </w:pPr>
+      <w:r>
+        <w:rPr>
+          <w:rtl w:val="0"/>
+        </w:rPr>
+        <w:t xml:space="preserve">FP7/2007-2013</w:t>
+      </w:r>
+    </w:p>
+    <w:p>
+      <w:pPr>
+        <w:numPr>
+          <w:ilvl w:val="0"/>
+          <w:numId w:val="2"/>
+        </w:numPr>
+        <w:spacing w:after="0" w:afterAutospacing="0"/>
+        <w:ind w:left="720" w:hanging="360"/>
+        <w:rPr>
+          <w:u w:val="none"/>
+        </w:rPr>
+      </w:pPr>
+      <w:r>
+        <w:rPr>
+          <w:rtl w:val="0"/>
+        </w:rPr>
+        <w:t xml:space="preserve">RIP Project ZEIN2010RIP09</w:t>
+      </w:r>
+    </w:p>
+    <w:p>
+      <w:pPr>
+        <w:numPr>
+          <w:ilvl w:val="0"/>
+          <w:numId w:val="2"/>
+        </w:numPr>
+        <w:spacing w:after="0" w:afterAutospacing="0"/>
+        <w:ind w:left="720" w:hanging="360"/>
+        <w:rPr>
+          <w:u w:val="none"/>
+        </w:rPr>
+      </w:pPr>
+      <w:r>
+        <w:rPr>
+          <w:rtl w:val="0"/>
+        </w:rPr>
+        <w:t xml:space="preserve">AlterEgo project</w:t>
+      </w:r>
+    </w:p>
+    <w:p>
+      <w:pPr>
+        <w:numPr>
+          <w:ilvl w:val="0"/>
+          <w:numId w:val="2"/>
+        </w:numPr>
+        <w:spacing w:after="0" w:afterAutospacing="0"/>
+        <w:ind w:left="720" w:hanging="360"/>
+        <w:rPr>
+          <w:u w:val="none"/>
+        </w:rPr>
+      </w:pPr>
+      <w:r>
+        <w:rPr>
+          <w:rtl w:val="0"/>
+        </w:rPr>
+        <w:t xml:space="preserve">PRAISE project</w:t>
+      </w:r>
+    </w:p>
+    <w:p>
+      <w:pPr>
+        <w:numPr>
+          <w:ilvl w:val="0"/>
+          <w:numId w:val="2"/>
+        </w:numPr>
+        <w:spacing w:after="0" w:afterAutospacing="0"/>
+        <w:ind w:left="720" w:hanging="360"/>
+        <w:rPr>
+          <w:u w:val="none"/>
+        </w:rPr>
+      </w:pPr>
+      <w:r>
+        <w:rPr>
+          <w:rtl w:val="0"/>
+        </w:rPr>
+        <w:t xml:space="preserve">ACE project</w:t>
+      </w:r>
+    </w:p>
+    <w:p>
+      <w:pPr>
+        <w:numPr>
+          <w:ilvl w:val="0"/>
+          <w:numId w:val="2"/>
+        </w:numPr>
+        <w:spacing w:after="0" w:afterAutospacing="0"/>
+        <w:ind w:left="720" w:hanging="360"/>
+        <w:rPr>
+          <w:u w:val="none"/>
+        </w:rPr>
+      </w:pPr>
+      <w:r>
+        <w:rPr>
+          <w:rtl w:val="0"/>
+        </w:rPr>
+        <w:t xml:space="preserve">CHRI-001-03</w:t>
+      </w:r>
+    </w:p>
+    <w:p>
+      <w:pPr>
+        <w:numPr>
+          <w:ilvl w:val="0"/>
+          <w:numId w:val="2"/>
+        </w:numPr>
+        <w:spacing w:after="0" w:afterAutospacing="0"/>
+        <w:ind w:left="720" w:hanging="360"/>
+        <w:rPr>
+          <w:u w:val="none"/>
+        </w:rPr>
+      </w:pPr>
+      <w:r>
+        <w:rPr>
+          <w:rtl w:val="0"/>
+        </w:rPr>
+        <w:t xml:space="preserve">project NanoSim</w:t>
+      </w:r>
+    </w:p>
+    <w:p>
+      <w:pPr>
+        <w:numPr>
+          <w:ilvl w:val="0"/>
+          <w:numId w:val="2"/>
+        </w:numPr>
+        <w:spacing w:after="0" w:afterAutospacing="0"/>
+        <w:ind w:left="720" w:hanging="360"/>
+      </w:pPr>
+      <w:r>
+        <w:rPr>
+          <w:rtl w:val="0"/>
+        </w:rPr>
+        <w:t xml:space="preserve">Project number 303757</w:t>
+      </w:r>
+    </w:p>
+    <w:p>
+      <w:pPr>
+        <w:numPr>
+          <w:ilvl w:val="0"/>
+          <w:numId w:val="2"/>
+        </w:numPr>
+        <w:spacing w:after="0" w:afterAutospacing="0"/>
+        <w:ind w:left="720" w:hanging="360"/>
+      </w:pPr>
+      <w:r>
+        <w:rPr>
+          <w:rtl w:val="0"/>
+        </w:rPr>
+        <w:t xml:space="preserve">Project number 307335</w:t>
+      </w:r>
+    </w:p>
+    <w:p>
+      <w:pPr>
+        <w:numPr>
+          <w:ilvl w:val="0"/>
+          <w:numId w:val="2"/>
+        </w:numPr>
+        <w:spacing w:after="0" w:afterAutospacing="0"/>
+        <w:ind w:left="720" w:hanging="360"/>
+        <w:rPr>
+          <w:u w:val="none"/>
+        </w:rPr>
+      </w:pPr>
+      <w:r>
+        <w:rPr>
+          <w:rtl w:val="0"/>
+        </w:rPr>
+        <w:t xml:space="preserve">project number 9925</w:t>
+      </w:r>
+    </w:p>
+    <w:p>
+      <w:pPr>
+        <w:numPr>
+          <w:ilvl w:val="0"/>
+          <w:numId w:val="2"/>
+        </w:numPr>
+        <w:spacing w:after="0" w:afterAutospacing="0"/>
+        <w:ind w:left="720" w:hanging="360"/>
+        <w:rPr>
+          <w:u w:val="none"/>
+        </w:rPr>
+      </w:pPr>
+      <w:r>
+        <w:rPr>
+          <w:rtl w:val="0"/>
+        </w:rPr>
+        <w:t xml:space="preserve">Project No. FIS2016-80440</w:t>
+      </w:r>
+    </w:p>
+    <w:p>
+      <w:pPr>
+        <w:numPr>
+          <w:ilvl w:val="0"/>
+          <w:numId w:val="2"/>
+        </w:numPr>
+        <w:spacing w:after="0" w:afterAutospacing="0"/>
+        <w:ind w:left="720" w:hanging="360"/>
+        <w:rPr>
+          <w:u w:val="none"/>
+        </w:rPr>
+      </w:pPr>
+      <w:r>
+        <w:rPr>
+          <w:rtl w:val="0"/>
+        </w:rPr>
+        <w:t xml:space="preserve">Project No. LINKA20085</w:t>
+      </w:r>
+    </w:p>
+    <w:p>
+      <w:pPr>
+        <w:numPr>
+          <w:ilvl w:val="0"/>
+          <w:numId w:val="2"/>
+        </w:numPr>
+        <w:spacing w:after="0" w:afterAutospacing="0"/>
+        <w:ind w:left="720" w:hanging="360"/>
+        <w:rPr>
+          <w:u w:val="none"/>
+        </w:rPr>
+      </w:pPr>
+      <w:r>
+        <w:rPr>
+          <w:rtl w:val="0"/>
+        </w:rPr>
+        <w:t xml:space="preserve">Projects No. DP160102787 and No. DP180101655</w:t>
+      </w:r>
+    </w:p>
+    <w:p>
+      <w:pPr>
+        <w:numPr>
+          <w:ilvl w:val="0"/>
+          <w:numId w:val="2"/>
+        </w:numPr>
+        <w:spacing w:after="0" w:afterAutospacing="0"/>
+        <w:ind w:left="720" w:hanging="360"/>
+        <w:rPr>
+          <w:u w:val="none"/>
+        </w:rPr>
+      </w:pPr>
+      <w:r>
+        <w:rPr>
+          <w:rtl w:val="0"/>
+        </w:rPr>
+        <w:t xml:space="preserve">Project No. OI171020</w:t>
+      </w:r>
+    </w:p>
+    <w:p>
+      <w:pPr>
+        <w:numPr>
+          <w:ilvl w:val="0"/>
+          <w:numId w:val="2"/>
+        </w:numPr>
+        <w:spacing w:after="0" w:afterAutospacing="0"/>
+        <w:ind w:left="720" w:hanging="360"/>
+        <w:rPr>
+          <w:u w:val="none"/>
+        </w:rPr>
+      </w:pPr>
+      <w:r>
+        <w:rPr>
+          <w:rtl w:val="0"/>
+        </w:rPr>
+        <w:t xml:space="preserve">Project No. 19/6-020/961-67/18</w:t>
+      </w:r>
+    </w:p>
+    <w:p>
+      <w:pPr>
+        <w:numPr>
+          <w:ilvl w:val="0"/>
+          <w:numId w:val="2"/>
+        </w:numPr>
+        <w:spacing w:after="0" w:afterAutospacing="0"/>
+        <w:ind w:left="720" w:hanging="360"/>
+        <w:rPr>
+          <w:u w:val="none"/>
+        </w:rPr>
+      </w:pPr>
+      <w:r>
+        <w:rPr>
+          <w:rtl w:val="0"/>
+        </w:rPr>
+        <w:t xml:space="preserve">ACROSS project</w:t>
+      </w:r>
+    </w:p>
+    <w:p>
+      <w:pPr>
+        <w:numPr>
+          <w:ilvl w:val="0"/>
+          <w:numId w:val="2"/>
+        </w:numPr>
+        <w:spacing w:after="0" w:afterAutospacing="0"/>
+        <w:ind w:left="720" w:hanging="360"/>
+        <w:rPr>
+          <w:u w:val="none"/>
+        </w:rPr>
+      </w:pPr>
+      <w:r>
+        <w:rPr>
+          <w:rtl w:val="0"/>
+        </w:rPr>
+        <w:t xml:space="preserve">285939 FP7-REGPOT-2011-1</w:t>
+      </w:r>
+    </w:p>
+    <w:p>
+      <w:pPr>
+        <w:numPr>
+          <w:ilvl w:val="0"/>
+          <w:numId w:val="2"/>
+        </w:numPr>
+        <w:spacing w:after="0" w:afterAutospacing="0"/>
+        <w:ind w:left="720" w:hanging="360"/>
+        <w:rPr>
+          <w:u w:val="none"/>
+        </w:rPr>
+      </w:pPr>
+      <w:r>
+        <w:rPr>
+          <w:rtl w:val="0"/>
+        </w:rPr>
+        <w:t xml:space="preserve">HHSN261200800001E</w:t>
+      </w:r>
+    </w:p>
+    <w:p>
+      <w:pPr>
+        <w:numPr>
+          <w:ilvl w:val="0"/>
+          <w:numId w:val="2"/>
+        </w:numPr>
+        <w:spacing w:after="0" w:afterAutospacing="0"/>
+        <w:ind w:left="720" w:hanging="360"/>
+        <w:rPr>
+          <w:u w:val="none"/>
+        </w:rPr>
+      </w:pPr>
+      <w:r>
+        <w:rPr>
+          <w:rtl w:val="0"/>
+        </w:rPr>
+        <w:t xml:space="preserve">113E164</w:t>
+      </w:r>
+    </w:p>
+    <w:p>
+      <w:pPr>
+        <w:numPr>
+          <w:ilvl w:val="0"/>
+          <w:numId w:val="2"/>
+        </w:numPr>
+        <w:spacing w:after="0" w:afterAutospacing="0"/>
+        <w:ind w:left="720" w:hanging="360"/>
+        <w:rPr>
+          <w:u w:val="none"/>
+        </w:rPr>
+      </w:pPr>
+      <w:r>
+        <w:rPr>
+          <w:rtl w:val="0"/>
+        </w:rPr>
+        <w:t xml:space="preserve">Project RAPIDO</w:t>
+      </w:r>
+    </w:p>
+    <w:p>
+      <w:pPr>
+        <w:numPr>
+          <w:ilvl w:val="0"/>
+          <w:numId w:val="2"/>
+        </w:numPr>
+        <w:spacing w:after="0" w:afterAutospacing="0"/>
+        <w:ind w:left="720" w:hanging="360"/>
+        <w:rPr>
+          <w:u w:val="none"/>
+        </w:rPr>
+      </w:pPr>
+      <w:r>
+        <w:rPr>
+          <w:rtl w:val="0"/>
+        </w:rPr>
+        <w:t xml:space="preserve">ANR-14-CE25-0007</w:t>
+      </w:r>
+    </w:p>
+    <w:p>
+      <w:pPr>
+        <w:numPr>
+          <w:ilvl w:val="0"/>
+          <w:numId w:val="2"/>
+        </w:numPr>
+        <w:spacing w:after="0" w:afterAutospacing="0"/>
+        <w:ind w:left="720" w:hanging="360"/>
+        <w:rPr>
+          <w:u w:val="none"/>
+        </w:rPr>
+      </w:pPr>
+      <w:r>
+        <w:rPr>
+          <w:rtl w:val="0"/>
+        </w:rPr>
+        <w:t xml:space="preserve">project ANR-11-IS02-0002</w:t>
+      </w:r>
+    </w:p>
+    <w:p>
+      <w:pPr>
+        <w:numPr>
+          <w:ilvl w:val="0"/>
+          <w:numId w:val="2"/>
+        </w:numPr>
+        <w:spacing w:after="0" w:afterAutospacing="0"/>
+        <w:ind w:left="720" w:hanging="360"/>
+        <w:rPr>
+          <w:u w:val="none"/>
+        </w:rPr>
+      </w:pPr>
+      <w:r>
+        <w:rPr>
+          <w:rtl w:val="0"/>
+        </w:rPr>
+        <w:t xml:space="preserve">61161130530</w:t>
+      </w:r>
+    </w:p>
+    <w:p>
+      <w:pPr>
+        <w:numPr>
+          <w:ilvl w:val="0"/>
+          <w:numId w:val="2"/>
+        </w:numPr>
+        <w:spacing w:after="0" w:afterAutospacing="0"/>
+        <w:ind w:left="720" w:hanging="360"/>
+        <w:rPr>
+          <w:u w:val="none"/>
+        </w:rPr>
+      </w:pPr>
+      <w:r>
+        <w:rPr>
+          <w:rtl w:val="0"/>
+        </w:rPr>
+        <w:t xml:space="preserve">EP/J009814/1</w:t>
+      </w:r>
+    </w:p>
+    <w:p>
+      <w:pPr>
+        <w:numPr>
+          <w:ilvl w:val="0"/>
+          <w:numId w:val="2"/>
+        </w:numPr>
+        <w:spacing w:after="0" w:afterAutospacing="0"/>
+        <w:ind w:left="720" w:hanging="360"/>
+        <w:rPr>
+          <w:u w:val="none"/>
+        </w:rPr>
+      </w:pPr>
+      <w:r>
+        <w:rPr>
+          <w:rtl w:val="0"/>
+        </w:rPr>
+        <w:t xml:space="preserve">project UIP-2014-09-7945</w:t>
+      </w:r>
+    </w:p>
+    <w:p>
+      <w:pPr>
+        <w:numPr>
+          <w:ilvl w:val="0"/>
+          <w:numId w:val="2"/>
+        </w:numPr>
+        <w:spacing w:after="0" w:afterAutospacing="0"/>
+        <w:ind w:left="720" w:hanging="360"/>
+        <w:rPr>
+          <w:u w:val="none"/>
+        </w:rPr>
+      </w:pPr>
+      <w:r>
+        <w:rPr>
+          <w:rtl w:val="0"/>
+        </w:rPr>
+        <w:t xml:space="preserve">COMPAT project</w:t>
+      </w:r>
+    </w:p>
+    <w:p>
+      <w:pPr>
+        <w:numPr>
+          <w:ilvl w:val="0"/>
+          <w:numId w:val="2"/>
+        </w:numPr>
+        <w:ind w:left="720" w:hanging="360"/>
+        <w:rPr>
+          <w:u w:val="none"/>
+        </w:rPr>
+      </w:pPr>
+      <w:r>
+        <w:rPr>
+          <w:rtl w:val="0"/>
+        </w:rPr>
+        <w:t xml:space="preserve">project 317657</w:t>
+      </w:r>
+    </w:p>
+    <w:p>
+      <w:pPr>
+        <w:ind w:left="0" w:firstLine="0"/>
+        <w:rPr/>
+      </w:pPr>
+      <w:r>
+        <w:rPr>
+          <w:rtl w:val="0"/>
+        </w:rPr>
+      </w:r>
+    </w:p>
+    <w:p>
+      <w:pPr>
+        <w:ind w:left="0" w:firstLine="0"/>
+        <w:rPr/>
+      </w:pPr>
+      <w:r>
+        <w:rPr>
+          <w:rtl w:val="0"/>
+        </w:rPr>
+      </w:r>
+    </w:p>
+    <w:p>
+      <w:pPr>
+        <w:ind w:left="0" w:firstLine="0"/>
+        <w:rPr/>
+      </w:pPr>
+      <w:r>
+        <w:rPr>
+          <w:rtl w:val="0"/>
+        </w:rPr>
+      </w:r>
+    </w:p>
+    <w:p>
+      <w:pPr>
+        <w:ind w:left="0" w:firstLine="0"/>
+        <w:rPr/>
+      </w:pPr>
+      <w:r>
+        <w:rPr>
+          <w:rtl w:val="0"/>
+        </w:rPr>
+      </w:r>
+    </w:p>
+    <w:p>
+      <w:pPr>
+        <w:rPr/>
+      </w:pPr>
+      <w:r>
+        <w:rPr>
+          <w:rtl w:val="0"/>
+        </w:rPr>
+      </w:r>
+    </w:p>
+    <w:p>
+      <w:pPr>
+        <w:rPr>
+          <w:i w:val="1"/>
+          <w:color w:val="404040"/>
+          <w:sz w:val="32"/>
+          <w:szCs w:val="32"/>
+        </w:rPr>
+      </w:pPr>
+      <w:r>
+        <w:rPr>
+          <w:i w:val="1"/>
+          <w:color w:val="404040"/>
+          <w:sz w:val="32"/>
+          <w:szCs w:val="32"/>
+          <w:rtl w:val="0"/>
+        </w:rPr>
+        <w:t xml:space="preserve">Estudio de patrones en nombres de grants</w:t>
+      </w:r>
+    </w:p>
+    <w:p>
+      <w:pPr>
+        <w:numPr>
+          <w:ilvl w:val="0"/>
+          <w:numId w:val="1"/>
+        </w:numPr>
+        <w:spacing w:after="0" w:afterAutospacing="0"/>
+        <w:ind w:left="720" w:hanging="360"/>
+        <w:rPr>
+          <w:u w:val="none"/>
+        </w:rPr>
+      </w:pPr>
+      <w:r>
+        <w:rPr>
+          <w:rtl w:val="0"/>
+        </w:rPr>
+        <w:t xml:space="preserve">grant agreement no. 231913</w:t>
+      </w:r>
+    </w:p>
+    <w:p>
+      <w:pPr>
+        <w:numPr>
+          <w:ilvl w:val="0"/>
+          <w:numId w:val="1"/>
+        </w:numPr>
+        <w:spacing w:after="0" w:afterAutospacing="0"/>
+        <w:ind w:left="720" w:hanging="360"/>
+        <w:rPr>
+          <w:u w:val="none"/>
+        </w:rPr>
+      </w:pPr>
+      <w:r>
+        <w:rPr>
+          <w:rtl w:val="0"/>
+        </w:rPr>
+        <w:t xml:space="preserve">grant agreement no 231396</w:t>
+      </w:r>
+    </w:p>
+    <w:p>
+      <w:pPr>
+        <w:numPr>
+          <w:ilvl w:val="0"/>
+          <w:numId w:val="1"/>
+        </w:numPr>
+        <w:spacing w:after="0" w:afterAutospacing="0"/>
+        <w:ind w:left="720" w:hanging="360"/>
+        <w:rPr>
+          <w:u w:val="none"/>
+        </w:rPr>
+      </w:pPr>
+      <w:r>
+        <w:rPr>
+          <w:rtl w:val="0"/>
+        </w:rPr>
+        <w:t xml:space="preserve">Grant number TEC2013-49430-EXP</w:t>
+      </w:r>
+    </w:p>
+    <w:p>
+      <w:pPr>
+        <w:numPr>
+          <w:ilvl w:val="0"/>
+          <w:numId w:val="1"/>
+        </w:numPr>
+        <w:spacing w:after="0" w:afterAutospacing="0"/>
+        <w:ind w:left="720" w:hanging="360"/>
+        <w:rPr>
+          <w:u w:val="none"/>
+        </w:rPr>
+      </w:pPr>
+      <w:r>
+        <w:rPr>
+          <w:rtl w:val="0"/>
+        </w:rPr>
+        <w:t xml:space="preserve">Grant number 388770</w:t>
+      </w:r>
+    </w:p>
+    <w:p>
+      <w:pPr>
+        <w:numPr>
+          <w:ilvl w:val="0"/>
+          <w:numId w:val="1"/>
+        </w:numPr>
+        <w:spacing w:after="0" w:afterAutospacing="0"/>
+        <w:ind w:left="720" w:hanging="360"/>
+        <w:rPr>
+          <w:u w:val="none"/>
+        </w:rPr>
+      </w:pPr>
+      <w:r>
+        <w:rPr>
+          <w:rtl w:val="0"/>
+        </w:rPr>
+        <w:t xml:space="preserve">grant agreement no. 101017501</w:t>
+      </w:r>
+    </w:p>
+    <w:p>
+      <w:pPr>
+        <w:numPr>
+          <w:ilvl w:val="0"/>
+          <w:numId w:val="1"/>
+        </w:numPr>
+        <w:spacing w:after="0" w:afterAutospacing="0"/>
+        <w:ind w:left="720" w:hanging="360"/>
+        <w:rPr>
+          <w:u w:val="none"/>
+        </w:rPr>
+      </w:pPr>
+      <w:r>
+        <w:rPr>
+          <w:rtl w:val="0"/>
+        </w:rPr>
+        <w:t xml:space="preserve">Grant agreement no. 604656</w:t>
+      </w:r>
+    </w:p>
+    <w:p>
+      <w:pPr>
+        <w:numPr>
+          <w:ilvl w:val="0"/>
+          <w:numId w:val="1"/>
+        </w:numPr>
+        <w:spacing w:after="0" w:afterAutospacing="0"/>
+        <w:ind w:left="720" w:hanging="360"/>
+        <w:rPr>
+          <w:u w:val="none"/>
+        </w:rPr>
+      </w:pPr>
+      <w:r>
+        <w:rPr>
+          <w:rtl w:val="0"/>
+        </w:rPr>
+        <w:t xml:space="preserve">Grants Agreement no. 317184</w:t>
+      </w:r>
+    </w:p>
+    <w:p>
+      <w:pPr>
+        <w:numPr>
+          <w:ilvl w:val="0"/>
+          <w:numId w:val="1"/>
+        </w:numPr>
+        <w:spacing w:after="0" w:afterAutospacing="0"/>
+        <w:ind w:left="720" w:hanging="360"/>
+        <w:rPr>
+          <w:u w:val="none"/>
+        </w:rPr>
+      </w:pPr>
+      <w:r>
+        <w:rPr>
+          <w:rtl w:val="0"/>
+        </w:rPr>
+        <w:t xml:space="preserve">grant number 14-24-00020</w:t>
+      </w:r>
+    </w:p>
+    <w:p>
+      <w:pPr>
+        <w:numPr>
+          <w:ilvl w:val="0"/>
+          <w:numId w:val="1"/>
+        </w:numPr>
+        <w:spacing w:after="0" w:afterAutospacing="0"/>
+        <w:ind w:left="720" w:hanging="360"/>
+        <w:rPr>
+          <w:u w:val="none"/>
+        </w:rPr>
+      </w:pPr>
+      <w:r>
+        <w:rPr>
+          <w:rtl w:val="0"/>
+        </w:rPr>
+        <w:t xml:space="preserve">Grants P20342-N13 and L628-N15</w:t>
+      </w:r>
+    </w:p>
+    <w:p>
+      <w:pPr>
+        <w:numPr>
+          <w:ilvl w:val="0"/>
+          <w:numId w:val="1"/>
+        </w:numPr>
+        <w:spacing w:after="0" w:afterAutospacing="0"/>
+        <w:ind w:left="720" w:hanging="360"/>
+        <w:rPr>
+          <w:u w:val="none"/>
+        </w:rPr>
+      </w:pPr>
+      <w:r>
+        <w:rPr>
+          <w:rtl w:val="0"/>
+        </w:rPr>
+        <w:t xml:space="preserve">Grant 822739</w:t>
+      </w:r>
+    </w:p>
+    <w:p>
+      <w:pPr>
+        <w:numPr>
+          <w:ilvl w:val="0"/>
+          <w:numId w:val="1"/>
+        </w:numPr>
+        <w:spacing w:after="0" w:afterAutospacing="0"/>
+        <w:ind w:left="720" w:hanging="360"/>
+        <w:rPr>
+          <w:u w:val="none"/>
+        </w:rPr>
+      </w:pPr>
+      <w:r>
+        <w:rPr>
+          <w:rtl w:val="0"/>
+        </w:rPr>
+        <w:t xml:space="preserve">grant number 036-0362027-2028</w:t>
+      </w:r>
+    </w:p>
+    <w:p>
+      <w:pPr>
+        <w:numPr>
+          <w:ilvl w:val="0"/>
+          <w:numId w:val="1"/>
+        </w:numPr>
+        <w:spacing w:after="0" w:afterAutospacing="0"/>
+        <w:ind w:left="720" w:hanging="360"/>
+        <w:rPr>
+          <w:u w:val="none"/>
+        </w:rPr>
+      </w:pPr>
+      <w:r>
+        <w:rPr>
+          <w:rtl w:val="0"/>
+        </w:rPr>
+        <w:t xml:space="preserve">grant 'Nanocrystalline diamond for Micro-Electro-Mechanical-Systems'</w:t>
+      </w:r>
+    </w:p>
+    <w:p>
+      <w:pPr>
+        <w:numPr>
+          <w:ilvl w:val="0"/>
+          <w:numId w:val="1"/>
+        </w:numPr>
+        <w:spacing w:after="0" w:afterAutospacing="0"/>
+        <w:ind w:left="720" w:hanging="360"/>
+        <w:rPr>
+          <w:u w:val="none"/>
+        </w:rPr>
+      </w:pPr>
+      <w:r>
+        <w:rPr>
+          <w:rtl w:val="0"/>
+        </w:rPr>
+        <w:t xml:space="preserve">grant no. 13.09.2.2.16</w:t>
+      </w:r>
+    </w:p>
+    <w:p>
+      <w:pPr>
+        <w:numPr>
+          <w:ilvl w:val="0"/>
+          <w:numId w:val="1"/>
+        </w:numPr>
+        <w:spacing w:after="0" w:afterAutospacing="0"/>
+        <w:ind w:left="720" w:hanging="360"/>
+        <w:rPr>
+          <w:u w:val="none"/>
+        </w:rPr>
+      </w:pPr>
+      <w:r>
+        <w:rPr>
+          <w:rtl w:val="0"/>
+        </w:rPr>
+        <w:t xml:space="preserve">grant NNX14AM24G</w:t>
+      </w:r>
+    </w:p>
+    <w:p>
+      <w:pPr>
+        <w:numPr>
+          <w:ilvl w:val="0"/>
+          <w:numId w:val="1"/>
+        </w:numPr>
+        <w:spacing w:after="0" w:afterAutospacing="0"/>
+        <w:ind w:left="720" w:hanging="360"/>
+        <w:rPr>
+          <w:u w:val="none"/>
+        </w:rPr>
+      </w:pPr>
+      <w:r>
+        <w:rPr>
+          <w:rtl w:val="0"/>
+        </w:rPr>
+        <w:t xml:space="preserve">grants #643.200.503</w:t>
+      </w:r>
+    </w:p>
+    <w:p>
+      <w:pPr>
+        <w:numPr>
+          <w:ilvl w:val="0"/>
+          <w:numId w:val="1"/>
+        </w:numPr>
+        <w:spacing w:after="0" w:afterAutospacing="0"/>
+        <w:ind w:left="720" w:hanging="360"/>
+        <w:rPr>
+          <w:u w:val="none"/>
+        </w:rPr>
+      </w:pPr>
+      <w:r>
+        <w:rPr>
+          <w:rtl w:val="0"/>
+        </w:rPr>
+        <w:t xml:space="preserve">#639.073.803</w:t>
+      </w:r>
+    </w:p>
+    <w:p>
+      <w:pPr>
+        <w:numPr>
+          <w:ilvl w:val="0"/>
+          <w:numId w:val="1"/>
+        </w:numPr>
+        <w:spacing w:after="0" w:afterAutospacing="0"/>
+        <w:ind w:left="720" w:hanging="360"/>
+        <w:rPr>
+          <w:u w:val="none"/>
+        </w:rPr>
+      </w:pPr>
+      <w:r>
+        <w:rPr>
+          <w:rtl w:val="0"/>
+        </w:rPr>
+        <w:t xml:space="preserve">614.061.608</w:t>
+      </w:r>
+    </w:p>
+    <w:p>
+      <w:pPr>
+        <w:numPr>
+          <w:ilvl w:val="0"/>
+          <w:numId w:val="1"/>
+        </w:numPr>
+        <w:ind w:left="720" w:hanging="360"/>
+        <w:rPr>
+          <w:u w:val="none"/>
+        </w:rPr>
+      </w:pPr>
+      <w:r>
+        <w:rPr>
+          <w:rtl w:val="0"/>
+        </w:rPr>
+        <w:t xml:space="preserve">grant agreement No 671564</w:t>
+      </w:r>
+    </w:p>
     <w:sectPr>
       <w:pgSz w:h="16838" w:w="11906" w:orient="portrait"/>
       <w:pgMar w:bottom="1417" w:top="1417" w:left="1701" w:right="1701" w:header="708" w:footer="708"/>
@@ -38036,7 +40018,234 @@
 </file>
 
 <file path=word/numbering.xml><?xml version="1.0" encoding="utf-8"?>
-<w:numbering xmlns:mc="http://schemas.openxmlformats.org/markup-compatibility/2006" xmlns:o="urn:schemas-microsoft-com:office:office" xmlns:r="http://schemas.openxmlformats.org/officeDocument/2006/relationships" xmlns:m="http://schemas.openxmlformats.org/officeDocument/2006/math" xmlns:v="urn:schemas-microsoft-com:vml" xmlns:wp="http://schemas.openxmlformats.org/drawingml/2006/wordprocessingDrawing" xmlns:w10="urn:schemas-microsoft-com:office:word" xmlns:w="http://schemas.openxmlformats.org/wordprocessingml/2006/main" xmlns:wne="http://schemas.microsoft.com/office/word/2006/wordml" xmlns:sl="http://schemas.openxmlformats.org/schemaLibrary/2006/main" xmlns:a="http://schemas.openxmlformats.org/drawingml/2006/main" xmlns:pic="http://schemas.openxmlformats.org/drawingml/2006/picture" xmlns:c="http://schemas.openxmlformats.org/drawingml/2006/chart" xmlns:lc="http://schemas.openxmlformats.org/drawingml/2006/lockedCanvas" xmlns:dgm="http://schemas.openxmlformats.org/drawingml/2006/diagram" xmlns:wps="http://schemas.microsoft.com/office/word/2010/wordprocessingShape" xmlns:wpg="http://schemas.microsoft.com/office/word/2010/wordprocessingGroup" xmlns:w14="http://schemas.microsoft.com/office/word/2010/wordml" xmlns:w15="http://schemas.microsoft.com/office/word/2012/wordml"/>
+<w:numbering xmlns:mc="http://schemas.openxmlformats.org/markup-compatibility/2006" xmlns:o="urn:schemas-microsoft-com:office:office" xmlns:r="http://schemas.openxmlformats.org/officeDocument/2006/relationships" xmlns:m="http://schemas.openxmlformats.org/officeDocument/2006/math" xmlns:v="urn:schemas-microsoft-com:vml" xmlns:wp="http://schemas.openxmlformats.org/drawingml/2006/wordprocessingDrawing" xmlns:w10="urn:schemas-microsoft-com:office:word" xmlns:w="http://schemas.openxmlformats.org/wordprocessingml/2006/main" xmlns:wne="http://schemas.microsoft.com/office/word/2006/wordml" xmlns:sl="http://schemas.openxmlformats.org/schemaLibrary/2006/main" xmlns:a="http://schemas.openxmlformats.org/drawingml/2006/main" xmlns:pic="http://schemas.openxmlformats.org/drawingml/2006/picture" xmlns:c="http://schemas.openxmlformats.org/drawingml/2006/chart" xmlns:lc="http://schemas.openxmlformats.org/drawingml/2006/lockedCanvas" xmlns:dgm="http://schemas.openxmlformats.org/drawingml/2006/diagram" xmlns:wps="http://schemas.microsoft.com/office/word/2010/wordprocessingShape" xmlns:wpg="http://schemas.microsoft.com/office/word/2010/wordprocessingGroup" xmlns:w14="http://schemas.microsoft.com/office/word/2010/wordml" xmlns:w15="http://schemas.microsoft.com/office/word/2012/wordml">
+  <w:abstractNum w:abstractNumId="1">
+    <w:lvl w:ilvl="0">
+      <w:start w:val="1"/>
+      <w:numFmt w:val="bullet"/>
+      <w:lvlText w:val="●"/>
+      <w:lvlJc w:val="left"/>
+      <w:pPr>
+        <w:ind w:left="720" w:hanging="360"/>
+      </w:pPr>
+      <w:rPr>
+        <w:u w:val="none"/>
+      </w:rPr>
+    </w:lvl>
+    <w:lvl w:ilvl="1">
+      <w:start w:val="1"/>
+      <w:numFmt w:val="bullet"/>
+      <w:lvlText w:val="○"/>
+      <w:lvlJc w:val="left"/>
+      <w:pPr>
+        <w:ind w:left="1440" w:hanging="360"/>
+      </w:pPr>
+      <w:rPr>
+        <w:u w:val="none"/>
+      </w:rPr>
+    </w:lvl>
+    <w:lvl w:ilvl="2">
+      <w:start w:val="1"/>
+      <w:numFmt w:val="bullet"/>
+      <w:lvlText w:val="■"/>
+      <w:lvlJc w:val="left"/>
+      <w:pPr>
+        <w:ind w:left="2160" w:hanging="360"/>
+      </w:pPr>
+      <w:rPr>
+        <w:u w:val="none"/>
+      </w:rPr>
+    </w:lvl>
+    <w:lvl w:ilvl="3">
+      <w:start w:val="1"/>
+      <w:numFmt w:val="bullet"/>
+      <w:lvlText w:val="●"/>
+      <w:lvlJc w:val="left"/>
+      <w:pPr>
+        <w:ind w:left="2880" w:hanging="360"/>
+      </w:pPr>
+      <w:rPr>
+        <w:u w:val="none"/>
+      </w:rPr>
+    </w:lvl>
+    <w:lvl w:ilvl="4">
+      <w:start w:val="1"/>
+      <w:numFmt w:val="bullet"/>
+      <w:lvlText w:val="○"/>
+      <w:lvlJc w:val="left"/>
+      <w:pPr>
+        <w:ind w:left="3600" w:hanging="360"/>
+      </w:pPr>
+      <w:rPr>
+        <w:u w:val="none"/>
+      </w:rPr>
+    </w:lvl>
+    <w:lvl w:ilvl="5">
+      <w:start w:val="1"/>
+      <w:numFmt w:val="bullet"/>
+      <w:lvlText w:val="■"/>
+      <w:lvlJc w:val="left"/>
+      <w:pPr>
+        <w:ind w:left="4320" w:hanging="360"/>
+      </w:pPr>
+      <w:rPr>
+        <w:u w:val="none"/>
+      </w:rPr>
+    </w:lvl>
+    <w:lvl w:ilvl="6">
+      <w:start w:val="1"/>
+      <w:numFmt w:val="bullet"/>
+      <w:lvlText w:val="●"/>
+      <w:lvlJc w:val="left"/>
+      <w:pPr>
+        <w:ind w:left="5040" w:hanging="360"/>
+      </w:pPr>
+      <w:rPr>
+        <w:u w:val="none"/>
+      </w:rPr>
+    </w:lvl>
+    <w:lvl w:ilvl="7">
+      <w:start w:val="1"/>
+      <w:numFmt w:val="bullet"/>
+      <w:lvlText w:val="○"/>
+      <w:lvlJc w:val="left"/>
+      <w:pPr>
+        <w:ind w:left="5760" w:hanging="360"/>
+      </w:pPr>
+      <w:rPr>
+        <w:u w:val="none"/>
+      </w:rPr>
+    </w:lvl>
+    <w:lvl w:ilvl="8">
+      <w:start w:val="1"/>
+      <w:numFmt w:val="bullet"/>
+      <w:lvlText w:val="■"/>
+      <w:lvlJc w:val="left"/>
+      <w:pPr>
+        <w:ind w:left="6480" w:hanging="360"/>
+      </w:pPr>
+      <w:rPr>
+        <w:u w:val="none"/>
+      </w:rPr>
+    </w:lvl>
+  </w:abstractNum>
+  <w:abstractNum w:abstractNumId="2">
+    <w:lvl w:ilvl="0">
+      <w:start w:val="1"/>
+      <w:numFmt w:val="bullet"/>
+      <w:lvlText w:val="●"/>
+      <w:lvlJc w:val="left"/>
+      <w:pPr>
+        <w:ind w:left="720" w:hanging="360"/>
+      </w:pPr>
+      <w:rPr>
+        <w:u w:val="none"/>
+      </w:rPr>
+    </w:lvl>
+    <w:lvl w:ilvl="1">
+      <w:start w:val="1"/>
+      <w:numFmt w:val="bullet"/>
+      <w:lvlText w:val="○"/>
+      <w:lvlJc w:val="left"/>
+      <w:pPr>
+        <w:ind w:left="1440" w:hanging="360"/>
+      </w:pPr>
+      <w:rPr>
+        <w:u w:val="none"/>
+      </w:rPr>
+    </w:lvl>
+    <w:lvl w:ilvl="2">
+      <w:start w:val="1"/>
+      <w:numFmt w:val="bullet"/>
+      <w:lvlText w:val="■"/>
+      <w:lvlJc w:val="left"/>
+      <w:pPr>
+        <w:ind w:left="2160" w:hanging="360"/>
+      </w:pPr>
+      <w:rPr>
+        <w:u w:val="none"/>
+      </w:rPr>
+    </w:lvl>
+    <w:lvl w:ilvl="3">
+      <w:start w:val="1"/>
+      <w:numFmt w:val="bullet"/>
+      <w:lvlText w:val="●"/>
+      <w:lvlJc w:val="left"/>
+      <w:pPr>
+        <w:ind w:left="2880" w:hanging="360"/>
+      </w:pPr>
+      <w:rPr>
+        <w:u w:val="none"/>
+      </w:rPr>
+    </w:lvl>
+    <w:lvl w:ilvl="4">
+      <w:start w:val="1"/>
+      <w:numFmt w:val="bullet"/>
+      <w:lvlText w:val="○"/>
+      <w:lvlJc w:val="left"/>
+      <w:pPr>
+        <w:ind w:left="3600" w:hanging="360"/>
+      </w:pPr>
+      <w:rPr>
+        <w:u w:val="none"/>
+      </w:rPr>
+    </w:lvl>
+    <w:lvl w:ilvl="5">
+      <w:start w:val="1"/>
+      <w:numFmt w:val="bullet"/>
+      <w:lvlText w:val="■"/>
+      <w:lvlJc w:val="left"/>
+      <w:pPr>
+        <w:ind w:left="4320" w:hanging="360"/>
+      </w:pPr>
+      <w:rPr>
+        <w:u w:val="none"/>
+      </w:rPr>
+    </w:lvl>
+    <w:lvl w:ilvl="6">
+      <w:start w:val="1"/>
+      <w:numFmt w:val="bullet"/>
+      <w:lvlText w:val="●"/>
+      <w:lvlJc w:val="left"/>
+      <w:pPr>
+        <w:ind w:left="5040" w:hanging="360"/>
+      </w:pPr>
+      <w:rPr>
+        <w:u w:val="none"/>
+      </w:rPr>
+    </w:lvl>
+    <w:lvl w:ilvl="7">
+      <w:start w:val="1"/>
+      <w:numFmt w:val="bullet"/>
+      <w:lvlText w:val="○"/>
+      <w:lvlJc w:val="left"/>
+      <w:pPr>
+        <w:ind w:left="5760" w:hanging="360"/>
+      </w:pPr>
+      <w:rPr>
+        <w:u w:val="none"/>
+      </w:rPr>
+    </w:lvl>
+    <w:lvl w:ilvl="8">
+      <w:start w:val="1"/>
+      <w:numFmt w:val="bullet"/>
+      <w:lvlText w:val="■"/>
+      <w:lvlJc w:val="left"/>
+      <w:pPr>
+        <w:ind w:left="6480" w:hanging="360"/>
+      </w:pPr>
+      <w:rPr>
+        <w:u w:val="none"/>
+      </w:rPr>
+    </w:lvl>
+  </w:abstractNum>
+  <w:num w:numId="1">
+    <w:abstractNumId w:val="1"/>
+  </w:num>
+  <w:num w:numId="2">
+    <w:abstractNumId w:val="2"/>
+  </w:num>
+</w:numbering>
 </file>
 
 <file path=word/styles.xml><?xml version="1.0" encoding="utf-8"?>
@@ -38056,6 +40265,121 @@
       </w:pPr>
     </w:pPrDefault>
   </w:docDefaults>
+  <w:style w:type="paragraph" w:styleId="Normal" w:default="1">
+    <w:name w:val="normal"/>
+  </w:style>
+  <w:style w:type="table" w:styleId="TableNormal" w:default="1">
+    <w:name w:val="Table Normal"/>
+  </w:style>
+  <w:style w:type="paragraph" w:styleId="Heading1">
+    <w:name w:val="heading 1"/>
+    <w:basedOn w:val="Normal"/>
+    <w:next w:val="Normal"/>
+    <w:pPr>
+      <w:keepNext w:val="1"/>
+      <w:keepLines w:val="1"/>
+      <w:spacing w:after="0" w:before="240" w:lineRule="auto"/>
+    </w:pPr>
+    <w:rPr>
+      <w:rFonts w:ascii="Calibri" w:cs="Calibri" w:eastAsia="Calibri" w:hAnsi="Calibri"/>
+      <w:color w:val="2f5496"/>
+      <w:sz w:val="32"/>
+      <w:szCs w:val="32"/>
+    </w:rPr>
+  </w:style>
+  <w:style w:type="paragraph" w:styleId="Heading2">
+    <w:name w:val="heading 2"/>
+    <w:basedOn w:val="Normal"/>
+    <w:next w:val="Normal"/>
+    <w:pPr>
+      <w:keepNext w:val="1"/>
+      <w:keepLines w:val="1"/>
+      <w:spacing w:after="0" w:before="40" w:lineRule="auto"/>
+    </w:pPr>
+    <w:rPr>
+      <w:rFonts w:ascii="Calibri" w:cs="Calibri" w:eastAsia="Calibri" w:hAnsi="Calibri"/>
+      <w:color w:val="2f5496"/>
+      <w:sz w:val="26"/>
+      <w:szCs w:val="26"/>
+    </w:rPr>
+  </w:style>
+  <w:style w:type="paragraph" w:styleId="Heading3">
+    <w:name w:val="heading 3"/>
+    <w:basedOn w:val="Normal"/>
+    <w:next w:val="Normal"/>
+    <w:pPr>
+      <w:keepNext w:val="1"/>
+      <w:keepLines w:val="1"/>
+      <w:spacing w:after="0" w:before="40" w:lineRule="auto"/>
+    </w:pPr>
+    <w:rPr>
+      <w:rFonts w:ascii="Calibri" w:cs="Calibri" w:eastAsia="Calibri" w:hAnsi="Calibri"/>
+      <w:color w:val="1f3863"/>
+      <w:sz w:val="24"/>
+      <w:szCs w:val="24"/>
+    </w:rPr>
+  </w:style>
+  <w:style w:type="paragraph" w:styleId="Heading4">
+    <w:name w:val="heading 4"/>
+    <w:basedOn w:val="Normal"/>
+    <w:next w:val="Normal"/>
+    <w:pPr>
+      <w:keepNext w:val="1"/>
+      <w:keepLines w:val="1"/>
+      <w:pageBreakBefore w:val="0"/>
+      <w:spacing w:after="40" w:before="240" w:lineRule="auto"/>
+    </w:pPr>
+    <w:rPr>
+      <w:b w:val="1"/>
+      <w:sz w:val="24"/>
+      <w:szCs w:val="24"/>
+    </w:rPr>
+  </w:style>
+  <w:style w:type="paragraph" w:styleId="Heading5">
+    <w:name w:val="heading 5"/>
+    <w:basedOn w:val="Normal"/>
+    <w:next w:val="Normal"/>
+    <w:pPr>
+      <w:keepNext w:val="1"/>
+      <w:keepLines w:val="1"/>
+      <w:pageBreakBefore w:val="0"/>
+      <w:spacing w:after="40" w:before="220" w:lineRule="auto"/>
+    </w:pPr>
+    <w:rPr>
+      <w:b w:val="1"/>
+      <w:sz w:val="22"/>
+      <w:szCs w:val="22"/>
+    </w:rPr>
+  </w:style>
+  <w:style w:type="paragraph" w:styleId="Heading6">
+    <w:name w:val="heading 6"/>
+    <w:basedOn w:val="Normal"/>
+    <w:next w:val="Normal"/>
+    <w:pPr>
+      <w:keepNext w:val="1"/>
+      <w:keepLines w:val="1"/>
+      <w:pageBreakBefore w:val="0"/>
+      <w:spacing w:after="40" w:before="200" w:lineRule="auto"/>
+    </w:pPr>
+    <w:rPr>
+      <w:b w:val="1"/>
+      <w:sz w:val="20"/>
+      <w:szCs w:val="20"/>
+    </w:rPr>
+  </w:style>
+  <w:style w:type="paragraph" w:styleId="Title">
+    <w:name w:val="Title"/>
+    <w:basedOn w:val="Normal"/>
+    <w:next w:val="Normal"/>
+    <w:pPr>
+      <w:spacing w:after="0" w:line="240" w:lineRule="auto"/>
+    </w:pPr>
+    <w:rPr>
+      <w:rFonts w:ascii="Calibri" w:cs="Calibri" w:eastAsia="Calibri" w:hAnsi="Calibri"/>
+      <w:sz w:val="56"/>
+      <w:szCs w:val="56"/>
+    </w:rPr>
+  </w:style>
   <w:style w:type="paragraph" w:styleId="Normal" w:default="1">
     <w:name w:val="normal"/>
   </w:style>
@@ -39090,6 +41414,536 @@
       </w:tblCellMar>
     </w:tblPr>
   </w:style>
+  <w:style w:type="paragraph" w:styleId="Subtitle">
+    <w:name w:val="Subtitle"/>
+    <w:basedOn w:val="Normal"/>
+    <w:next w:val="Normal"/>
+    <w:pPr>
+      <w:keepNext w:val="1"/>
+      <w:keepLines w:val="1"/>
+      <w:pageBreakBefore w:val="0"/>
+      <w:spacing w:after="80" w:before="360" w:lineRule="auto"/>
+    </w:pPr>
+    <w:rPr>
+      <w:rFonts w:ascii="Georgia" w:cs="Georgia" w:eastAsia="Georgia" w:hAnsi="Georgia"/>
+      <w:i w:val="1"/>
+      <w:color w:val="666666"/>
+      <w:sz w:val="48"/>
+      <w:szCs w:val="48"/>
+    </w:rPr>
+  </w:style>
+  <w:style w:type="table" w:styleId="Table1">
+    <w:basedOn w:val="TableNormal"/>
+    <w:pPr>
+      <w:spacing w:after="0" w:line="240" w:lineRule="auto"/>
+    </w:pPr>
+    <w:tblPr>
+      <w:tblStyleRowBandSize w:val="1"/>
+      <w:tblStyleColBandSize w:val="1"/>
+      <w:tblCellMar>
+        <w:top w:w="0.0" w:type="dxa"/>
+        <w:left w:w="108.0" w:type="dxa"/>
+        <w:bottom w:w="0.0" w:type="dxa"/>
+        <w:right w:w="108.0" w:type="dxa"/>
+      </w:tblCellMar>
+    </w:tblPr>
+  </w:style>
+  <w:style w:type="table" w:styleId="Table2">
+    <w:basedOn w:val="TableNormal"/>
+    <w:pPr>
+      <w:spacing w:after="0" w:line="240" w:lineRule="auto"/>
+    </w:pPr>
+    <w:tblPr>
+      <w:tblStyleRowBandSize w:val="1"/>
+      <w:tblStyleColBandSize w:val="1"/>
+      <w:tblCellMar>
+        <w:top w:w="0.0" w:type="dxa"/>
+        <w:left w:w="108.0" w:type="dxa"/>
+        <w:bottom w:w="0.0" w:type="dxa"/>
+        <w:right w:w="108.0" w:type="dxa"/>
+      </w:tblCellMar>
+    </w:tblPr>
+  </w:style>
+  <w:style w:type="table" w:styleId="Table3">
+    <w:basedOn w:val="TableNormal"/>
+    <w:pPr>
+      <w:spacing w:after="0" w:line="240" w:lineRule="auto"/>
+    </w:pPr>
+    <w:tblPr>
+      <w:tblStyleRowBandSize w:val="1"/>
+      <w:tblStyleColBandSize w:val="1"/>
+      <w:tblCellMar>
+        <w:top w:w="0.0" w:type="dxa"/>
+        <w:left w:w="108.0" w:type="dxa"/>
+        <w:bottom w:w="0.0" w:type="dxa"/>
+        <w:right w:w="108.0" w:type="dxa"/>
+      </w:tblCellMar>
+    </w:tblPr>
+  </w:style>
+  <w:style w:type="table" w:styleId="Table4">
+    <w:basedOn w:val="TableNormal"/>
+    <w:pPr>
+      <w:spacing w:after="0" w:line="240" w:lineRule="auto"/>
+    </w:pPr>
+    <w:tblPr>
+      <w:tblStyleRowBandSize w:val="1"/>
+      <w:tblStyleColBandSize w:val="1"/>
+      <w:tblCellMar>
+        <w:top w:w="0.0" w:type="dxa"/>
+        <w:left w:w="108.0" w:type="dxa"/>
+        <w:bottom w:w="0.0" w:type="dxa"/>
+        <w:right w:w="108.0" w:type="dxa"/>
+      </w:tblCellMar>
+    </w:tblPr>
+  </w:style>
+  <w:style w:type="table" w:styleId="Table5">
+    <w:basedOn w:val="TableNormal"/>
+    <w:pPr>
+      <w:spacing w:after="0" w:line="240" w:lineRule="auto"/>
+    </w:pPr>
+    <w:tblPr>
+      <w:tblStyleRowBandSize w:val="1"/>
+      <w:tblStyleColBandSize w:val="1"/>
+      <w:tblCellMar>
+        <w:top w:w="0.0" w:type="dxa"/>
+        <w:left w:w="108.0" w:type="dxa"/>
+        <w:bottom w:w="0.0" w:type="dxa"/>
+        <w:right w:w="108.0" w:type="dxa"/>
+      </w:tblCellMar>
+    </w:tblPr>
+  </w:style>
+  <w:style w:type="table" w:styleId="Table6">
+    <w:basedOn w:val="TableNormal"/>
+    <w:pPr>
+      <w:spacing w:after="0" w:line="240" w:lineRule="auto"/>
+    </w:pPr>
+    <w:tblPr>
+      <w:tblStyleRowBandSize w:val="1"/>
+      <w:tblStyleColBandSize w:val="1"/>
+      <w:tblCellMar>
+        <w:top w:w="0.0" w:type="dxa"/>
+        <w:left w:w="108.0" w:type="dxa"/>
+        <w:bottom w:w="0.0" w:type="dxa"/>
+        <w:right w:w="108.0" w:type="dxa"/>
+      </w:tblCellMar>
+    </w:tblPr>
+  </w:style>
+  <w:style w:type="table" w:styleId="Table7">
+    <w:basedOn w:val="TableNormal"/>
+    <w:pPr>
+      <w:spacing w:after="0" w:line="240" w:lineRule="auto"/>
+    </w:pPr>
+    <w:tblPr>
+      <w:tblStyleRowBandSize w:val="1"/>
+      <w:tblStyleColBandSize w:val="1"/>
+      <w:tblCellMar>
+        <w:top w:w="0.0" w:type="dxa"/>
+        <w:left w:w="108.0" w:type="dxa"/>
+        <w:bottom w:w="0.0" w:type="dxa"/>
+        <w:right w:w="108.0" w:type="dxa"/>
+      </w:tblCellMar>
+    </w:tblPr>
+  </w:style>
+  <w:style w:type="table" w:styleId="Table8">
+    <w:basedOn w:val="TableNormal"/>
+    <w:pPr>
+      <w:spacing w:after="0" w:line="240" w:lineRule="auto"/>
+    </w:pPr>
+    <w:tblPr>
+      <w:tblStyleRowBandSize w:val="1"/>
+      <w:tblStyleColBandSize w:val="1"/>
+      <w:tblCellMar>
+        <w:top w:w="0.0" w:type="dxa"/>
+        <w:left w:w="108.0" w:type="dxa"/>
+        <w:bottom w:w="0.0" w:type="dxa"/>
+        <w:right w:w="108.0" w:type="dxa"/>
+      </w:tblCellMar>
+    </w:tblPr>
+  </w:style>
+  <w:style w:type="table" w:styleId="Table9">
+    <w:basedOn w:val="TableNormal"/>
+    <w:pPr>
+      <w:spacing w:after="0" w:line="240" w:lineRule="auto"/>
+    </w:pPr>
+    <w:tblPr>
+      <w:tblStyleRowBandSize w:val="1"/>
+      <w:tblStyleColBandSize w:val="1"/>
+      <w:tblCellMar>
+        <w:top w:w="0.0" w:type="dxa"/>
+        <w:left w:w="108.0" w:type="dxa"/>
+        <w:bottom w:w="0.0" w:type="dxa"/>
+        <w:right w:w="108.0" w:type="dxa"/>
+      </w:tblCellMar>
+    </w:tblPr>
+  </w:style>
+  <w:style w:type="table" w:styleId="Table10">
+    <w:basedOn w:val="TableNormal"/>
+    <w:pPr>
+      <w:spacing w:after="0" w:line="240" w:lineRule="auto"/>
+    </w:pPr>
+    <w:tblPr>
+      <w:tblStyleRowBandSize w:val="1"/>
+      <w:tblStyleColBandSize w:val="1"/>
+      <w:tblCellMar>
+        <w:top w:w="0.0" w:type="dxa"/>
+        <w:left w:w="108.0" w:type="dxa"/>
+        <w:bottom w:w="0.0" w:type="dxa"/>
+        <w:right w:w="108.0" w:type="dxa"/>
+      </w:tblCellMar>
+    </w:tblPr>
+  </w:style>
+  <w:style w:type="table" w:styleId="Table11">
+    <w:basedOn w:val="TableNormal"/>
+    <w:pPr>
+      <w:spacing w:after="0" w:line="240" w:lineRule="auto"/>
+    </w:pPr>
+    <w:tblPr>
+      <w:tblStyleRowBandSize w:val="1"/>
+      <w:tblStyleColBandSize w:val="1"/>
+      <w:tblCellMar>
+        <w:top w:w="0.0" w:type="dxa"/>
+        <w:left w:w="108.0" w:type="dxa"/>
+        <w:bottom w:w="0.0" w:type="dxa"/>
+        <w:right w:w="108.0" w:type="dxa"/>
+      </w:tblCellMar>
+    </w:tblPr>
+  </w:style>
+  <w:style w:type="table" w:styleId="Table12">
+    <w:basedOn w:val="TableNormal"/>
+    <w:pPr>
+      <w:spacing w:after="0" w:line="240" w:lineRule="auto"/>
+    </w:pPr>
+    <w:tblPr>
+      <w:tblStyleRowBandSize w:val="1"/>
+      <w:tblStyleColBandSize w:val="1"/>
+      <w:tblCellMar>
+        <w:top w:w="0.0" w:type="dxa"/>
+        <w:left w:w="108.0" w:type="dxa"/>
+        <w:bottom w:w="0.0" w:type="dxa"/>
+        <w:right w:w="108.0" w:type="dxa"/>
+      </w:tblCellMar>
+    </w:tblPr>
+  </w:style>
+  <w:style w:type="table" w:styleId="Table13">
+    <w:basedOn w:val="TableNormal"/>
+    <w:pPr>
+      <w:spacing w:after="0" w:line="240" w:lineRule="auto"/>
+    </w:pPr>
+    <w:tblPr>
+      <w:tblStyleRowBandSize w:val="1"/>
+      <w:tblStyleColBandSize w:val="1"/>
+      <w:tblCellMar>
+        <w:top w:w="0.0" w:type="dxa"/>
+        <w:left w:w="108.0" w:type="dxa"/>
+        <w:bottom w:w="0.0" w:type="dxa"/>
+        <w:right w:w="108.0" w:type="dxa"/>
+      </w:tblCellMar>
+    </w:tblPr>
+  </w:style>
+  <w:style w:type="table" w:styleId="Table14">
+    <w:basedOn w:val="TableNormal"/>
+    <w:pPr>
+      <w:spacing w:after="0" w:line="240" w:lineRule="auto"/>
+    </w:pPr>
+    <w:tblPr>
+      <w:tblStyleRowBandSize w:val="1"/>
+      <w:tblStyleColBandSize w:val="1"/>
+      <w:tblCellMar>
+        <w:top w:w="0.0" w:type="dxa"/>
+        <w:left w:w="108.0" w:type="dxa"/>
+        <w:bottom w:w="0.0" w:type="dxa"/>
+        <w:right w:w="108.0" w:type="dxa"/>
+      </w:tblCellMar>
+    </w:tblPr>
+  </w:style>
+  <w:style w:type="table" w:styleId="Table15">
+    <w:basedOn w:val="TableNormal"/>
+    <w:pPr>
+      <w:spacing w:after="0" w:line="240" w:lineRule="auto"/>
+    </w:pPr>
+    <w:tblPr>
+      <w:tblStyleRowBandSize w:val="1"/>
+      <w:tblStyleColBandSize w:val="1"/>
+      <w:tblCellMar>
+        <w:top w:w="0.0" w:type="dxa"/>
+        <w:left w:w="108.0" w:type="dxa"/>
+        <w:bottom w:w="0.0" w:type="dxa"/>
+        <w:right w:w="108.0" w:type="dxa"/>
+      </w:tblCellMar>
+    </w:tblPr>
+  </w:style>
+  <w:style w:type="table" w:styleId="Table16">
+    <w:basedOn w:val="TableNormal"/>
+    <w:pPr>
+      <w:spacing w:after="0" w:line="240" w:lineRule="auto"/>
+    </w:pPr>
+    <w:tblPr>
+      <w:tblStyleRowBandSize w:val="1"/>
+      <w:tblStyleColBandSize w:val="1"/>
+      <w:tblCellMar>
+        <w:top w:w="0.0" w:type="dxa"/>
+        <w:left w:w="108.0" w:type="dxa"/>
+        <w:bottom w:w="0.0" w:type="dxa"/>
+        <w:right w:w="108.0" w:type="dxa"/>
+      </w:tblCellMar>
+    </w:tblPr>
+  </w:style>
+  <w:style w:type="table" w:styleId="Table17">
+    <w:basedOn w:val="TableNormal"/>
+    <w:pPr>
+      <w:spacing w:after="0" w:line="240" w:lineRule="auto"/>
+    </w:pPr>
+    <w:tblPr>
+      <w:tblStyleRowBandSize w:val="1"/>
+      <w:tblStyleColBandSize w:val="1"/>
+      <w:tblCellMar>
+        <w:top w:w="0.0" w:type="dxa"/>
+        <w:left w:w="108.0" w:type="dxa"/>
+        <w:bottom w:w="0.0" w:type="dxa"/>
+        <w:right w:w="108.0" w:type="dxa"/>
+      </w:tblCellMar>
+    </w:tblPr>
+  </w:style>
+  <w:style w:type="table" w:styleId="Table18">
+    <w:basedOn w:val="TableNormal"/>
+    <w:pPr>
+      <w:spacing w:after="0" w:line="240" w:lineRule="auto"/>
+    </w:pPr>
+    <w:tblPr>
+      <w:tblStyleRowBandSize w:val="1"/>
+      <w:tblStyleColBandSize w:val="1"/>
+      <w:tblCellMar>
+        <w:top w:w="0.0" w:type="dxa"/>
+        <w:left w:w="108.0" w:type="dxa"/>
+        <w:bottom w:w="0.0" w:type="dxa"/>
+        <w:right w:w="108.0" w:type="dxa"/>
+      </w:tblCellMar>
+    </w:tblPr>
+  </w:style>
+  <w:style w:type="table" w:styleId="Table19">
+    <w:basedOn w:val="TableNormal"/>
+    <w:pPr>
+      <w:spacing w:after="0" w:line="240" w:lineRule="auto"/>
+    </w:pPr>
+    <w:tblPr>
+      <w:tblStyleRowBandSize w:val="1"/>
+      <w:tblStyleColBandSize w:val="1"/>
+      <w:tblCellMar>
+        <w:top w:w="0.0" w:type="dxa"/>
+        <w:left w:w="108.0" w:type="dxa"/>
+        <w:bottom w:w="0.0" w:type="dxa"/>
+        <w:right w:w="108.0" w:type="dxa"/>
+      </w:tblCellMar>
+    </w:tblPr>
+  </w:style>
+  <w:style w:type="table" w:styleId="Table20">
+    <w:basedOn w:val="TableNormal"/>
+    <w:pPr>
+      <w:spacing w:after="0" w:line="240" w:lineRule="auto"/>
+    </w:pPr>
+    <w:tblPr>
+      <w:tblStyleRowBandSize w:val="1"/>
+      <w:tblStyleColBandSize w:val="1"/>
+      <w:tblCellMar>
+        <w:top w:w="0.0" w:type="dxa"/>
+        <w:left w:w="108.0" w:type="dxa"/>
+        <w:bottom w:w="0.0" w:type="dxa"/>
+        <w:right w:w="108.0" w:type="dxa"/>
+      </w:tblCellMar>
+    </w:tblPr>
+  </w:style>
+  <w:style w:type="table" w:styleId="Table21">
+    <w:basedOn w:val="TableNormal"/>
+    <w:pPr>
+      <w:spacing w:after="0" w:line="240" w:lineRule="auto"/>
+    </w:pPr>
+    <w:tblPr>
+      <w:tblStyleRowBandSize w:val="1"/>
+      <w:tblStyleColBandSize w:val="1"/>
+      <w:tblCellMar>
+        <w:top w:w="0.0" w:type="dxa"/>
+        <w:left w:w="108.0" w:type="dxa"/>
+        <w:bottom w:w="0.0" w:type="dxa"/>
+        <w:right w:w="108.0" w:type="dxa"/>
+      </w:tblCellMar>
+    </w:tblPr>
+  </w:style>
+  <w:style w:type="table" w:styleId="Table22">
+    <w:basedOn w:val="TableNormal"/>
+    <w:pPr>
+      <w:spacing w:after="0" w:line="240" w:lineRule="auto"/>
+    </w:pPr>
+    <w:tblPr>
+      <w:tblStyleRowBandSize w:val="1"/>
+      <w:tblStyleColBandSize w:val="1"/>
+      <w:tblCellMar>
+        <w:top w:w="0.0" w:type="dxa"/>
+        <w:left w:w="108.0" w:type="dxa"/>
+        <w:bottom w:w="0.0" w:type="dxa"/>
+        <w:right w:w="108.0" w:type="dxa"/>
+      </w:tblCellMar>
+    </w:tblPr>
+  </w:style>
+  <w:style w:type="table" w:styleId="Table23">
+    <w:basedOn w:val="TableNormal"/>
+    <w:pPr>
+      <w:spacing w:after="0" w:line="240" w:lineRule="auto"/>
+    </w:pPr>
+    <w:tblPr>
+      <w:tblStyleRowBandSize w:val="1"/>
+      <w:tblStyleColBandSize w:val="1"/>
+      <w:tblCellMar>
+        <w:top w:w="0.0" w:type="dxa"/>
+        <w:left w:w="108.0" w:type="dxa"/>
+        <w:bottom w:w="0.0" w:type="dxa"/>
+        <w:right w:w="108.0" w:type="dxa"/>
+      </w:tblCellMar>
+    </w:tblPr>
+  </w:style>
+  <w:style w:type="table" w:styleId="Table24">
+    <w:basedOn w:val="TableNormal"/>
+    <w:pPr>
+      <w:spacing w:after="0" w:line="240" w:lineRule="auto"/>
+    </w:pPr>
+    <w:tblPr>
+      <w:tblStyleRowBandSize w:val="1"/>
+      <w:tblStyleColBandSize w:val="1"/>
+      <w:tblCellMar>
+        <w:top w:w="0.0" w:type="dxa"/>
+        <w:left w:w="108.0" w:type="dxa"/>
+        <w:bottom w:w="0.0" w:type="dxa"/>
+        <w:right w:w="108.0" w:type="dxa"/>
+      </w:tblCellMar>
+    </w:tblPr>
+  </w:style>
+  <w:style w:type="table" w:styleId="Table25">
+    <w:basedOn w:val="TableNormal"/>
+    <w:pPr>
+      <w:spacing w:after="0" w:line="240" w:lineRule="auto"/>
+    </w:pPr>
+    <w:tblPr>
+      <w:tblStyleRowBandSize w:val="1"/>
+      <w:tblStyleColBandSize w:val="1"/>
+      <w:tblCellMar>
+        <w:top w:w="0.0" w:type="dxa"/>
+        <w:left w:w="108.0" w:type="dxa"/>
+        <w:bottom w:w="0.0" w:type="dxa"/>
+        <w:right w:w="108.0" w:type="dxa"/>
+      </w:tblCellMar>
+    </w:tblPr>
+  </w:style>
+  <w:style w:type="table" w:styleId="Table26">
+    <w:basedOn w:val="TableNormal"/>
+    <w:pPr>
+      <w:spacing w:after="0" w:line="240" w:lineRule="auto"/>
+    </w:pPr>
+    <w:tblPr>
+      <w:tblStyleRowBandSize w:val="1"/>
+      <w:tblStyleColBandSize w:val="1"/>
+      <w:tblCellMar>
+        <w:top w:w="0.0" w:type="dxa"/>
+        <w:left w:w="108.0" w:type="dxa"/>
+        <w:bottom w:w="0.0" w:type="dxa"/>
+        <w:right w:w="108.0" w:type="dxa"/>
+      </w:tblCellMar>
+    </w:tblPr>
+  </w:style>
+  <w:style w:type="table" w:styleId="Table27">
+    <w:basedOn w:val="TableNormal"/>
+    <w:pPr>
+      <w:spacing w:after="0" w:line="240" w:lineRule="auto"/>
+    </w:pPr>
+    <w:tblPr>
+      <w:tblStyleRowBandSize w:val="1"/>
+      <w:tblStyleColBandSize w:val="1"/>
+      <w:tblCellMar>
+        <w:top w:w="0.0" w:type="dxa"/>
+        <w:left w:w="108.0" w:type="dxa"/>
+        <w:bottom w:w="0.0" w:type="dxa"/>
+        <w:right w:w="108.0" w:type="dxa"/>
+      </w:tblCellMar>
+    </w:tblPr>
+  </w:style>
+  <w:style w:type="table" w:styleId="Table28">
+    <w:basedOn w:val="TableNormal"/>
+    <w:pPr>
+      <w:spacing w:after="0" w:line="240" w:lineRule="auto"/>
+    </w:pPr>
+    <w:tblPr>
+      <w:tblStyleRowBandSize w:val="1"/>
+      <w:tblStyleColBandSize w:val="1"/>
+      <w:tblCellMar>
+        <w:top w:w="0.0" w:type="dxa"/>
+        <w:left w:w="108.0" w:type="dxa"/>
+        <w:bottom w:w="0.0" w:type="dxa"/>
+        <w:right w:w="108.0" w:type="dxa"/>
+      </w:tblCellMar>
+    </w:tblPr>
+  </w:style>
+  <w:style w:type="table" w:styleId="Table29">
+    <w:basedOn w:val="TableNormal"/>
+    <w:pPr>
+      <w:spacing w:after="0" w:line="240" w:lineRule="auto"/>
+    </w:pPr>
+    <w:tblPr>
+      <w:tblStyleRowBandSize w:val="1"/>
+      <w:tblStyleColBandSize w:val="1"/>
+      <w:tblCellMar>
+        <w:top w:w="0.0" w:type="dxa"/>
+        <w:left w:w="108.0" w:type="dxa"/>
+        <w:bottom w:w="0.0" w:type="dxa"/>
+        <w:right w:w="108.0" w:type="dxa"/>
+      </w:tblCellMar>
+    </w:tblPr>
+  </w:style>
+  <w:style w:type="table" w:styleId="Table30">
+    <w:basedOn w:val="TableNormal"/>
+    <w:pPr>
+      <w:spacing w:after="0" w:line="240" w:lineRule="auto"/>
+    </w:pPr>
+    <w:tblPr>
+      <w:tblStyleRowBandSize w:val="1"/>
+      <w:tblStyleColBandSize w:val="1"/>
+      <w:tblCellMar>
+        <w:top w:w="0.0" w:type="dxa"/>
+        <w:left w:w="108.0" w:type="dxa"/>
+        <w:bottom w:w="0.0" w:type="dxa"/>
+        <w:right w:w="108.0" w:type="dxa"/>
+      </w:tblCellMar>
+    </w:tblPr>
+  </w:style>
+  <w:style w:type="table" w:styleId="Table31">
+    <w:basedOn w:val="TableNormal"/>
+    <w:pPr>
+      <w:spacing w:after="0" w:line="240" w:lineRule="auto"/>
+    </w:pPr>
+    <w:tblPr>
+      <w:tblStyleRowBandSize w:val="1"/>
+      <w:tblStyleColBandSize w:val="1"/>
+      <w:tblCellMar>
+        <w:top w:w="0.0" w:type="dxa"/>
+        <w:left w:w="108.0" w:type="dxa"/>
+        <w:bottom w:w="0.0" w:type="dxa"/>
+        <w:right w:w="108.0" w:type="dxa"/>
+      </w:tblCellMar>
+    </w:tblPr>
+  </w:style>
+  <w:style w:type="table" w:styleId="Table32">
+    <w:basedOn w:val="TableNormal"/>
+    <w:pPr>
+      <w:spacing w:after="0" w:line="240" w:lineRule="auto"/>
+    </w:pPr>
+    <w:tblPr>
+      <w:tblStyleRowBandSize w:val="1"/>
+      <w:tblStyleColBandSize w:val="1"/>
+      <w:tblCellMar>
+        <w:top w:w="0.0" w:type="dxa"/>
+        <w:left w:w="108.0" w:type="dxa"/>
+        <w:bottom w:w="0.0" w:type="dxa"/>
+        <w:right w:w="108.0" w:type="dxa"/>
+      </w:tblCellMar>
+    </w:tblPr>
+  </w:style>
 </w:styles>
 </file>
 
@@ -39390,7 +42244,7 @@
 
 <file path=customXML/item1.xml><?xml version="1.0" encoding="utf-8"?>
 <go:gDocsCustomXmlDataStorage xmlns:go="http://customooxmlschemas.google.com/" xmlns:r="http://schemas.openxmlformats.org/officeDocument/2006/relationships">
-  <go:docsCustomData xmlns:go="http://customooxmlschemas.google.com/" roundtripDataSignature="AMtx7mjwUF1V63S5C+bwkT9dHCUVGL9VKQ==">AMUW2mX3+bGmyxYL49cINhhOSMEOhTyBoXLem12UTBYcHKUAk2yIF2AQoNEwrYk2t89RxHhmJkkl+HwKkqTOOUuuewvc2AArdduCwcWhDr5yTmfxbia/EBw=</go:docsCustomData>
+  <go:docsCustomData xmlns:go="http://customooxmlschemas.google.com/" roundtripDataSignature="AMtx7mihGLwqG70dJZ4CjZ2cYj+BGkoBhA==">AMUW2mUkOJbnAKMl6a10RvwtxjckCJCNk75RGP2JeNjIrApVOQ0YUsRBoARFKQbg+zLhM3YB5EyEKesgqoBH9j70wHD800a7wIpyWhFbuhKv8S/KuUN7Dqo=</go:docsCustomData>
 </go:gDocsCustomXmlDataStorage>
 </file>
 

</xml_diff>

<commit_message>
Añadida tabla de comparación de modelos
</commit_message>
<xml_diff>
--- a/Comparacion_Modelos_HuggingFace.docx
+++ b/Comparacion_Modelos_HuggingFace.docx
@@ -38603,6 +38603,980 @@
         </w:rPr>
       </w:r>
     </w:p>
+    <w:p>
+      <w:pPr>
+        <w:jc w:val="center"/>
+        <w:rPr>
+          <w:rFonts w:ascii="Cambria Math" w:cs="Cambria Math" w:eastAsia="Cambria Math" w:hAnsi="Cambria Math"/>
+          <w:i w:val="1"/>
+          <w:color w:val="404040"/>
+        </w:rPr>
+      </w:pPr>
+      <w:r>
+        <w:rPr>
+          <w:rtl w:val="0"/>
+        </w:rPr>
+      </w:r>
+    </w:p>
+    <w:p>
+      <w:pPr>
+        <w:jc w:val="center"/>
+        <w:rPr>
+          <w:rFonts w:ascii="Cambria Math" w:cs="Cambria Math" w:eastAsia="Cambria Math" w:hAnsi="Cambria Math"/>
+          <w:i w:val="1"/>
+          <w:color w:val="404040"/>
+        </w:rPr>
+      </w:pPr>
+      <w:r>
+        <w:rPr>
+          <w:rtl w:val="0"/>
+        </w:rPr>
+      </w:r>
+    </w:p>
+    <w:p>
+      <w:pPr>
+        <w:jc w:val="center"/>
+        <w:rPr>
+          <w:rFonts w:ascii="Cambria Math" w:cs="Cambria Math" w:eastAsia="Cambria Math" w:hAnsi="Cambria Math"/>
+          <w:i w:val="1"/>
+          <w:color w:val="404040"/>
+        </w:rPr>
+      </w:pPr>
+      <w:r>
+        <w:rPr>
+          <w:rtl w:val="0"/>
+        </w:rPr>
+      </w:r>
+    </w:p>
+    <w:tbl>
+      <w:tblPr>
+        <w:tblStyle w:val="Table33"/>
+        <w:tblW w:w="8490.0" w:type="dxa"/>
+        <w:jc w:val="center"/>
+        <w:tblBorders>
+          <w:top w:color="000000" w:space="0" w:sz="8" w:val="single"/>
+          <w:left w:color="000000" w:space="0" w:sz="8" w:val="single"/>
+          <w:bottom w:color="000000" w:space="0" w:sz="8" w:val="single"/>
+          <w:right w:color="000000" w:space="0" w:sz="8" w:val="single"/>
+          <w:insideH w:color="000000" w:space="0" w:sz="8" w:val="single"/>
+          <w:insideV w:color="000000" w:space="0" w:sz="8" w:val="single"/>
+        </w:tblBorders>
+        <w:tblLayout w:type="fixed"/>
+        <w:tblLook w:val="0600"/>
+      </w:tblPr>
+      <w:tblGrid>
+        <w:gridCol w:w="3810"/>
+        <w:gridCol w:w="1650"/>
+        <w:gridCol w:w="1545"/>
+        <w:gridCol w:w="1485"/>
+        <w:tblGridChange w:id="0">
+          <w:tblGrid>
+            <w:gridCol w:w="3810"/>
+            <w:gridCol w:w="1650"/>
+            <w:gridCol w:w="1545"/>
+            <w:gridCol w:w="1485"/>
+          </w:tblGrid>
+        </w:tblGridChange>
+      </w:tblGrid>
+      <w:tr>
+        <w:trPr>
+          <w:cantSplit w:val="0"/>
+          <w:tblHeader w:val="0"/>
+        </w:trPr>
+        <w:tc>
+          <w:tcPr>
+            <w:shd w:fill="auto" w:val="clear"/>
+            <w:tcMar>
+              <w:top w:w="100.0" w:type="dxa"/>
+              <w:left w:w="100.0" w:type="dxa"/>
+              <w:bottom w:w="100.0" w:type="dxa"/>
+              <w:right w:w="100.0" w:type="dxa"/>
+            </w:tcMar>
+            <w:vAlign w:val="top"/>
+          </w:tcPr>
+          <w:p>
+            <w:pPr>
+              <w:keepNext w:val="0"/>
+              <w:keepLines w:val="0"/>
+              <w:pageBreakBefore w:val="0"/>
+              <w:widowControl w:val="0"/>
+              <w:pBdr>
+                <w:top w:space="0" w:sz="0" w:val="nil"/>
+                <w:left w:space="0" w:sz="0" w:val="nil"/>
+                <w:bottom w:space="0" w:sz="0" w:val="nil"/>
+                <w:right w:space="0" w:sz="0" w:val="nil"/>
+                <w:between w:space="0" w:sz="0" w:val="nil"/>
+              </w:pBdr>
+              <w:shd w:fill="auto" w:val="clear"/>
+              <w:spacing w:after="0" w:before="0" w:line="240" w:lineRule="auto"/>
+              <w:ind w:left="0" w:right="0" w:firstLine="0"/>
+              <w:jc w:val="center"/>
+              <w:rPr>
+                <w:rFonts w:ascii="Cambria Math" w:cs="Cambria Math" w:eastAsia="Cambria Math" w:hAnsi="Cambria Math"/>
+                <w:b w:val="1"/>
+              </w:rPr>
+            </w:pPr>
+            <w:r>
+              <w:rPr>
+                <w:rFonts w:ascii="Cambria Math" w:cs="Cambria Math" w:eastAsia="Cambria Math" w:hAnsi="Cambria Math"/>
+                <w:b w:val="1"/>
+                <w:rtl w:val="0"/>
+              </w:rPr>
+              <w:t xml:space="preserve">Model name</w:t>
+            </w:r>
+          </w:p>
+        </w:tc>
+        <w:tc>
+          <w:tcPr>
+            <w:shd w:fill="auto" w:val="clear"/>
+            <w:tcMar>
+              <w:top w:w="100.0" w:type="dxa"/>
+              <w:left w:w="100.0" w:type="dxa"/>
+              <w:bottom w:w="100.0" w:type="dxa"/>
+              <w:right w:w="100.0" w:type="dxa"/>
+            </w:tcMar>
+            <w:vAlign w:val="top"/>
+          </w:tcPr>
+          <w:p>
+            <w:pPr>
+              <w:widowControl w:val="0"/>
+              <w:spacing w:after="0" w:line="240" w:lineRule="auto"/>
+              <w:jc w:val="center"/>
+              <w:rPr>
+                <w:rFonts w:ascii="Cambria Math" w:cs="Cambria Math" w:eastAsia="Cambria Math" w:hAnsi="Cambria Math"/>
+                <w:b w:val="1"/>
+              </w:rPr>
+            </w:pPr>
+            <w:r>
+              <w:rPr>
+                <w:rFonts w:ascii="Cambria Math" w:cs="Cambria Math" w:eastAsia="Cambria Math" w:hAnsi="Cambria Math"/>
+                <w:b w:val="1"/>
+                <w:rtl w:val="0"/>
+              </w:rPr>
+              <w:t xml:space="preserve">Precision</w:t>
+            </w:r>
+          </w:p>
+        </w:tc>
+        <w:tc>
+          <w:tcPr>
+            <w:shd w:fill="auto" w:val="clear"/>
+            <w:tcMar>
+              <w:top w:w="100.0" w:type="dxa"/>
+              <w:left w:w="100.0" w:type="dxa"/>
+              <w:bottom w:w="100.0" w:type="dxa"/>
+              <w:right w:w="100.0" w:type="dxa"/>
+            </w:tcMar>
+            <w:vAlign w:val="top"/>
+          </w:tcPr>
+          <w:p>
+            <w:pPr>
+              <w:widowControl w:val="0"/>
+              <w:spacing w:after="0" w:line="240" w:lineRule="auto"/>
+              <w:jc w:val="center"/>
+              <w:rPr>
+                <w:rFonts w:ascii="Cambria Math" w:cs="Cambria Math" w:eastAsia="Cambria Math" w:hAnsi="Cambria Math"/>
+                <w:b w:val="1"/>
+              </w:rPr>
+            </w:pPr>
+            <w:r>
+              <w:rPr>
+                <w:rFonts w:ascii="Cambria Math" w:cs="Cambria Math" w:eastAsia="Cambria Math" w:hAnsi="Cambria Math"/>
+                <w:b w:val="1"/>
+                <w:rtl w:val="0"/>
+              </w:rPr>
+              <w:t xml:space="preserve">Recall</w:t>
+            </w:r>
+          </w:p>
+        </w:tc>
+        <w:tc>
+          <w:tcPr>
+            <w:shd w:fill="auto" w:val="clear"/>
+            <w:tcMar>
+              <w:top w:w="100.0" w:type="dxa"/>
+              <w:left w:w="100.0" w:type="dxa"/>
+              <w:bottom w:w="100.0" w:type="dxa"/>
+              <w:right w:w="100.0" w:type="dxa"/>
+            </w:tcMar>
+            <w:vAlign w:val="top"/>
+          </w:tcPr>
+          <w:p>
+            <w:pPr>
+              <w:widowControl w:val="0"/>
+              <w:spacing w:after="0" w:line="240" w:lineRule="auto"/>
+              <w:jc w:val="center"/>
+              <w:rPr>
+                <w:rFonts w:ascii="Cambria Math" w:cs="Cambria Math" w:eastAsia="Cambria Math" w:hAnsi="Cambria Math"/>
+                <w:b w:val="1"/>
+              </w:rPr>
+            </w:pPr>
+            <w:r>
+              <w:rPr>
+                <w:rFonts w:ascii="Cambria Math" w:cs="Cambria Math" w:eastAsia="Cambria Math" w:hAnsi="Cambria Math"/>
+                <w:b w:val="1"/>
+                <w:rtl w:val="0"/>
+              </w:rPr>
+              <w:t xml:space="preserve">F1-score</w:t>
+            </w:r>
+          </w:p>
+        </w:tc>
+      </w:tr>
+      <w:tr>
+        <w:trPr>
+          <w:cantSplit w:val="0"/>
+          <w:tblHeader w:val="0"/>
+        </w:trPr>
+        <w:tc>
+          <w:tcPr>
+            <w:shd w:fill="auto" w:val="clear"/>
+            <w:tcMar>
+              <w:top w:w="100.0" w:type="dxa"/>
+              <w:left w:w="100.0" w:type="dxa"/>
+              <w:bottom w:w="100.0" w:type="dxa"/>
+              <w:right w:w="100.0" w:type="dxa"/>
+            </w:tcMar>
+            <w:vAlign w:val="top"/>
+          </w:tcPr>
+          <w:p>
+            <w:pPr>
+              <w:keepNext w:val="0"/>
+              <w:keepLines w:val="0"/>
+              <w:pageBreakBefore w:val="0"/>
+              <w:widowControl w:val="0"/>
+              <w:pBdr>
+                <w:top w:space="0" w:sz="0" w:val="nil"/>
+                <w:left w:space="0" w:sz="0" w:val="nil"/>
+                <w:bottom w:space="0" w:sz="0" w:val="nil"/>
+                <w:right w:space="0" w:sz="0" w:val="nil"/>
+                <w:between w:space="0" w:sz="0" w:val="nil"/>
+              </w:pBdr>
+              <w:shd w:fill="auto" w:val="clear"/>
+              <w:spacing w:after="0" w:before="0" w:line="240" w:lineRule="auto"/>
+              <w:ind w:left="0" w:right="0" w:firstLine="0"/>
+              <w:jc w:val="center"/>
+              <w:rPr>
+                <w:rFonts w:ascii="Cambria Math" w:cs="Cambria Math" w:eastAsia="Cambria Math" w:hAnsi="Cambria Math"/>
+                <w:i w:val="1"/>
+                <w:color w:val="404040"/>
+              </w:rPr>
+            </w:pPr>
+            <w:r>
+              <w:rPr>
+                <w:rFonts w:ascii="Cambria Math" w:cs="Cambria Math" w:eastAsia="Cambria Math" w:hAnsi="Cambria Math"/>
+                <w:i w:val="1"/>
+                <w:color w:val="404040"/>
+                <w:rtl w:val="0"/>
+              </w:rPr>
+              <w:t xml:space="preserve">camembert-ner             </w:t>
+            </w:r>
+          </w:p>
+        </w:tc>
+        <w:tc>
+          <w:tcPr>
+            <w:shd w:fill="auto" w:val="clear"/>
+            <w:tcMar>
+              <w:top w:w="100.0" w:type="dxa"/>
+              <w:left w:w="100.0" w:type="dxa"/>
+              <w:bottom w:w="100.0" w:type="dxa"/>
+              <w:right w:w="100.0" w:type="dxa"/>
+            </w:tcMar>
+            <w:vAlign w:val="top"/>
+          </w:tcPr>
+          <w:p>
+            <w:pPr>
+              <w:widowControl w:val="0"/>
+              <w:spacing w:after="0" w:line="240" w:lineRule="auto"/>
+              <w:jc w:val="center"/>
+              <w:rPr>
+                <w:rFonts w:ascii="Cambria Math" w:cs="Cambria Math" w:eastAsia="Cambria Math" w:hAnsi="Cambria Math"/>
+                <w:i w:val="1"/>
+                <w:color w:val="404040"/>
+              </w:rPr>
+            </w:pPr>
+            <w:r>
+              <w:rPr>
+                <w:rFonts w:ascii="Cambria Math" w:cs="Cambria Math" w:eastAsia="Cambria Math" w:hAnsi="Cambria Math"/>
+                <w:i w:val="1"/>
+                <w:color w:val="404040"/>
+                <w:rtl w:val="0"/>
+              </w:rPr>
+              <w:t xml:space="preserve">0.68 </w:t>
+            </w:r>
+          </w:p>
+        </w:tc>
+        <w:tc>
+          <w:tcPr>
+            <w:shd w:fill="auto" w:val="clear"/>
+            <w:tcMar>
+              <w:top w:w="100.0" w:type="dxa"/>
+              <w:left w:w="100.0" w:type="dxa"/>
+              <w:bottom w:w="100.0" w:type="dxa"/>
+              <w:right w:w="100.0" w:type="dxa"/>
+            </w:tcMar>
+            <w:vAlign w:val="top"/>
+          </w:tcPr>
+          <w:p>
+            <w:pPr>
+              <w:widowControl w:val="0"/>
+              <w:spacing w:after="0" w:line="240" w:lineRule="auto"/>
+              <w:jc w:val="center"/>
+              <w:rPr>
+                <w:rFonts w:ascii="Cambria Math" w:cs="Cambria Math" w:eastAsia="Cambria Math" w:hAnsi="Cambria Math"/>
+                <w:b w:val="1"/>
+                <w:i w:val="1"/>
+                <w:color w:val="404040"/>
+              </w:rPr>
+            </w:pPr>
+            <w:r>
+              <w:rPr>
+                <w:rFonts w:ascii="Cambria Math" w:cs="Cambria Math" w:eastAsia="Cambria Math" w:hAnsi="Cambria Math"/>
+                <w:b w:val="1"/>
+                <w:i w:val="1"/>
+                <w:color w:val="404040"/>
+                <w:rtl w:val="0"/>
+              </w:rPr>
+              <w:t xml:space="preserve">0.61</w:t>
+            </w:r>
+          </w:p>
+        </w:tc>
+        <w:tc>
+          <w:tcPr>
+            <w:shd w:fill="auto" w:val="clear"/>
+            <w:tcMar>
+              <w:top w:w="100.0" w:type="dxa"/>
+              <w:left w:w="100.0" w:type="dxa"/>
+              <w:bottom w:w="100.0" w:type="dxa"/>
+              <w:right w:w="100.0" w:type="dxa"/>
+            </w:tcMar>
+            <w:vAlign w:val="top"/>
+          </w:tcPr>
+          <w:p>
+            <w:pPr>
+              <w:widowControl w:val="0"/>
+              <w:spacing w:after="0" w:line="240" w:lineRule="auto"/>
+              <w:jc w:val="center"/>
+              <w:rPr>
+                <w:rFonts w:ascii="Cambria Math" w:cs="Cambria Math" w:eastAsia="Cambria Math" w:hAnsi="Cambria Math"/>
+                <w:b w:val="1"/>
+                <w:i w:val="1"/>
+                <w:color w:val="404040"/>
+              </w:rPr>
+            </w:pPr>
+            <w:r>
+              <w:rPr>
+                <w:rFonts w:ascii="Cambria Math" w:cs="Cambria Math" w:eastAsia="Cambria Math" w:hAnsi="Cambria Math"/>
+                <w:b w:val="1"/>
+                <w:i w:val="1"/>
+                <w:color w:val="404040"/>
+                <w:rtl w:val="0"/>
+              </w:rPr>
+              <w:t xml:space="preserve">0.65</w:t>
+            </w:r>
+          </w:p>
+        </w:tc>
+      </w:tr>
+      <w:tr>
+        <w:trPr>
+          <w:cantSplit w:val="0"/>
+          <w:tblHeader w:val="0"/>
+        </w:trPr>
+        <w:tc>
+          <w:tcPr>
+            <w:shd w:fill="auto" w:val="clear"/>
+            <w:tcMar>
+              <w:top w:w="100.0" w:type="dxa"/>
+              <w:left w:w="100.0" w:type="dxa"/>
+              <w:bottom w:w="100.0" w:type="dxa"/>
+              <w:right w:w="100.0" w:type="dxa"/>
+            </w:tcMar>
+            <w:vAlign w:val="top"/>
+          </w:tcPr>
+          <w:p>
+            <w:pPr>
+              <w:keepNext w:val="0"/>
+              <w:keepLines w:val="0"/>
+              <w:pageBreakBefore w:val="0"/>
+              <w:widowControl w:val="0"/>
+              <w:pBdr>
+                <w:top w:space="0" w:sz="0" w:val="nil"/>
+                <w:left w:space="0" w:sz="0" w:val="nil"/>
+                <w:bottom w:space="0" w:sz="0" w:val="nil"/>
+                <w:right w:space="0" w:sz="0" w:val="nil"/>
+                <w:between w:space="0" w:sz="0" w:val="nil"/>
+              </w:pBdr>
+              <w:shd w:fill="auto" w:val="clear"/>
+              <w:spacing w:after="0" w:before="0" w:line="240" w:lineRule="auto"/>
+              <w:ind w:left="0" w:right="0" w:firstLine="0"/>
+              <w:jc w:val="center"/>
+              <w:rPr>
+                <w:rFonts w:ascii="Cambria Math" w:cs="Cambria Math" w:eastAsia="Cambria Math" w:hAnsi="Cambria Math"/>
+                <w:i w:val="1"/>
+                <w:color w:val="404040"/>
+              </w:rPr>
+            </w:pPr>
+            <w:r>
+              <w:rPr>
+                <w:rFonts w:ascii="Cambria Math" w:cs="Cambria Math" w:eastAsia="Cambria Math" w:hAnsi="Cambria Math"/>
+                <w:i w:val="1"/>
+                <w:color w:val="404040"/>
+                <w:rtl w:val="0"/>
+              </w:rPr>
+              <w:t xml:space="preserve">bert-base-NER</w:t>
+            </w:r>
+          </w:p>
+        </w:tc>
+        <w:tc>
+          <w:tcPr>
+            <w:shd w:fill="auto" w:val="clear"/>
+            <w:tcMar>
+              <w:top w:w="100.0" w:type="dxa"/>
+              <w:left w:w="100.0" w:type="dxa"/>
+              <w:bottom w:w="100.0" w:type="dxa"/>
+              <w:right w:w="100.0" w:type="dxa"/>
+            </w:tcMar>
+            <w:vAlign w:val="top"/>
+          </w:tcPr>
+          <w:p>
+            <w:pPr>
+              <w:widowControl w:val="0"/>
+              <w:spacing w:after="0" w:line="240" w:lineRule="auto"/>
+              <w:jc w:val="center"/>
+              <w:rPr>
+                <w:rFonts w:ascii="Cambria Math" w:cs="Cambria Math" w:eastAsia="Cambria Math" w:hAnsi="Cambria Math"/>
+                <w:i w:val="1"/>
+                <w:color w:val="404040"/>
+              </w:rPr>
+            </w:pPr>
+            <w:r>
+              <w:rPr>
+                <w:rFonts w:ascii="Cambria Math" w:cs="Cambria Math" w:eastAsia="Cambria Math" w:hAnsi="Cambria Math"/>
+                <w:i w:val="1"/>
+                <w:color w:val="404040"/>
+                <w:rtl w:val="0"/>
+              </w:rPr>
+              <w:t xml:space="preserve">0.35 </w:t>
+            </w:r>
+          </w:p>
+        </w:tc>
+        <w:tc>
+          <w:tcPr>
+            <w:shd w:fill="auto" w:val="clear"/>
+            <w:tcMar>
+              <w:top w:w="100.0" w:type="dxa"/>
+              <w:left w:w="100.0" w:type="dxa"/>
+              <w:bottom w:w="100.0" w:type="dxa"/>
+              <w:right w:w="100.0" w:type="dxa"/>
+            </w:tcMar>
+            <w:vAlign w:val="top"/>
+          </w:tcPr>
+          <w:p>
+            <w:pPr>
+              <w:widowControl w:val="0"/>
+              <w:spacing w:after="0" w:line="240" w:lineRule="auto"/>
+              <w:jc w:val="center"/>
+              <w:rPr>
+                <w:rFonts w:ascii="Cambria Math" w:cs="Cambria Math" w:eastAsia="Cambria Math" w:hAnsi="Cambria Math"/>
+                <w:i w:val="1"/>
+                <w:color w:val="404040"/>
+              </w:rPr>
+            </w:pPr>
+            <w:r>
+              <w:rPr>
+                <w:rFonts w:ascii="Cambria Math" w:cs="Cambria Math" w:eastAsia="Cambria Math" w:hAnsi="Cambria Math"/>
+                <w:i w:val="1"/>
+                <w:color w:val="404040"/>
+                <w:rtl w:val="0"/>
+              </w:rPr>
+              <w:t xml:space="preserve">0.42</w:t>
+            </w:r>
+          </w:p>
+        </w:tc>
+        <w:tc>
+          <w:tcPr>
+            <w:shd w:fill="auto" w:val="clear"/>
+            <w:tcMar>
+              <w:top w:w="100.0" w:type="dxa"/>
+              <w:left w:w="100.0" w:type="dxa"/>
+              <w:bottom w:w="100.0" w:type="dxa"/>
+              <w:right w:w="100.0" w:type="dxa"/>
+            </w:tcMar>
+            <w:vAlign w:val="top"/>
+          </w:tcPr>
+          <w:p>
+            <w:pPr>
+              <w:widowControl w:val="0"/>
+              <w:spacing w:after="0" w:line="240" w:lineRule="auto"/>
+              <w:jc w:val="center"/>
+              <w:rPr>
+                <w:rFonts w:ascii="Cambria Math" w:cs="Cambria Math" w:eastAsia="Cambria Math" w:hAnsi="Cambria Math"/>
+                <w:i w:val="1"/>
+                <w:color w:val="404040"/>
+              </w:rPr>
+            </w:pPr>
+            <w:r>
+              <w:rPr>
+                <w:rFonts w:ascii="Cambria Math" w:cs="Cambria Math" w:eastAsia="Cambria Math" w:hAnsi="Cambria Math"/>
+                <w:i w:val="1"/>
+                <w:color w:val="404040"/>
+                <w:rtl w:val="0"/>
+              </w:rPr>
+              <w:t xml:space="preserve">0.38</w:t>
+            </w:r>
+          </w:p>
+        </w:tc>
+      </w:tr>
+      <w:tr>
+        <w:trPr>
+          <w:cantSplit w:val="0"/>
+          <w:tblHeader w:val="0"/>
+        </w:trPr>
+        <w:tc>
+          <w:tcPr>
+            <w:shd w:fill="auto" w:val="clear"/>
+            <w:tcMar>
+              <w:top w:w="100.0" w:type="dxa"/>
+              <w:left w:w="100.0" w:type="dxa"/>
+              <w:bottom w:w="100.0" w:type="dxa"/>
+              <w:right w:w="100.0" w:type="dxa"/>
+            </w:tcMar>
+            <w:vAlign w:val="top"/>
+          </w:tcPr>
+          <w:p>
+            <w:pPr>
+              <w:keepNext w:val="0"/>
+              <w:keepLines w:val="0"/>
+              <w:pageBreakBefore w:val="0"/>
+              <w:widowControl w:val="0"/>
+              <w:pBdr>
+                <w:top w:space="0" w:sz="0" w:val="nil"/>
+                <w:left w:space="0" w:sz="0" w:val="nil"/>
+                <w:bottom w:space="0" w:sz="0" w:val="nil"/>
+                <w:right w:space="0" w:sz="0" w:val="nil"/>
+                <w:between w:space="0" w:sz="0" w:val="nil"/>
+              </w:pBdr>
+              <w:shd w:fill="auto" w:val="clear"/>
+              <w:spacing w:after="0" w:before="0" w:line="240" w:lineRule="auto"/>
+              <w:ind w:left="0" w:right="0" w:firstLine="0"/>
+              <w:jc w:val="center"/>
+              <w:rPr>
+                <w:rFonts w:ascii="Cambria Math" w:cs="Cambria Math" w:eastAsia="Cambria Math" w:hAnsi="Cambria Math"/>
+                <w:i w:val="1"/>
+                <w:color w:val="404040"/>
+              </w:rPr>
+            </w:pPr>
+            <w:r>
+              <w:rPr>
+                <w:rFonts w:ascii="Cambria Math" w:cs="Cambria Math" w:eastAsia="Cambria Math" w:hAnsi="Cambria Math"/>
+                <w:i w:val="1"/>
+                <w:color w:val="404040"/>
+                <w:rtl w:val="0"/>
+              </w:rPr>
+              <w:t xml:space="preserve">bert-large-NER</w:t>
+            </w:r>
+          </w:p>
+        </w:tc>
+        <w:tc>
+          <w:tcPr>
+            <w:shd w:fill="auto" w:val="clear"/>
+            <w:tcMar>
+              <w:top w:w="100.0" w:type="dxa"/>
+              <w:left w:w="100.0" w:type="dxa"/>
+              <w:bottom w:w="100.0" w:type="dxa"/>
+              <w:right w:w="100.0" w:type="dxa"/>
+            </w:tcMar>
+            <w:vAlign w:val="top"/>
+          </w:tcPr>
+          <w:p>
+            <w:pPr>
+              <w:widowControl w:val="0"/>
+              <w:spacing w:after="0" w:line="240" w:lineRule="auto"/>
+              <w:jc w:val="center"/>
+              <w:rPr>
+                <w:rFonts w:ascii="Cambria Math" w:cs="Cambria Math" w:eastAsia="Cambria Math" w:hAnsi="Cambria Math"/>
+                <w:i w:val="1"/>
+                <w:color w:val="404040"/>
+              </w:rPr>
+            </w:pPr>
+            <w:r>
+              <w:rPr>
+                <w:rFonts w:ascii="Cambria Math" w:cs="Cambria Math" w:eastAsia="Cambria Math" w:hAnsi="Cambria Math"/>
+                <w:i w:val="1"/>
+                <w:color w:val="404040"/>
+                <w:rtl w:val="0"/>
+              </w:rPr>
+              <w:t xml:space="preserve">0.52</w:t>
+            </w:r>
+          </w:p>
+        </w:tc>
+        <w:tc>
+          <w:tcPr>
+            <w:shd w:fill="auto" w:val="clear"/>
+            <w:tcMar>
+              <w:top w:w="100.0" w:type="dxa"/>
+              <w:left w:w="100.0" w:type="dxa"/>
+              <w:bottom w:w="100.0" w:type="dxa"/>
+              <w:right w:w="100.0" w:type="dxa"/>
+            </w:tcMar>
+            <w:vAlign w:val="top"/>
+          </w:tcPr>
+          <w:p>
+            <w:pPr>
+              <w:widowControl w:val="0"/>
+              <w:spacing w:after="0" w:line="240" w:lineRule="auto"/>
+              <w:jc w:val="center"/>
+              <w:rPr>
+                <w:rFonts w:ascii="Cambria Math" w:cs="Cambria Math" w:eastAsia="Cambria Math" w:hAnsi="Cambria Math"/>
+                <w:i w:val="1"/>
+                <w:color w:val="404040"/>
+              </w:rPr>
+            </w:pPr>
+            <w:r>
+              <w:rPr>
+                <w:rFonts w:ascii="Cambria Math" w:cs="Cambria Math" w:eastAsia="Cambria Math" w:hAnsi="Cambria Math"/>
+                <w:i w:val="1"/>
+                <w:color w:val="404040"/>
+                <w:rtl w:val="0"/>
+              </w:rPr>
+              <w:t xml:space="preserve">0.52</w:t>
+            </w:r>
+          </w:p>
+        </w:tc>
+        <w:tc>
+          <w:tcPr>
+            <w:shd w:fill="auto" w:val="clear"/>
+            <w:tcMar>
+              <w:top w:w="100.0" w:type="dxa"/>
+              <w:left w:w="100.0" w:type="dxa"/>
+              <w:bottom w:w="100.0" w:type="dxa"/>
+              <w:right w:w="100.0" w:type="dxa"/>
+            </w:tcMar>
+            <w:vAlign w:val="top"/>
+          </w:tcPr>
+          <w:p>
+            <w:pPr>
+              <w:widowControl w:val="0"/>
+              <w:spacing w:after="0" w:line="240" w:lineRule="auto"/>
+              <w:jc w:val="center"/>
+              <w:rPr>
+                <w:rFonts w:ascii="Cambria Math" w:cs="Cambria Math" w:eastAsia="Cambria Math" w:hAnsi="Cambria Math"/>
+                <w:i w:val="1"/>
+                <w:color w:val="404040"/>
+              </w:rPr>
+            </w:pPr>
+            <w:r>
+              <w:rPr>
+                <w:rFonts w:ascii="Cambria Math" w:cs="Cambria Math" w:eastAsia="Cambria Math" w:hAnsi="Cambria Math"/>
+                <w:i w:val="1"/>
+                <w:color w:val="404040"/>
+                <w:rtl w:val="0"/>
+              </w:rPr>
+              <w:t xml:space="preserve">0.52</w:t>
+            </w:r>
+          </w:p>
+        </w:tc>
+      </w:tr>
+      <w:tr>
+        <w:trPr>
+          <w:cantSplit w:val="0"/>
+          <w:tblHeader w:val="0"/>
+        </w:trPr>
+        <w:tc>
+          <w:tcPr>
+            <w:shd w:fill="auto" w:val="clear"/>
+            <w:tcMar>
+              <w:top w:w="100.0" w:type="dxa"/>
+              <w:left w:w="100.0" w:type="dxa"/>
+              <w:bottom w:w="100.0" w:type="dxa"/>
+              <w:right w:w="100.0" w:type="dxa"/>
+            </w:tcMar>
+            <w:vAlign w:val="top"/>
+          </w:tcPr>
+          <w:p>
+            <w:pPr>
+              <w:keepNext w:val="0"/>
+              <w:keepLines w:val="0"/>
+              <w:pageBreakBefore w:val="0"/>
+              <w:widowControl w:val="0"/>
+              <w:pBdr>
+                <w:top w:space="0" w:sz="0" w:val="nil"/>
+                <w:left w:space="0" w:sz="0" w:val="nil"/>
+                <w:bottom w:space="0" w:sz="0" w:val="nil"/>
+                <w:right w:space="0" w:sz="0" w:val="nil"/>
+                <w:between w:space="0" w:sz="0" w:val="nil"/>
+              </w:pBdr>
+              <w:shd w:fill="auto" w:val="clear"/>
+              <w:spacing w:after="0" w:before="0" w:line="240" w:lineRule="auto"/>
+              <w:ind w:left="0" w:right="0" w:firstLine="0"/>
+              <w:jc w:val="center"/>
+              <w:rPr>
+                <w:rFonts w:ascii="Cambria Math" w:cs="Cambria Math" w:eastAsia="Cambria Math" w:hAnsi="Cambria Math"/>
+                <w:i w:val="1"/>
+                <w:color w:val="404040"/>
+              </w:rPr>
+            </w:pPr>
+            <w:r>
+              <w:rPr>
+                <w:rFonts w:ascii="Cambria Math" w:cs="Cambria Math" w:eastAsia="Cambria Math" w:hAnsi="Cambria Math"/>
+                <w:i w:val="1"/>
+                <w:color w:val="404040"/>
+                <w:rtl w:val="0"/>
+              </w:rPr>
+              <w:t xml:space="preserve">bert-base-multilingual-cased-ner-hrl</w:t>
+            </w:r>
+          </w:p>
+        </w:tc>
+        <w:tc>
+          <w:tcPr>
+            <w:shd w:fill="auto" w:val="clear"/>
+            <w:tcMar>
+              <w:top w:w="100.0" w:type="dxa"/>
+              <w:left w:w="100.0" w:type="dxa"/>
+              <w:bottom w:w="100.0" w:type="dxa"/>
+              <w:right w:w="100.0" w:type="dxa"/>
+            </w:tcMar>
+            <w:vAlign w:val="top"/>
+          </w:tcPr>
+          <w:p>
+            <w:pPr>
+              <w:widowControl w:val="0"/>
+              <w:spacing w:after="0" w:line="240" w:lineRule="auto"/>
+              <w:jc w:val="center"/>
+              <w:rPr>
+                <w:rFonts w:ascii="Cambria Math" w:cs="Cambria Math" w:eastAsia="Cambria Math" w:hAnsi="Cambria Math"/>
+                <w:b w:val="1"/>
+                <w:i w:val="1"/>
+                <w:color w:val="404040"/>
+              </w:rPr>
+            </w:pPr>
+            <w:r>
+              <w:rPr>
+                <w:rFonts w:ascii="Cambria Math" w:cs="Cambria Math" w:eastAsia="Cambria Math" w:hAnsi="Cambria Math"/>
+                <w:b w:val="1"/>
+                <w:i w:val="1"/>
+                <w:color w:val="404040"/>
+                <w:rtl w:val="0"/>
+              </w:rPr>
+              <w:t xml:space="preserve">0.7</w:t>
+            </w:r>
+          </w:p>
+        </w:tc>
+        <w:tc>
+          <w:tcPr>
+            <w:shd w:fill="auto" w:val="clear"/>
+            <w:tcMar>
+              <w:top w:w="100.0" w:type="dxa"/>
+              <w:left w:w="100.0" w:type="dxa"/>
+              <w:bottom w:w="100.0" w:type="dxa"/>
+              <w:right w:w="100.0" w:type="dxa"/>
+            </w:tcMar>
+            <w:vAlign w:val="top"/>
+          </w:tcPr>
+          <w:p>
+            <w:pPr>
+              <w:widowControl w:val="0"/>
+              <w:spacing w:after="0" w:line="240" w:lineRule="auto"/>
+              <w:jc w:val="center"/>
+              <w:rPr>
+                <w:rFonts w:ascii="Cambria Math" w:cs="Cambria Math" w:eastAsia="Cambria Math" w:hAnsi="Cambria Math"/>
+                <w:i w:val="1"/>
+                <w:color w:val="404040"/>
+              </w:rPr>
+            </w:pPr>
+            <w:r>
+              <w:rPr>
+                <w:rFonts w:ascii="Cambria Math" w:cs="Cambria Math" w:eastAsia="Cambria Math" w:hAnsi="Cambria Math"/>
+                <w:i w:val="1"/>
+                <w:color w:val="404040"/>
+                <w:rtl w:val="0"/>
+              </w:rPr>
+              <w:t xml:space="preserve">0.54</w:t>
+            </w:r>
+          </w:p>
+        </w:tc>
+        <w:tc>
+          <w:tcPr>
+            <w:shd w:fill="auto" w:val="clear"/>
+            <w:tcMar>
+              <w:top w:w="100.0" w:type="dxa"/>
+              <w:left w:w="100.0" w:type="dxa"/>
+              <w:bottom w:w="100.0" w:type="dxa"/>
+              <w:right w:w="100.0" w:type="dxa"/>
+            </w:tcMar>
+            <w:vAlign w:val="top"/>
+          </w:tcPr>
+          <w:p>
+            <w:pPr>
+              <w:widowControl w:val="0"/>
+              <w:spacing w:after="0" w:line="240" w:lineRule="auto"/>
+              <w:jc w:val="center"/>
+              <w:rPr>
+                <w:rFonts w:ascii="Cambria Math" w:cs="Cambria Math" w:eastAsia="Cambria Math" w:hAnsi="Cambria Math"/>
+                <w:i w:val="1"/>
+                <w:color w:val="404040"/>
+              </w:rPr>
+            </w:pPr>
+            <w:r>
+              <w:rPr>
+                <w:rFonts w:ascii="Cambria Math" w:cs="Cambria Math" w:eastAsia="Cambria Math" w:hAnsi="Cambria Math"/>
+                <w:i w:val="1"/>
+                <w:color w:val="404040"/>
+                <w:rtl w:val="0"/>
+              </w:rPr>
+              <w:t xml:space="preserve">0.61</w:t>
+            </w:r>
+          </w:p>
+        </w:tc>
+      </w:tr>
+      <w:tr>
+        <w:trPr>
+          <w:cantSplit w:val="0"/>
+          <w:tblHeader w:val="0"/>
+        </w:trPr>
+        <w:tc>
+          <w:tcPr>
+            <w:shd w:fill="auto" w:val="clear"/>
+            <w:tcMar>
+              <w:top w:w="100.0" w:type="dxa"/>
+              <w:left w:w="100.0" w:type="dxa"/>
+              <w:bottom w:w="100.0" w:type="dxa"/>
+              <w:right w:w="100.0" w:type="dxa"/>
+            </w:tcMar>
+            <w:vAlign w:val="top"/>
+          </w:tcPr>
+          <w:p>
+            <w:pPr>
+              <w:keepNext w:val="0"/>
+              <w:keepLines w:val="0"/>
+              <w:pageBreakBefore w:val="0"/>
+              <w:widowControl w:val="0"/>
+              <w:pBdr>
+                <w:top w:space="0" w:sz="0" w:val="nil"/>
+                <w:left w:space="0" w:sz="0" w:val="nil"/>
+                <w:bottom w:space="0" w:sz="0" w:val="nil"/>
+                <w:right w:space="0" w:sz="0" w:val="nil"/>
+                <w:between w:space="0" w:sz="0" w:val="nil"/>
+              </w:pBdr>
+              <w:shd w:fill="auto" w:val="clear"/>
+              <w:spacing w:after="0" w:before="0" w:line="240" w:lineRule="auto"/>
+              <w:ind w:left="0" w:right="0" w:firstLine="0"/>
+              <w:jc w:val="center"/>
+              <w:rPr>
+                <w:rFonts w:ascii="Cambria Math" w:cs="Cambria Math" w:eastAsia="Cambria Math" w:hAnsi="Cambria Math"/>
+                <w:i w:val="1"/>
+                <w:color w:val="404040"/>
+              </w:rPr>
+            </w:pPr>
+            <w:r>
+              <w:rPr>
+                <w:rFonts w:ascii="Cambria Math" w:cs="Cambria Math" w:eastAsia="Cambria Math" w:hAnsi="Cambria Math"/>
+                <w:i w:val="1"/>
+                <w:color w:val="404040"/>
+                <w:rtl w:val="0"/>
+              </w:rPr>
+              <w:t xml:space="preserve">roberta-large-ner-english</w:t>
+            </w:r>
+          </w:p>
+        </w:tc>
+        <w:tc>
+          <w:tcPr>
+            <w:shd w:fill="auto" w:val="clear"/>
+            <w:tcMar>
+              <w:top w:w="100.0" w:type="dxa"/>
+              <w:left w:w="100.0" w:type="dxa"/>
+              <w:bottom w:w="100.0" w:type="dxa"/>
+              <w:right w:w="100.0" w:type="dxa"/>
+            </w:tcMar>
+            <w:vAlign w:val="top"/>
+          </w:tcPr>
+          <w:p>
+            <w:pPr>
+              <w:widowControl w:val="0"/>
+              <w:spacing w:after="0" w:line="240" w:lineRule="auto"/>
+              <w:jc w:val="center"/>
+              <w:rPr>
+                <w:rFonts w:ascii="Cambria Math" w:cs="Cambria Math" w:eastAsia="Cambria Math" w:hAnsi="Cambria Math"/>
+                <w:i w:val="1"/>
+                <w:color w:val="404040"/>
+              </w:rPr>
+            </w:pPr>
+            <w:r>
+              <w:rPr>
+                <w:rFonts w:ascii="Cambria Math" w:cs="Cambria Math" w:eastAsia="Cambria Math" w:hAnsi="Cambria Math"/>
+                <w:i w:val="1"/>
+                <w:color w:val="404040"/>
+                <w:rtl w:val="0"/>
+              </w:rPr>
+              <w:t xml:space="preserve">0.61</w:t>
+            </w:r>
+          </w:p>
+        </w:tc>
+        <w:tc>
+          <w:tcPr>
+            <w:shd w:fill="auto" w:val="clear"/>
+            <w:tcMar>
+              <w:top w:w="100.0" w:type="dxa"/>
+              <w:left w:w="100.0" w:type="dxa"/>
+              <w:bottom w:w="100.0" w:type="dxa"/>
+              <w:right w:w="100.0" w:type="dxa"/>
+            </w:tcMar>
+            <w:vAlign w:val="top"/>
+          </w:tcPr>
+          <w:p>
+            <w:pPr>
+              <w:widowControl w:val="0"/>
+              <w:spacing w:after="0" w:line="240" w:lineRule="auto"/>
+              <w:jc w:val="center"/>
+              <w:rPr>
+                <w:rFonts w:ascii="Cambria Math" w:cs="Cambria Math" w:eastAsia="Cambria Math" w:hAnsi="Cambria Math"/>
+                <w:i w:val="1"/>
+                <w:color w:val="404040"/>
+              </w:rPr>
+            </w:pPr>
+            <w:r>
+              <w:rPr>
+                <w:rFonts w:ascii="Cambria Math" w:cs="Cambria Math" w:eastAsia="Cambria Math" w:hAnsi="Cambria Math"/>
+                <w:i w:val="1"/>
+                <w:color w:val="404040"/>
+                <w:rtl w:val="0"/>
+              </w:rPr>
+              <w:t xml:space="preserve">0.59</w:t>
+            </w:r>
+          </w:p>
+        </w:tc>
+        <w:tc>
+          <w:tcPr>
+            <w:shd w:fill="auto" w:val="clear"/>
+            <w:tcMar>
+              <w:top w:w="100.0" w:type="dxa"/>
+              <w:left w:w="100.0" w:type="dxa"/>
+              <w:bottom w:w="100.0" w:type="dxa"/>
+              <w:right w:w="100.0" w:type="dxa"/>
+            </w:tcMar>
+            <w:vAlign w:val="top"/>
+          </w:tcPr>
+          <w:p>
+            <w:pPr>
+              <w:widowControl w:val="0"/>
+              <w:spacing w:after="0" w:line="240" w:lineRule="auto"/>
+              <w:jc w:val="center"/>
+              <w:rPr>
+                <w:rFonts w:ascii="Cambria Math" w:cs="Cambria Math" w:eastAsia="Cambria Math" w:hAnsi="Cambria Math"/>
+                <w:i w:val="1"/>
+                <w:color w:val="404040"/>
+              </w:rPr>
+            </w:pPr>
+            <w:r>
+              <w:rPr>
+                <w:rFonts w:ascii="Cambria Math" w:cs="Cambria Math" w:eastAsia="Cambria Math" w:hAnsi="Cambria Math"/>
+                <w:i w:val="1"/>
+                <w:color w:val="404040"/>
+                <w:rtl w:val="0"/>
+              </w:rPr>
+              <w:t xml:space="preserve">0.6</w:t>
+            </w:r>
+          </w:p>
+        </w:tc>
+      </w:tr>
+    </w:tbl>
     <w:p>
       <w:pPr>
         <w:jc w:val="center"/>
@@ -41944,6 +42918,19 @@
       </w:tblCellMar>
     </w:tblPr>
   </w:style>
+  <w:style w:type="table" w:styleId="Table33">
+    <w:basedOn w:val="TableNormal"/>
+    <w:tblPr>
+      <w:tblStyleRowBandSize w:val="1"/>
+      <w:tblStyleColBandSize w:val="1"/>
+      <w:tblCellMar>
+        <w:top w:w="100.0" w:type="dxa"/>
+        <w:left w:w="100.0" w:type="dxa"/>
+        <w:bottom w:w="100.0" w:type="dxa"/>
+        <w:right w:w="100.0" w:type="dxa"/>
+      </w:tblCellMar>
+    </w:tblPr>
+  </w:style>
 </w:styles>
 </file>
 
@@ -42244,7 +43231,7 @@
 
 <file path=customXML/item1.xml><?xml version="1.0" encoding="utf-8"?>
 <go:gDocsCustomXmlDataStorage xmlns:go="http://customooxmlschemas.google.com/" xmlns:r="http://schemas.openxmlformats.org/officeDocument/2006/relationships">
-  <go:docsCustomData xmlns:go="http://customooxmlschemas.google.com/" roundtripDataSignature="AMtx7mihGLwqG70dJZ4CjZ2cYj+BGkoBhA==">AMUW2mUkOJbnAKMl6a10RvwtxjckCJCNk75RGP2JeNjIrApVOQ0YUsRBoARFKQbg+zLhM3YB5EyEKesgqoBH9j70wHD800a7wIpyWhFbuhKv8S/KuUN7Dqo=</go:docsCustomData>
+  <go:docsCustomData xmlns:go="http://customooxmlschemas.google.com/" roundtripDataSignature="AMtx7mihGLwqG70dJZ4CjZ2cYj+BGkoBhA==">AMUW2mUZb2s8SBXAvCWfYLNfVUWZMG0kqDaR0st7t7vROJPv5A1R53BaSVgZwLB+QQZGAbvg35D36O5SPHARlS6xHgogY4q0wjm8svyRlT5sVhzqfnvhRZw=</go:docsCustomData>
 </go:gDocsCustomXmlDataStorage>
 </file>
 

</xml_diff>